<commit_message>
aggiunte tabelle casi d'uso e conversione in UpperCamelCase
</commit_message>
<xml_diff>
--- a/Componenti Progetto/CASI D'USO - Peraz .docx
+++ b/Componenti Progetto/CASI D'USO - Peraz .docx
@@ -986,124 +986,6 @@
         <w:pStyle w:val="Nessunaspaziatura"/>
       </w:pPr>
     </w:p>
-    <w:p>
-      <w:pPr>
-        <w:spacing w:after="0"/>
-        <w:rPr>
-          <w:color w:val="0D0D0D" w:themeColor="text1" w:themeTint="F2"/>
-        </w:rPr>
-      </w:pPr>
-    </w:p>
-    <w:p>
-      <w:pPr>
-        <w:spacing w:after="0"/>
-        <w:rPr>
-          <w:color w:val="0D0D0D" w:themeColor="text1" w:themeTint="F2"/>
-        </w:rPr>
-      </w:pPr>
-    </w:p>
-    <w:p>
-      <w:pPr>
-        <w:spacing w:after="0"/>
-        <w:rPr>
-          <w:color w:val="C45911" w:themeColor="accent2" w:themeShade="BF"/>
-          <w:sz w:val="20"/>
-          <w:szCs w:val="20"/>
-        </w:rPr>
-      </w:pPr>
-      <w:r>
-        <w:rPr>
-          <w:color w:val="C45911" w:themeColor="accent2" w:themeShade="BF"/>
-          <w:sz w:val="20"/>
-          <w:szCs w:val="20"/>
-        </w:rPr>
-        <w:t>DIAGRAMMI DEI CASI D’USO</w:t>
-      </w:r>
-      <w:r>
-        <w:rPr>
-          <w:color w:val="C45911" w:themeColor="accent2" w:themeShade="BF"/>
-          <w:sz w:val="20"/>
-          <w:szCs w:val="20"/>
-        </w:rPr>
-        <w:t xml:space="preserve"> &gt;&gt;</w:t>
-      </w:r>
-    </w:p>
-    <w:p>
-      <w:pPr>
-        <w:spacing w:after="0"/>
-        <w:rPr>
-          <w:color w:val="C45911" w:themeColor="accent2" w:themeShade="BF"/>
-          <w:sz w:val="52"/>
-          <w:szCs w:val="52"/>
-        </w:rPr>
-      </w:pPr>
-      <w:r>
-        <w:rPr>
-          <w:color w:val="C45911" w:themeColor="accent2" w:themeShade="BF"/>
-          <w:sz w:val="52"/>
-          <w:szCs w:val="52"/>
-        </w:rPr>
-        <w:t>GESTIONE CLIENTE PROPRIETARIO</w:t>
-      </w:r>
-    </w:p>
-    <w:p>
-      <w:pPr>
-        <w:spacing w:after="0"/>
-        <w:rPr>
-          <w:color w:val="0D0D0D" w:themeColor="text1" w:themeTint="F2"/>
-        </w:rPr>
-      </w:pPr>
-      <w:r>
-        <w:rPr>
-          <w:color w:val="0D0D0D" w:themeColor="text1" w:themeTint="F2"/>
-        </w:rPr>
-        <w:t>X--</w:t>
-      </w:r>
-    </w:p>
-    <w:p>
-      <w:pPr>
-        <w:spacing w:after="0"/>
-        <w:rPr>
-          <w:color w:val="C45911" w:themeColor="accent2" w:themeShade="BF"/>
-          <w:sz w:val="20"/>
-          <w:szCs w:val="20"/>
-        </w:rPr>
-      </w:pPr>
-      <w:r>
-        <w:rPr>
-          <w:color w:val="C45911" w:themeColor="accent2" w:themeShade="BF"/>
-          <w:sz w:val="20"/>
-          <w:szCs w:val="20"/>
-        </w:rPr>
-        <w:t>DIAGRAMMI DEI CASI D’USO</w:t>
-      </w:r>
-      <w:r>
-        <w:rPr>
-          <w:color w:val="C45911" w:themeColor="accent2" w:themeShade="BF"/>
-          <w:sz w:val="20"/>
-          <w:szCs w:val="20"/>
-        </w:rPr>
-        <w:t xml:space="preserve"> &gt;&gt;</w:t>
-      </w:r>
-    </w:p>
-    <w:p>
-      <w:pPr>
-        <w:spacing w:after="0"/>
-        <w:rPr>
-          <w:color w:val="C45911" w:themeColor="accent2" w:themeShade="BF"/>
-          <w:sz w:val="52"/>
-          <w:szCs w:val="52"/>
-        </w:rPr>
-      </w:pPr>
-      <w:r>
-        <w:rPr>
-          <w:color w:val="C45911" w:themeColor="accent2" w:themeShade="BF"/>
-          <w:sz w:val="52"/>
-          <w:szCs w:val="52"/>
-        </w:rPr>
-        <w:t>GESTIONE SISTEMA</w:t>
-      </w:r>
-    </w:p>
     <w:tbl>
       <w:tblPr>
         <w:tblStyle w:val="Grigliatabella"/>
@@ -1148,8 +1030,18 @@
                 <w:sz w:val="24"/>
                 <w:szCs w:val="24"/>
               </w:rPr>
-              <w:t xml:space="preserve"> Backup</w:t>
-            </w:r>
+              <w:t xml:space="preserve"> </w:t>
+            </w:r>
+            <w:proofErr w:type="spellStart"/>
+            <w:r>
+              <w:rPr>
+                <w:color w:val="767171" w:themeColor="background2" w:themeShade="80"/>
+                <w:sz w:val="24"/>
+                <w:szCs w:val="24"/>
+              </w:rPr>
+              <w:t>RicercaRicevute</w:t>
+            </w:r>
+            <w:proofErr w:type="spellEnd"/>
           </w:p>
         </w:tc>
       </w:tr>
@@ -1184,7 +1076,7 @@
                 <w:sz w:val="24"/>
                 <w:szCs w:val="24"/>
               </w:rPr>
-              <w:t>12</w:t>
+              <w:t>18</w:t>
             </w:r>
           </w:p>
         </w:tc>
@@ -1220,7 +1112,7 @@
                 <w:sz w:val="24"/>
                 <w:szCs w:val="24"/>
               </w:rPr>
-              <w:t xml:space="preserve"> il sistema effettua il backup dei dati </w:t>
+              <w:t xml:space="preserve"> Il sistema mostra le ricevute relative ai prodotti venduti</w:t>
             </w:r>
           </w:p>
           <w:p>
@@ -1258,26 +1150,16 @@
                 <w:sz w:val="24"/>
                 <w:szCs w:val="24"/>
               </w:rPr>
-              <w:t>Attori primari:</w:t>
-            </w:r>
-            <w:r>
-              <w:rPr>
-                <w:color w:val="767171" w:themeColor="background2" w:themeShade="80"/>
-                <w:sz w:val="24"/>
-                <w:szCs w:val="24"/>
-              </w:rPr>
-              <w:t xml:space="preserve"> Sistema</w:t>
-            </w:r>
-          </w:p>
-          <w:p>
-            <w:pPr>
-              <w:pStyle w:val="Nessunaspaziatura"/>
-              <w:rPr>
-                <w:color w:val="767171" w:themeColor="background2" w:themeShade="80"/>
-                <w:sz w:val="24"/>
-                <w:szCs w:val="24"/>
-              </w:rPr>
-            </w:pPr>
+              <w:t>Attori primari</w:t>
+            </w:r>
+            <w:r>
+              <w:rPr>
+                <w:color w:val="767171" w:themeColor="background2" w:themeShade="80"/>
+                <w:sz w:val="24"/>
+                <w:szCs w:val="24"/>
+              </w:rPr>
+              <w:t xml:space="preserve">: Amministratore </w:t>
+            </w:r>
           </w:p>
         </w:tc>
       </w:tr>
@@ -1306,6 +1188,14 @@
               </w:rPr>
               <w:t>Attori secondari:</w:t>
             </w:r>
+            <w:r>
+              <w:rPr>
+                <w:color w:val="767171" w:themeColor="background2" w:themeShade="80"/>
+                <w:sz w:val="24"/>
+                <w:szCs w:val="24"/>
+              </w:rPr>
+              <w:t xml:space="preserve"> Nessuno</w:t>
+            </w:r>
           </w:p>
           <w:p>
             <w:pPr>
@@ -1350,7 +1240,7 @@
                 <w:sz w:val="24"/>
                 <w:szCs w:val="24"/>
               </w:rPr>
-              <w:t xml:space="preserve"> Sono passate 24 ore dall’ultimo backup</w:t>
+              <w:t xml:space="preserve"> </w:t>
             </w:r>
           </w:p>
           <w:p>
@@ -1390,139 +1280,59 @@
               </w:rPr>
               <w:t>Sequenza eventi principali:</w:t>
             </w:r>
-            <w:r>
-              <w:rPr>
-                <w:color w:val="767171" w:themeColor="background2" w:themeShade="80"/>
-                <w:sz w:val="24"/>
-                <w:szCs w:val="24"/>
-              </w:rPr>
-              <w:t xml:space="preserve"> </w:t>
-            </w:r>
-          </w:p>
-          <w:p>
-            <w:pPr>
-              <w:pStyle w:val="Nessunaspaziatura"/>
-              <w:rPr>
-                <w:color w:val="767171" w:themeColor="background2" w:themeShade="80"/>
-                <w:sz w:val="24"/>
-                <w:szCs w:val="24"/>
-              </w:rPr>
-            </w:pPr>
-            <w:r>
-              <w:rPr>
-                <w:color w:val="767171" w:themeColor="background2" w:themeShade="80"/>
-                <w:sz w:val="24"/>
-                <w:szCs w:val="24"/>
-              </w:rPr>
-              <w:t xml:space="preserve">1.Il caso d’uso inizia quando sono le 23:59:00 </w:t>
-            </w:r>
-          </w:p>
-          <w:p>
-            <w:pPr>
-              <w:pStyle w:val="Nessunaspaziatura"/>
-              <w:rPr>
-                <w:color w:val="767171" w:themeColor="background2" w:themeShade="80"/>
-                <w:sz w:val="24"/>
-                <w:szCs w:val="24"/>
-              </w:rPr>
-            </w:pPr>
-            <w:r>
-              <w:rPr>
-                <w:color w:val="767171" w:themeColor="background2" w:themeShade="80"/>
-                <w:sz w:val="24"/>
-                <w:szCs w:val="24"/>
-              </w:rPr>
-              <w:t>2.Il sistema preleva i dati dei clienti proprietari</w:t>
-            </w:r>
-          </w:p>
-          <w:p>
-            <w:pPr>
-              <w:pStyle w:val="Nessunaspaziatura"/>
-              <w:rPr>
-                <w:color w:val="767171" w:themeColor="background2" w:themeShade="80"/>
-                <w:sz w:val="24"/>
-                <w:szCs w:val="24"/>
-              </w:rPr>
-            </w:pPr>
-            <w:r>
-              <w:rPr>
-                <w:color w:val="767171" w:themeColor="background2" w:themeShade="80"/>
-                <w:sz w:val="24"/>
-                <w:szCs w:val="24"/>
-              </w:rPr>
-              <w:t>3.Il sistema copia su disco i dati prelevati</w:t>
-            </w:r>
-          </w:p>
-          <w:p>
-            <w:pPr>
-              <w:pStyle w:val="Nessunaspaziatura"/>
-              <w:rPr>
-                <w:color w:val="767171" w:themeColor="background2" w:themeShade="80"/>
-                <w:sz w:val="24"/>
-                <w:szCs w:val="24"/>
-              </w:rPr>
-            </w:pPr>
-            <w:r>
-              <w:rPr>
-                <w:color w:val="767171" w:themeColor="background2" w:themeShade="80"/>
-                <w:sz w:val="24"/>
-                <w:szCs w:val="24"/>
-              </w:rPr>
-              <w:t>4.Il sistema preleva i dati dei prodotti</w:t>
-            </w:r>
-          </w:p>
-          <w:p>
-            <w:pPr>
-              <w:pStyle w:val="Nessunaspaziatura"/>
-              <w:rPr>
-                <w:color w:val="767171" w:themeColor="background2" w:themeShade="80"/>
-                <w:sz w:val="24"/>
-                <w:szCs w:val="24"/>
-              </w:rPr>
-            </w:pPr>
-            <w:r>
-              <w:rPr>
-                <w:color w:val="767171" w:themeColor="background2" w:themeShade="80"/>
-                <w:sz w:val="24"/>
-                <w:szCs w:val="24"/>
-              </w:rPr>
-              <w:t>5.Il sistema copia su disco i dati prelevati</w:t>
-            </w:r>
-          </w:p>
-          <w:p>
-            <w:pPr>
-              <w:pStyle w:val="Nessunaspaziatura"/>
-              <w:rPr>
-                <w:color w:val="767171" w:themeColor="background2" w:themeShade="80"/>
-                <w:sz w:val="24"/>
-                <w:szCs w:val="24"/>
-              </w:rPr>
-            </w:pPr>
-            <w:r>
-              <w:rPr>
-                <w:color w:val="767171" w:themeColor="background2" w:themeShade="80"/>
-                <w:sz w:val="24"/>
-                <w:szCs w:val="24"/>
-              </w:rPr>
-              <w:t>6.Il sistema preleva i dati delle ricevute</w:t>
-            </w:r>
-          </w:p>
-          <w:p>
-            <w:pPr>
-              <w:pStyle w:val="Nessunaspaziatura"/>
-              <w:rPr>
-                <w:color w:val="767171" w:themeColor="background2" w:themeShade="80"/>
-                <w:sz w:val="24"/>
-                <w:szCs w:val="24"/>
-              </w:rPr>
-            </w:pPr>
-            <w:r>
-              <w:rPr>
-                <w:color w:val="767171" w:themeColor="background2" w:themeShade="80"/>
-                <w:sz w:val="24"/>
-                <w:szCs w:val="24"/>
-              </w:rPr>
-              <w:t>7.Il sistema copia su disco i dati prelevati</w:t>
+          </w:p>
+          <w:p>
+            <w:pPr>
+              <w:pStyle w:val="Nessunaspaziatura"/>
+              <w:rPr>
+                <w:color w:val="767171" w:themeColor="background2" w:themeShade="80"/>
+                <w:sz w:val="24"/>
+                <w:szCs w:val="24"/>
+              </w:rPr>
+            </w:pPr>
+            <w:r>
+              <w:rPr>
+                <w:color w:val="767171" w:themeColor="background2" w:themeShade="80"/>
+                <w:sz w:val="24"/>
+                <w:szCs w:val="24"/>
+              </w:rPr>
+              <w:t>1.Il caso d’uso inizia quando l’Amministratore vuole ricercare le ricevute</w:t>
+            </w:r>
+          </w:p>
+          <w:p>
+            <w:pPr>
+              <w:pStyle w:val="Nessunaspaziatura"/>
+              <w:rPr>
+                <w:color w:val="767171" w:themeColor="background2" w:themeShade="80"/>
+                <w:sz w:val="24"/>
+                <w:szCs w:val="24"/>
+              </w:rPr>
+            </w:pPr>
+            <w:r>
+              <w:rPr>
+                <w:color w:val="767171" w:themeColor="background2" w:themeShade="80"/>
+                <w:sz w:val="24"/>
+                <w:szCs w:val="24"/>
+              </w:rPr>
+              <w:t>2. Il sistema cerca tutte le ricevute</w:t>
+            </w:r>
+          </w:p>
+          <w:p>
+            <w:pPr>
+              <w:pStyle w:val="Nessunaspaziatura"/>
+              <w:rPr>
+                <w:color w:val="767171" w:themeColor="background2" w:themeShade="80"/>
+                <w:sz w:val="24"/>
+                <w:szCs w:val="24"/>
+              </w:rPr>
+            </w:pPr>
+            <w:r>
+              <w:rPr>
+                <w:color w:val="767171" w:themeColor="background2" w:themeShade="80"/>
+                <w:sz w:val="24"/>
+                <w:szCs w:val="24"/>
+              </w:rPr>
+              <w:t>3. Il sistema mostra tutte le ricevute trovate</w:t>
             </w:r>
           </w:p>
         </w:tc>
@@ -1568,7 +1378,7 @@
                 <w:sz w:val="24"/>
                 <w:szCs w:val="24"/>
               </w:rPr>
-              <w:t xml:space="preserve"> I dati sono stati copiati.</w:t>
+              <w:t xml:space="preserve"> L’amministratore visualizza tutte le ricevute</w:t>
             </w:r>
           </w:p>
           <w:p>
@@ -1617,22 +1427,53 @@
               <w:t xml:space="preserve"> Nessuna</w:t>
             </w:r>
           </w:p>
-          <w:p>
-            <w:pPr>
-              <w:pStyle w:val="Nessunaspaziatura"/>
-              <w:rPr>
-                <w:color w:val="767171" w:themeColor="background2" w:themeShade="80"/>
-                <w:sz w:val="24"/>
-                <w:szCs w:val="24"/>
-              </w:rPr>
-            </w:pPr>
-          </w:p>
         </w:tc>
       </w:tr>
     </w:tbl>
     <w:p>
       <w:pPr>
         <w:pStyle w:val="Nessunaspaziatura"/>
+      </w:pPr>
+    </w:p>
+    <w:p>
+      <w:pPr>
+        <w:pStyle w:val="Nessunaspaziatura"/>
+      </w:pPr>
+    </w:p>
+    <w:p>
+      <w:pPr>
+        <w:pStyle w:val="Nessunaspaziatura"/>
+      </w:pPr>
+    </w:p>
+    <w:p>
+      <w:pPr>
+        <w:pStyle w:val="Nessunaspaziatura"/>
+      </w:pPr>
+    </w:p>
+    <w:p>
+      <w:pPr>
+        <w:pStyle w:val="Nessunaspaziatura"/>
+      </w:pPr>
+    </w:p>
+    <w:p>
+      <w:pPr>
+        <w:pStyle w:val="Nessunaspaziatura"/>
+      </w:pPr>
+    </w:p>
+    <w:p>
+      <w:pPr>
+        <w:spacing w:after="0"/>
+        <w:rPr>
+          <w:color w:val="0D0D0D" w:themeColor="text1" w:themeTint="F2"/>
+        </w:rPr>
+      </w:pPr>
+    </w:p>
+    <w:p>
+      <w:pPr>
+        <w:spacing w:after="0"/>
+        <w:rPr>
+          <w:color w:val="0D0D0D" w:themeColor="text1" w:themeTint="F2"/>
+        </w:rPr>
       </w:pPr>
     </w:p>
     <w:p>
@@ -1643,6 +1484,50 @@
           <w:sz w:val="20"/>
           <w:szCs w:val="20"/>
         </w:rPr>
+      </w:pPr>
+      <w:r>
+        <w:rPr>
+          <w:color w:val="C45911" w:themeColor="accent2" w:themeShade="BF"/>
+          <w:sz w:val="20"/>
+          <w:szCs w:val="20"/>
+        </w:rPr>
+        <w:t>DIAGRAMMI DEI CASI D’USO</w:t>
+      </w:r>
+      <w:r>
+        <w:rPr>
+          <w:color w:val="C45911" w:themeColor="accent2" w:themeShade="BF"/>
+          <w:sz w:val="20"/>
+          <w:szCs w:val="20"/>
+        </w:rPr>
+        <w:t xml:space="preserve"> &gt;&gt;</w:t>
+      </w:r>
+    </w:p>
+    <w:p>
+      <w:pPr>
+        <w:spacing w:after="0"/>
+        <w:rPr>
+          <w:color w:val="C45911" w:themeColor="accent2" w:themeShade="BF"/>
+          <w:sz w:val="52"/>
+          <w:szCs w:val="52"/>
+        </w:rPr>
+      </w:pPr>
+      <w:r>
+        <w:rPr>
+          <w:color w:val="C45911" w:themeColor="accent2" w:themeShade="BF"/>
+          <w:sz w:val="52"/>
+          <w:szCs w:val="52"/>
+        </w:rPr>
+        <w:t>GESTIONE CLIENTE PROPRIETARIO</w:t>
+      </w:r>
+    </w:p>
+    <w:p>
+      <w:pPr>
+        <w:pStyle w:val="Nessunaspaziatura"/>
+      </w:pPr>
+    </w:p>
+    <w:p>
+      <w:pPr>
+        <w:pStyle w:val="Nessunaspaziatura"/>
       </w:pPr>
     </w:p>
     <w:tbl>
@@ -1666,23 +1551,50 @@
             <w:pPr>
               <w:pStyle w:val="Nessunaspaziatura"/>
               <w:tabs>
+                <w:tab w:val="center" w:pos="3366"/>
                 <w:tab w:val="left" w:pos="4458"/>
+                <w:tab w:val="left" w:pos="5184"/>
               </w:tabs>
-              <w:jc w:val="center"/>
-              <w:rPr>
-                <w:color w:val="767171" w:themeColor="background2" w:themeShade="80"/>
-                <w:sz w:val="24"/>
-                <w:szCs w:val="24"/>
-              </w:rPr>
-            </w:pPr>
-            <w:r>
-              <w:rPr>
-                <w:color w:val="767171" w:themeColor="background2" w:themeShade="80"/>
-                <w:sz w:val="24"/>
-                <w:szCs w:val="24"/>
-              </w:rPr>
-              <w:t>Caso d’uso:</w:t>
-            </w:r>
+              <w:rPr>
+                <w:color w:val="767171" w:themeColor="background2" w:themeShade="80"/>
+                <w:sz w:val="24"/>
+                <w:szCs w:val="24"/>
+              </w:rPr>
+            </w:pPr>
+            <w:r>
+              <w:rPr>
+                <w:color w:val="767171" w:themeColor="background2" w:themeShade="80"/>
+                <w:sz w:val="24"/>
+                <w:szCs w:val="24"/>
+              </w:rPr>
+              <w:tab/>
+            </w:r>
+            <w:r>
+              <w:rPr>
+                <w:color w:val="767171" w:themeColor="background2" w:themeShade="80"/>
+                <w:sz w:val="24"/>
+                <w:szCs w:val="24"/>
+              </w:rPr>
+              <w:t>Caso d’uso</w:t>
+            </w:r>
+            <w:r>
+              <w:rPr>
+                <w:color w:val="767171" w:themeColor="background2" w:themeShade="80"/>
+                <w:sz w:val="24"/>
+                <w:szCs w:val="24"/>
+              </w:rPr>
+              <w:t xml:space="preserve">: </w:t>
+            </w:r>
+            <w:proofErr w:type="spellStart"/>
+            <w:r>
+              <w:rPr>
+                <w:color w:val="767171" w:themeColor="background2" w:themeShade="80"/>
+                <w:sz w:val="24"/>
+                <w:szCs w:val="24"/>
+              </w:rPr>
+              <w:t>CalcolaProfitti</w:t>
+            </w:r>
+            <w:proofErr w:type="spellEnd"/>
             <w:r>
               <w:rPr>
                 <w:color w:val="767171" w:themeColor="background2" w:themeShade="80"/>
@@ -1691,16 +1603,6 @@
               </w:rPr>
               <w:t xml:space="preserve"> </w:t>
             </w:r>
-            <w:proofErr w:type="spellStart"/>
-            <w:r>
-              <w:rPr>
-                <w:color w:val="767171" w:themeColor="background2" w:themeShade="80"/>
-                <w:sz w:val="24"/>
-                <w:szCs w:val="24"/>
-              </w:rPr>
-              <w:t>ScontaProdotto</w:t>
-            </w:r>
-            <w:proofErr w:type="spellEnd"/>
           </w:p>
         </w:tc>
       </w:tr>
@@ -1735,7 +1637,7 @@
                 <w:sz w:val="24"/>
                 <w:szCs w:val="24"/>
               </w:rPr>
-              <w:t>13</w:t>
+              <w:t xml:space="preserve"> 17</w:t>
             </w:r>
           </w:p>
         </w:tc>
@@ -1771,7 +1673,7 @@
                 <w:sz w:val="24"/>
                 <w:szCs w:val="24"/>
               </w:rPr>
-              <w:t xml:space="preserve"> Il sistema sconta il prodotto</w:t>
+              <w:t xml:space="preserve"> Il sistema calcola i profitti del cliente proprietario</w:t>
             </w:r>
           </w:p>
           <w:p>
@@ -1817,7 +1719,7 @@
                 <w:sz w:val="24"/>
                 <w:szCs w:val="24"/>
               </w:rPr>
-              <w:t xml:space="preserve"> Sistema</w:t>
+              <w:t xml:space="preserve"> Cliente Proprietario</w:t>
             </w:r>
           </w:p>
           <w:p>
@@ -1893,68 +1795,15 @@
                 <w:sz w:val="24"/>
                 <w:szCs w:val="24"/>
               </w:rPr>
-              <w:t>Precondizioni</w:t>
-            </w:r>
-            <w:r>
-              <w:rPr>
-                <w:color w:val="767171" w:themeColor="background2" w:themeShade="80"/>
-                <w:sz w:val="24"/>
-                <w:szCs w:val="24"/>
-              </w:rPr>
-              <w:t xml:space="preserve"> Segmento 1</w:t>
-            </w:r>
-            <w:r>
-              <w:rPr>
-                <w:color w:val="767171" w:themeColor="background2" w:themeShade="80"/>
-                <w:sz w:val="24"/>
-                <w:szCs w:val="24"/>
-              </w:rPr>
-              <w:t>:</w:t>
-            </w:r>
-            <w:r>
-              <w:rPr>
-                <w:color w:val="767171" w:themeColor="background2" w:themeShade="80"/>
-                <w:sz w:val="24"/>
-                <w:szCs w:val="24"/>
-              </w:rPr>
-              <w:t xml:space="preserve"> Sono passati 30 giorni dalla registrazione del prodotto</w:t>
-            </w:r>
-          </w:p>
-          <w:p>
-            <w:pPr>
-              <w:pStyle w:val="Nessunaspaziatura"/>
-              <w:rPr>
-                <w:color w:val="767171" w:themeColor="background2" w:themeShade="80"/>
-                <w:sz w:val="24"/>
-                <w:szCs w:val="24"/>
-              </w:rPr>
-            </w:pPr>
-            <w:r>
-              <w:rPr>
-                <w:color w:val="767171" w:themeColor="background2" w:themeShade="80"/>
-                <w:sz w:val="24"/>
-                <w:szCs w:val="24"/>
-              </w:rPr>
-              <w:lastRenderedPageBreak/>
-              <w:t>Precondizioni Segmento 2: Sono passati 60 giorni dalla registrazione del prodotto</w:t>
-            </w:r>
-          </w:p>
-          <w:p>
-            <w:pPr>
-              <w:pStyle w:val="Nessunaspaziatura"/>
-              <w:rPr>
-                <w:color w:val="767171" w:themeColor="background2" w:themeShade="80"/>
-                <w:sz w:val="24"/>
-                <w:szCs w:val="24"/>
-              </w:rPr>
-            </w:pPr>
-            <w:r>
-              <w:rPr>
-                <w:color w:val="767171" w:themeColor="background2" w:themeShade="80"/>
-                <w:sz w:val="24"/>
-                <w:szCs w:val="24"/>
-              </w:rPr>
-              <w:t>Precondizioni Segmento 3: Sono passati 90 giorni dalla registrazione del prodotto</w:t>
+              <w:t>Precondizioni:</w:t>
+            </w:r>
+            <w:r>
+              <w:rPr>
+                <w:color w:val="767171" w:themeColor="background2" w:themeShade="80"/>
+                <w:sz w:val="24"/>
+                <w:szCs w:val="24"/>
+              </w:rPr>
+              <w:t xml:space="preserve"> Il Cliente Proprietario deve disporre di un account e deve aver effettuato il login.</w:t>
             </w:r>
           </w:p>
           <w:p>
@@ -1993,196 +1842,116 @@
                 <w:szCs w:val="24"/>
               </w:rPr>
               <w:lastRenderedPageBreak/>
-              <w:t xml:space="preserve">Sequenza eventi </w:t>
-            </w:r>
-            <w:r>
-              <w:rPr>
-                <w:color w:val="767171" w:themeColor="background2" w:themeShade="80"/>
-                <w:sz w:val="24"/>
-                <w:szCs w:val="24"/>
-              </w:rPr>
-              <w:t>Segmento 1</w:t>
-            </w:r>
-            <w:r>
-              <w:rPr>
-                <w:color w:val="767171" w:themeColor="background2" w:themeShade="80"/>
-                <w:sz w:val="24"/>
-                <w:szCs w:val="24"/>
-              </w:rPr>
-              <w:t>:</w:t>
-            </w:r>
-            <w:r>
-              <w:rPr>
-                <w:color w:val="767171" w:themeColor="background2" w:themeShade="80"/>
-                <w:sz w:val="24"/>
-                <w:szCs w:val="24"/>
-              </w:rPr>
-              <w:t xml:space="preserve"> </w:t>
-            </w:r>
-          </w:p>
-          <w:p>
-            <w:pPr>
-              <w:pStyle w:val="Nessunaspaziatura"/>
-              <w:rPr>
-                <w:color w:val="767171" w:themeColor="background2" w:themeShade="80"/>
-                <w:sz w:val="24"/>
-                <w:szCs w:val="24"/>
-              </w:rPr>
-            </w:pPr>
-            <w:r>
-              <w:rPr>
-                <w:color w:val="767171" w:themeColor="background2" w:themeShade="80"/>
-                <w:sz w:val="24"/>
-                <w:szCs w:val="24"/>
-              </w:rPr>
-              <w:t>1.Il caso d’uso inizia quando sono passati 30 giorni dalla registrazione del prodotto.</w:t>
-            </w:r>
-          </w:p>
-          <w:p>
-            <w:pPr>
-              <w:pStyle w:val="Nessunaspaziatura"/>
-              <w:rPr>
-                <w:color w:val="767171" w:themeColor="background2" w:themeShade="80"/>
-                <w:sz w:val="24"/>
-                <w:szCs w:val="24"/>
-              </w:rPr>
-            </w:pPr>
-            <w:r>
-              <w:rPr>
-                <w:color w:val="767171" w:themeColor="background2" w:themeShade="80"/>
-                <w:sz w:val="24"/>
-                <w:szCs w:val="24"/>
-              </w:rPr>
-              <w:t>2.Il prodotto viene scontato del 30% rispetto al prezzo iniziale (di registrazione)</w:t>
-            </w:r>
-          </w:p>
-          <w:p>
-            <w:pPr>
-              <w:pStyle w:val="Nessunaspaziatura"/>
-              <w:rPr>
-                <w:color w:val="767171" w:themeColor="background2" w:themeShade="80"/>
-                <w:sz w:val="24"/>
-                <w:szCs w:val="24"/>
-              </w:rPr>
-            </w:pPr>
-            <w:r>
-              <w:rPr>
-                <w:color w:val="767171" w:themeColor="background2" w:themeShade="80"/>
-                <w:sz w:val="24"/>
-                <w:szCs w:val="24"/>
-              </w:rPr>
-              <w:t>Sequenza eventi Segmento 2:</w:t>
-            </w:r>
-          </w:p>
-          <w:p>
-            <w:pPr>
-              <w:pStyle w:val="Nessunaspaziatura"/>
-              <w:rPr>
-                <w:color w:val="767171" w:themeColor="background2" w:themeShade="80"/>
-                <w:sz w:val="24"/>
-                <w:szCs w:val="24"/>
-              </w:rPr>
-            </w:pPr>
-            <w:r>
-              <w:rPr>
-                <w:color w:val="767171" w:themeColor="background2" w:themeShade="80"/>
-                <w:sz w:val="24"/>
-                <w:szCs w:val="24"/>
-              </w:rPr>
-              <w:t>1.Il caso d’uso inizia quando sono passati 60 giorni dalla registrazione del prodotto.</w:t>
-            </w:r>
-          </w:p>
-          <w:p>
-            <w:pPr>
-              <w:pStyle w:val="Nessunaspaziatura"/>
-              <w:rPr>
-                <w:color w:val="767171" w:themeColor="background2" w:themeShade="80"/>
-                <w:sz w:val="24"/>
-                <w:szCs w:val="24"/>
-              </w:rPr>
-            </w:pPr>
-            <w:r>
-              <w:rPr>
-                <w:color w:val="767171" w:themeColor="background2" w:themeShade="80"/>
-                <w:sz w:val="24"/>
-                <w:szCs w:val="24"/>
-              </w:rPr>
-              <w:t>2.Il prodotto viene scontato del 40% rispetto al prezzo iniziale (di registrazione)</w:t>
-            </w:r>
-          </w:p>
-          <w:p>
-            <w:pPr>
-              <w:pStyle w:val="Nessunaspaziatura"/>
-              <w:rPr>
-                <w:color w:val="767171" w:themeColor="background2" w:themeShade="80"/>
-                <w:sz w:val="24"/>
-                <w:szCs w:val="24"/>
-              </w:rPr>
-            </w:pPr>
-            <w:r>
-              <w:rPr>
-                <w:color w:val="767171" w:themeColor="background2" w:themeShade="80"/>
-                <w:sz w:val="24"/>
-                <w:szCs w:val="24"/>
-              </w:rPr>
-              <w:t>Sequenza eventi Segmento 3:</w:t>
-            </w:r>
-          </w:p>
-          <w:p>
-            <w:pPr>
-              <w:pStyle w:val="Nessunaspaziatura"/>
-              <w:rPr>
-                <w:color w:val="767171" w:themeColor="background2" w:themeShade="80"/>
-                <w:sz w:val="24"/>
-                <w:szCs w:val="24"/>
-              </w:rPr>
-            </w:pPr>
-            <w:r>
-              <w:rPr>
-                <w:color w:val="767171" w:themeColor="background2" w:themeShade="80"/>
-                <w:sz w:val="24"/>
-                <w:szCs w:val="24"/>
-              </w:rPr>
-              <w:t>1.Il caso d’uso inizia quando sono passati 90 giorni dalla registrazione del prodotto</w:t>
-            </w:r>
-          </w:p>
-          <w:p>
-            <w:pPr>
-              <w:pStyle w:val="Nessunaspaziatura"/>
-              <w:rPr>
-                <w:color w:val="767171" w:themeColor="background2" w:themeShade="80"/>
-                <w:sz w:val="24"/>
-                <w:szCs w:val="24"/>
-              </w:rPr>
-            </w:pPr>
-            <w:r>
-              <w:rPr>
-                <w:color w:val="767171" w:themeColor="background2" w:themeShade="80"/>
-                <w:sz w:val="24"/>
-                <w:szCs w:val="24"/>
-              </w:rPr>
-              <w:t>2.Il prodotto viene scontato del 50% rispetto al prezzo iniziale (di registrazione)</w:t>
-            </w:r>
-          </w:p>
-          <w:p>
-            <w:pPr>
-              <w:pStyle w:val="Nessunaspaziatura"/>
-              <w:rPr>
-                <w:color w:val="767171" w:themeColor="background2" w:themeShade="80"/>
-                <w:sz w:val="24"/>
-                <w:szCs w:val="24"/>
-              </w:rPr>
-            </w:pPr>
-          </w:p>
-          <w:p>
-            <w:pPr>
-              <w:pStyle w:val="Nessunaspaziatura"/>
-              <w:rPr>
-                <w:color w:val="767171" w:themeColor="background2" w:themeShade="80"/>
-                <w:sz w:val="24"/>
-                <w:szCs w:val="24"/>
-              </w:rPr>
-            </w:pPr>
+              <w:t>Sequenza eventi principali:</w:t>
+            </w:r>
+          </w:p>
+          <w:p>
+            <w:pPr>
+              <w:pStyle w:val="Nessunaspaziatura"/>
+              <w:rPr>
+                <w:color w:val="767171" w:themeColor="background2" w:themeShade="80"/>
+                <w:sz w:val="24"/>
+                <w:szCs w:val="24"/>
+              </w:rPr>
+            </w:pPr>
+            <w:r>
+              <w:rPr>
+                <w:color w:val="767171" w:themeColor="background2" w:themeShade="80"/>
+                <w:sz w:val="24"/>
+                <w:szCs w:val="24"/>
+              </w:rPr>
+              <w:t>1.Il caso d’uso inizia quando il Cliente Proprietario vuole controllare i suoi profitti</w:t>
+            </w:r>
+          </w:p>
+          <w:p>
+            <w:pPr>
+              <w:pStyle w:val="Nessunaspaziatura"/>
+              <w:rPr>
+                <w:color w:val="767171" w:themeColor="background2" w:themeShade="80"/>
+                <w:sz w:val="24"/>
+                <w:szCs w:val="24"/>
+              </w:rPr>
+            </w:pPr>
+            <w:r>
+              <w:rPr>
+                <w:color w:val="767171" w:themeColor="background2" w:themeShade="80"/>
+                <w:sz w:val="24"/>
+                <w:szCs w:val="24"/>
+              </w:rPr>
+              <w:t>2.include (</w:t>
+            </w:r>
+            <w:proofErr w:type="spellStart"/>
+            <w:r>
+              <w:rPr>
+                <w:color w:val="767171" w:themeColor="background2" w:themeShade="80"/>
+                <w:sz w:val="24"/>
+                <w:szCs w:val="24"/>
+              </w:rPr>
+              <w:t>VendutiPropri</w:t>
+            </w:r>
+            <w:proofErr w:type="spellEnd"/>
+            <w:r>
+              <w:rPr>
+                <w:color w:val="767171" w:themeColor="background2" w:themeShade="80"/>
+                <w:sz w:val="24"/>
+                <w:szCs w:val="24"/>
+              </w:rPr>
+              <w:t>)</w:t>
+            </w:r>
+          </w:p>
+          <w:p>
+            <w:pPr>
+              <w:pStyle w:val="Nessunaspaziatura"/>
+              <w:rPr>
+                <w:color w:val="767171" w:themeColor="background2" w:themeShade="80"/>
+                <w:sz w:val="24"/>
+                <w:szCs w:val="24"/>
+              </w:rPr>
+            </w:pPr>
+            <w:r>
+              <w:rPr>
+                <w:color w:val="767171" w:themeColor="background2" w:themeShade="80"/>
+                <w:sz w:val="24"/>
+                <w:szCs w:val="24"/>
+              </w:rPr>
+              <w:t>3.include (</w:t>
+            </w:r>
+            <w:proofErr w:type="spellStart"/>
+            <w:r>
+              <w:rPr>
+                <w:color w:val="767171" w:themeColor="background2" w:themeShade="80"/>
+                <w:sz w:val="24"/>
+                <w:szCs w:val="24"/>
+              </w:rPr>
+              <w:t>RicercaRicevute</w:t>
+            </w:r>
+            <w:proofErr w:type="spellEnd"/>
+            <w:r>
+              <w:rPr>
+                <w:color w:val="767171" w:themeColor="background2" w:themeShade="80"/>
+                <w:sz w:val="24"/>
+                <w:szCs w:val="24"/>
+              </w:rPr>
+              <w:t>)</w:t>
+            </w:r>
+          </w:p>
+          <w:p>
+            <w:pPr>
+              <w:pStyle w:val="Nessunaspaziatura"/>
+              <w:rPr>
+                <w:color w:val="767171" w:themeColor="background2" w:themeShade="80"/>
+                <w:sz w:val="24"/>
+                <w:szCs w:val="24"/>
+              </w:rPr>
+            </w:pPr>
+            <w:r>
+              <w:rPr>
+                <w:color w:val="767171" w:themeColor="background2" w:themeShade="80"/>
+                <w:sz w:val="24"/>
+                <w:szCs w:val="24"/>
+              </w:rPr>
+              <w:t>3.Il sistema genera i profitti del rispettivo Cliente Proprietario</w:t>
+            </w:r>
           </w:p>
         </w:tc>
       </w:tr>
@@ -2227,7 +1996,7 @@
                 <w:sz w:val="24"/>
                 <w:szCs w:val="24"/>
               </w:rPr>
-              <w:t xml:space="preserve"> Il prodotto viene scontato</w:t>
+              <w:t xml:space="preserve"> Il sistema mostra i profitti del Cliente Proprietario</w:t>
             </w:r>
           </w:p>
           <w:p>
@@ -2273,7 +2042,7 @@
                 <w:sz w:val="24"/>
                 <w:szCs w:val="24"/>
               </w:rPr>
-              <w:t xml:space="preserve"> nessuna</w:t>
+              <w:t xml:space="preserve"> Nessuna</w:t>
             </w:r>
           </w:p>
           <w:p>
@@ -2289,11 +2058,72 @@
         </w:tc>
       </w:tr>
     </w:tbl>
-    <w:p/>
     <w:p>
       <w:pPr>
         <w:pStyle w:val="Nessunaspaziatura"/>
       </w:pPr>
+    </w:p>
+    <w:p>
+      <w:pPr>
+        <w:pStyle w:val="Nessunaspaziatura"/>
+      </w:pPr>
+    </w:p>
+    <w:p>
+      <w:pPr>
+        <w:pStyle w:val="Nessunaspaziatura"/>
+      </w:pPr>
+    </w:p>
+    <w:p>
+      <w:pPr>
+        <w:spacing w:after="0"/>
+        <w:rPr>
+          <w:color w:val="0D0D0D" w:themeColor="text1" w:themeTint="F2"/>
+        </w:rPr>
+      </w:pPr>
+    </w:p>
+    <w:p>
+      <w:pPr>
+        <w:spacing w:after="0"/>
+        <w:rPr>
+          <w:color w:val="C45911" w:themeColor="accent2" w:themeShade="BF"/>
+          <w:sz w:val="20"/>
+          <w:szCs w:val="20"/>
+        </w:rPr>
+      </w:pPr>
+      <w:r>
+        <w:rPr>
+          <w:color w:val="C45911" w:themeColor="accent2" w:themeShade="BF"/>
+          <w:sz w:val="20"/>
+          <w:szCs w:val="20"/>
+        </w:rPr>
+        <w:t>DIAGRAMMI DEI CASI D’USO</w:t>
+      </w:r>
+      <w:r>
+        <w:rPr>
+          <w:color w:val="C45911" w:themeColor="accent2" w:themeShade="BF"/>
+          <w:sz w:val="20"/>
+          <w:szCs w:val="20"/>
+        </w:rPr>
+        <w:t xml:space="preserve"> &gt;&gt;</w:t>
+      </w:r>
+    </w:p>
+    <w:p>
+      <w:pPr>
+        <w:spacing w:after="0"/>
+        <w:rPr>
+          <w:color w:val="C45911" w:themeColor="accent2" w:themeShade="BF"/>
+          <w:sz w:val="52"/>
+          <w:szCs w:val="52"/>
+        </w:rPr>
+      </w:pPr>
+      <w:r>
+        <w:rPr>
+          <w:color w:val="C45911" w:themeColor="accent2" w:themeShade="BF"/>
+          <w:sz w:val="52"/>
+          <w:szCs w:val="52"/>
+        </w:rPr>
+        <w:t>GESTIONE SISTEMA</w:t>
+      </w:r>
     </w:p>
     <w:tbl>
       <w:tblPr>
@@ -2316,24 +2146,15 @@
             <w:pPr>
               <w:pStyle w:val="Nessunaspaziatura"/>
               <w:tabs>
-                <w:tab w:val="center" w:pos="3366"/>
                 <w:tab w:val="left" w:pos="4458"/>
-                <w:tab w:val="left" w:pos="4752"/>
               </w:tabs>
-              <w:rPr>
-                <w:color w:val="767171" w:themeColor="background2" w:themeShade="80"/>
-                <w:sz w:val="24"/>
-                <w:szCs w:val="24"/>
-              </w:rPr>
-            </w:pPr>
-            <w:r>
-              <w:rPr>
-                <w:color w:val="767171" w:themeColor="background2" w:themeShade="80"/>
-                <w:sz w:val="24"/>
-                <w:szCs w:val="24"/>
-              </w:rPr>
-              <w:tab/>
-            </w:r>
+              <w:jc w:val="center"/>
+              <w:rPr>
+                <w:color w:val="767171" w:themeColor="background2" w:themeShade="80"/>
+                <w:sz w:val="24"/>
+                <w:szCs w:val="24"/>
+              </w:rPr>
+            </w:pPr>
             <w:r>
               <w:rPr>
                 <w:color w:val="767171" w:themeColor="background2" w:themeShade="80"/>
@@ -2348,18 +2169,8 @@
                 <w:sz w:val="24"/>
                 <w:szCs w:val="24"/>
               </w:rPr>
-              <w:t xml:space="preserve"> </w:t>
-            </w:r>
-            <w:proofErr w:type="spellStart"/>
-            <w:r>
-              <w:rPr>
-                <w:color w:val="767171" w:themeColor="background2" w:themeShade="80"/>
-                <w:sz w:val="24"/>
-                <w:szCs w:val="24"/>
-              </w:rPr>
-              <w:t>ProdottoScaduto</w:t>
-            </w:r>
-            <w:proofErr w:type="spellEnd"/>
+              <w:t xml:space="preserve"> Backup</w:t>
+            </w:r>
           </w:p>
         </w:tc>
       </w:tr>
@@ -2394,7 +2205,7 @@
                 <w:sz w:val="24"/>
                 <w:szCs w:val="24"/>
               </w:rPr>
-              <w:t>14</w:t>
+              <w:t>12</w:t>
             </w:r>
           </w:p>
         </w:tc>
@@ -2416,7 +2227,6 @@
                 <w:szCs w:val="24"/>
               </w:rPr>
             </w:pPr>
-            <w:proofErr w:type="gramStart"/>
             <w:r>
               <w:rPr>
                 <w:color w:val="767171" w:themeColor="background2" w:themeShade="80"/>
@@ -2431,16 +2241,7 @@
                 <w:sz w:val="24"/>
                 <w:szCs w:val="24"/>
               </w:rPr>
-              <w:t xml:space="preserve">  Il</w:t>
-            </w:r>
-            <w:proofErr w:type="gramEnd"/>
-            <w:r>
-              <w:rPr>
-                <w:color w:val="767171" w:themeColor="background2" w:themeShade="80"/>
-                <w:sz w:val="24"/>
-                <w:szCs w:val="24"/>
-              </w:rPr>
-              <w:t xml:space="preserve"> sistema sposta il prodotto dalla lista dei prodotti disponibili alla lista dei prodotti scaduti</w:t>
+              <w:t xml:space="preserve"> il sistema effettua il backup dei dati </w:t>
             </w:r>
           </w:p>
           <w:p>
@@ -2570,7 +2371,7 @@
                 <w:sz w:val="24"/>
                 <w:szCs w:val="24"/>
               </w:rPr>
-              <w:t xml:space="preserve"> Sono passati 150 giorni dalla data di registrazione del prodotto</w:t>
+              <w:t xml:space="preserve"> Sono passate 24 ore dall’ultimo backup</w:t>
             </w:r>
           </w:p>
           <w:p>
@@ -2610,41 +2411,49 @@
               </w:rPr>
               <w:t>Sequenza eventi principali:</w:t>
             </w:r>
-          </w:p>
-          <w:p>
-            <w:pPr>
-              <w:pStyle w:val="Nessunaspaziatura"/>
-              <w:rPr>
-                <w:color w:val="767171" w:themeColor="background2" w:themeShade="80"/>
-                <w:sz w:val="24"/>
-                <w:szCs w:val="24"/>
-              </w:rPr>
-            </w:pPr>
-            <w:r>
-              <w:rPr>
-                <w:color w:val="767171" w:themeColor="background2" w:themeShade="80"/>
-                <w:sz w:val="24"/>
-                <w:szCs w:val="24"/>
-              </w:rPr>
-              <w:t>1.Il caso d’uso inizia quando sono passati 150 giorni dalla data di registrazione del prodotto.</w:t>
-            </w:r>
-          </w:p>
-          <w:p>
-            <w:pPr>
-              <w:pStyle w:val="Nessunaspaziatura"/>
-              <w:rPr>
-                <w:color w:val="767171" w:themeColor="background2" w:themeShade="80"/>
-                <w:sz w:val="24"/>
-                <w:szCs w:val="24"/>
-              </w:rPr>
-            </w:pPr>
-            <w:r>
-              <w:rPr>
-                <w:color w:val="767171" w:themeColor="background2" w:themeShade="80"/>
-                <w:sz w:val="24"/>
-                <w:szCs w:val="24"/>
-              </w:rPr>
-              <w:t>2.Il sistema preleva i dati del prodotto scaduto</w:t>
+            <w:r>
+              <w:rPr>
+                <w:color w:val="767171" w:themeColor="background2" w:themeShade="80"/>
+                <w:sz w:val="24"/>
+                <w:szCs w:val="24"/>
+              </w:rPr>
+              <w:t xml:space="preserve"> </w:t>
+            </w:r>
+          </w:p>
+          <w:p>
+            <w:pPr>
+              <w:pStyle w:val="Nessunaspaziatura"/>
+              <w:rPr>
+                <w:color w:val="767171" w:themeColor="background2" w:themeShade="80"/>
+                <w:sz w:val="24"/>
+                <w:szCs w:val="24"/>
+              </w:rPr>
+            </w:pPr>
+            <w:r>
+              <w:rPr>
+                <w:color w:val="767171" w:themeColor="background2" w:themeShade="80"/>
+                <w:sz w:val="24"/>
+                <w:szCs w:val="24"/>
+              </w:rPr>
+              <w:t xml:space="preserve">1.Il caso d’uso inizia quando sono le 23:59:00 </w:t>
+            </w:r>
+          </w:p>
+          <w:p>
+            <w:pPr>
+              <w:pStyle w:val="Nessunaspaziatura"/>
+              <w:rPr>
+                <w:color w:val="767171" w:themeColor="background2" w:themeShade="80"/>
+                <w:sz w:val="24"/>
+                <w:szCs w:val="24"/>
+              </w:rPr>
+            </w:pPr>
+            <w:r>
+              <w:rPr>
+                <w:color w:val="767171" w:themeColor="background2" w:themeShade="80"/>
+                <w:sz w:val="24"/>
+                <w:szCs w:val="24"/>
+              </w:rPr>
+              <w:t>2.Il sistema preleva i dati dei clienti proprietari</w:t>
             </w:r>
           </w:p>
           <w:p>
@@ -2680,37 +2489,62 @@
                 <w:sz w:val="24"/>
                 <w:szCs w:val="24"/>
               </w:rPr>
-              <w:t>4.Il sistema cancella i dati del prodotto scaduto.</w:t>
-            </w:r>
-          </w:p>
-          <w:p>
-            <w:pPr>
-              <w:pStyle w:val="Nessunaspaziatura"/>
-              <w:rPr>
-                <w:color w:val="767171" w:themeColor="background2" w:themeShade="80"/>
-                <w:sz w:val="24"/>
-                <w:szCs w:val="24"/>
-              </w:rPr>
-            </w:pPr>
-            <w:r>
-              <w:rPr>
-                <w:color w:val="767171" w:themeColor="background2" w:themeShade="80"/>
-                <w:sz w:val="24"/>
-                <w:szCs w:val="24"/>
-              </w:rPr>
-              <w:lastRenderedPageBreak/>
-              <w:t>5.Il sistema invia una notifica al cliente proprietario</w:t>
-            </w:r>
-          </w:p>
-          <w:p>
-            <w:pPr>
-              <w:pStyle w:val="Nessunaspaziatura"/>
-              <w:rPr>
-                <w:color w:val="767171" w:themeColor="background2" w:themeShade="80"/>
-                <w:sz w:val="24"/>
-                <w:szCs w:val="24"/>
-              </w:rPr>
-            </w:pPr>
+              <w:t>4.Il sistema preleva i dati dei prodotti</w:t>
+            </w:r>
+          </w:p>
+          <w:p>
+            <w:pPr>
+              <w:pStyle w:val="Nessunaspaziatura"/>
+              <w:rPr>
+                <w:color w:val="767171" w:themeColor="background2" w:themeShade="80"/>
+                <w:sz w:val="24"/>
+                <w:szCs w:val="24"/>
+              </w:rPr>
+            </w:pPr>
+            <w:r>
+              <w:rPr>
+                <w:color w:val="767171" w:themeColor="background2" w:themeShade="80"/>
+                <w:sz w:val="24"/>
+                <w:szCs w:val="24"/>
+              </w:rPr>
+              <w:t>5.Il sistema copia su disco i dati prelevati</w:t>
+            </w:r>
+          </w:p>
+          <w:p>
+            <w:pPr>
+              <w:pStyle w:val="Nessunaspaziatura"/>
+              <w:rPr>
+                <w:color w:val="767171" w:themeColor="background2" w:themeShade="80"/>
+                <w:sz w:val="24"/>
+                <w:szCs w:val="24"/>
+              </w:rPr>
+            </w:pPr>
+            <w:r>
+              <w:rPr>
+                <w:color w:val="767171" w:themeColor="background2" w:themeShade="80"/>
+                <w:sz w:val="24"/>
+                <w:szCs w:val="24"/>
+              </w:rPr>
+              <w:t>6.Il sistema preleva i dati delle ricevute</w:t>
+            </w:r>
+          </w:p>
+          <w:p>
+            <w:pPr>
+              <w:pStyle w:val="Nessunaspaziatura"/>
+              <w:rPr>
+                <w:color w:val="767171" w:themeColor="background2" w:themeShade="80"/>
+                <w:sz w:val="24"/>
+                <w:szCs w:val="24"/>
+              </w:rPr>
+            </w:pPr>
+            <w:r>
+              <w:rPr>
+                <w:color w:val="767171" w:themeColor="background2" w:themeShade="80"/>
+                <w:sz w:val="24"/>
+                <w:szCs w:val="24"/>
+              </w:rPr>
+              <w:t>7.Il sistema copia su disco i dati prelevati</w:t>
+            </w:r>
           </w:p>
         </w:tc>
       </w:tr>
@@ -2738,7 +2572,6 @@
                 <w:sz w:val="24"/>
                 <w:szCs w:val="24"/>
               </w:rPr>
-              <w:lastRenderedPageBreak/>
               <w:t>Postcondizioni</w:t>
             </w:r>
             <w:proofErr w:type="spellEnd"/>
@@ -2756,7 +2589,7 @@
                 <w:sz w:val="24"/>
                 <w:szCs w:val="24"/>
               </w:rPr>
-              <w:t xml:space="preserve"> Il prodotto non è più presente nella lista dei prodotti disponibili</w:t>
+              <w:t xml:space="preserve"> I dati sono stati copiati.</w:t>
             </w:r>
           </w:p>
           <w:p>
@@ -2825,110 +2658,12 @@
     </w:p>
     <w:p>
       <w:pPr>
-        <w:pStyle w:val="Nessunaspaziatura"/>
-      </w:pPr>
-    </w:p>
-    <w:p/>
-    <w:p/>
-    <w:p>
-      <w:pPr>
         <w:spacing w:after="0"/>
         <w:rPr>
           <w:color w:val="C45911" w:themeColor="accent2" w:themeShade="BF"/>
           <w:sz w:val="20"/>
           <w:szCs w:val="20"/>
         </w:rPr>
-      </w:pPr>
-    </w:p>
-    <w:p>
-      <w:pPr>
-        <w:spacing w:after="0"/>
-        <w:rPr>
-          <w:color w:val="C45911" w:themeColor="accent2" w:themeShade="BF"/>
-          <w:sz w:val="20"/>
-          <w:szCs w:val="20"/>
-        </w:rPr>
-      </w:pPr>
-      <w:r>
-        <w:rPr>
-          <w:color w:val="C45911" w:themeColor="accent2" w:themeShade="BF"/>
-          <w:sz w:val="20"/>
-          <w:szCs w:val="20"/>
-        </w:rPr>
-        <w:t>DIAGRAMMI DEI CASI D’USO</w:t>
-      </w:r>
-      <w:r>
-        <w:rPr>
-          <w:color w:val="C45911" w:themeColor="accent2" w:themeShade="BF"/>
-          <w:sz w:val="20"/>
-          <w:szCs w:val="20"/>
-        </w:rPr>
-        <w:t xml:space="preserve"> &gt;&gt;</w:t>
-      </w:r>
-    </w:p>
-    <w:p>
-      <w:pPr>
-        <w:spacing w:after="0"/>
-        <w:rPr>
-          <w:color w:val="C45911" w:themeColor="accent2" w:themeShade="BF"/>
-          <w:sz w:val="52"/>
-          <w:szCs w:val="52"/>
-          <w:u w:val="single"/>
-        </w:rPr>
-      </w:pPr>
-      <w:r>
-        <w:rPr>
-          <w:color w:val="C45911" w:themeColor="accent2" w:themeShade="BF"/>
-          <w:sz w:val="52"/>
-          <w:szCs w:val="52"/>
-        </w:rPr>
-        <w:t>GESTIONE</w:t>
-      </w:r>
-      <w:r>
-        <w:rPr>
-          <w:color w:val="C45911" w:themeColor="accent2" w:themeShade="BF"/>
-          <w:sz w:val="52"/>
-          <w:szCs w:val="52"/>
-        </w:rPr>
-        <w:t xml:space="preserve"> USER</w:t>
-      </w:r>
-    </w:p>
-    <w:p/>
-    <w:p/>
-    <w:p/>
-    <w:p>
-      <w:pPr>
-        <w:pStyle w:val="Nessunaspaziatura"/>
-      </w:pPr>
-    </w:p>
-    <w:p>
-      <w:pPr>
-        <w:pStyle w:val="Nessunaspaziatura"/>
-      </w:pPr>
-    </w:p>
-    <w:p>
-      <w:pPr>
-        <w:pStyle w:val="Nessunaspaziatura"/>
-      </w:pPr>
-    </w:p>
-    <w:p>
-      <w:pPr>
-        <w:pStyle w:val="Nessunaspaziatura"/>
-      </w:pPr>
-    </w:p>
-    <w:p>
-      <w:pPr>
-        <w:pStyle w:val="Nessunaspaziatura"/>
-      </w:pPr>
-    </w:p>
-    <w:p>
-      <w:pPr>
-        <w:pStyle w:val="Nessunaspaziatura"/>
-      </w:pPr>
-    </w:p>
-    <w:p>
-      <w:pPr>
-        <w:pStyle w:val="Nessunaspaziatura"/>
       </w:pPr>
     </w:p>
     <w:tbl>
@@ -2984,7 +2719,7 @@
                 <w:sz w:val="24"/>
                 <w:szCs w:val="24"/>
               </w:rPr>
-              <w:t>GeneraStatistiche</w:t>
+              <w:t>ScontaProdotto</w:t>
             </w:r>
             <w:proofErr w:type="spellEnd"/>
           </w:p>
@@ -3021,7 +2756,7 @@
                 <w:sz w:val="24"/>
                 <w:szCs w:val="24"/>
               </w:rPr>
-              <w:t xml:space="preserve"> 15</w:t>
+              <w:t>13</w:t>
             </w:r>
           </w:p>
         </w:tc>
@@ -3057,7 +2792,7 @@
                 <w:sz w:val="24"/>
                 <w:szCs w:val="24"/>
               </w:rPr>
-              <w:t xml:space="preserve"> Il sistema genera statistiche mensili</w:t>
+              <w:t xml:space="preserve"> Il sistema sconta il prodotto</w:t>
             </w:r>
           </w:p>
           <w:p>
@@ -3095,6 +2830,7 @@
                 <w:sz w:val="24"/>
                 <w:szCs w:val="24"/>
               </w:rPr>
+              <w:lastRenderedPageBreak/>
               <w:t>Attori primari:</w:t>
             </w:r>
             <w:r>
@@ -3179,23 +2915,67 @@
                 <w:sz w:val="24"/>
                 <w:szCs w:val="24"/>
               </w:rPr>
-              <w:t>Precondizioni:</w:t>
-            </w:r>
-            <w:r>
-              <w:rPr>
-                <w:color w:val="767171" w:themeColor="background2" w:themeShade="80"/>
-                <w:sz w:val="24"/>
-                <w:szCs w:val="24"/>
-              </w:rPr>
-              <w:t xml:space="preserve"> Sono passati 30 giorni dall’ultima s</w:t>
-            </w:r>
-            <w:r>
-              <w:rPr>
-                <w:color w:val="767171" w:themeColor="background2" w:themeShade="80"/>
-                <w:sz w:val="24"/>
-                <w:szCs w:val="24"/>
-              </w:rPr>
-              <w:t>tatistica</w:t>
+              <w:t>Precondizioni</w:t>
+            </w:r>
+            <w:r>
+              <w:rPr>
+                <w:color w:val="767171" w:themeColor="background2" w:themeShade="80"/>
+                <w:sz w:val="24"/>
+                <w:szCs w:val="24"/>
+              </w:rPr>
+              <w:t xml:space="preserve"> Segmento 1</w:t>
+            </w:r>
+            <w:r>
+              <w:rPr>
+                <w:color w:val="767171" w:themeColor="background2" w:themeShade="80"/>
+                <w:sz w:val="24"/>
+                <w:szCs w:val="24"/>
+              </w:rPr>
+              <w:t>:</w:t>
+            </w:r>
+            <w:r>
+              <w:rPr>
+                <w:color w:val="767171" w:themeColor="background2" w:themeShade="80"/>
+                <w:sz w:val="24"/>
+                <w:szCs w:val="24"/>
+              </w:rPr>
+              <w:t xml:space="preserve"> Sono passati 30 giorni dalla registrazione del prodotto</w:t>
+            </w:r>
+          </w:p>
+          <w:p>
+            <w:pPr>
+              <w:pStyle w:val="Nessunaspaziatura"/>
+              <w:rPr>
+                <w:color w:val="767171" w:themeColor="background2" w:themeShade="80"/>
+                <w:sz w:val="24"/>
+                <w:szCs w:val="24"/>
+              </w:rPr>
+            </w:pPr>
+            <w:r>
+              <w:rPr>
+                <w:color w:val="767171" w:themeColor="background2" w:themeShade="80"/>
+                <w:sz w:val="24"/>
+                <w:szCs w:val="24"/>
+              </w:rPr>
+              <w:t>Precondizioni Segmento 2: Sono passati 60 giorni dalla registrazione del prodotto</w:t>
+            </w:r>
+          </w:p>
+          <w:p>
+            <w:pPr>
+              <w:pStyle w:val="Nessunaspaziatura"/>
+              <w:rPr>
+                <w:color w:val="767171" w:themeColor="background2" w:themeShade="80"/>
+                <w:sz w:val="24"/>
+                <w:szCs w:val="24"/>
+              </w:rPr>
+            </w:pPr>
+            <w:r>
+              <w:rPr>
+                <w:color w:val="767171" w:themeColor="background2" w:themeShade="80"/>
+                <w:sz w:val="24"/>
+                <w:szCs w:val="24"/>
+              </w:rPr>
+              <w:t>Precondizioni Segmento 3: Sono passati 90 giorni dalla registrazione del prodotto</w:t>
             </w:r>
           </w:p>
           <w:p>
@@ -3233,8 +3013,186 @@
                 <w:sz w:val="24"/>
                 <w:szCs w:val="24"/>
               </w:rPr>
-              <w:t>Sequenza eventi principali:</w:t>
-            </w:r>
+              <w:t xml:space="preserve">Sequenza eventi </w:t>
+            </w:r>
+            <w:r>
+              <w:rPr>
+                <w:color w:val="767171" w:themeColor="background2" w:themeShade="80"/>
+                <w:sz w:val="24"/>
+                <w:szCs w:val="24"/>
+              </w:rPr>
+              <w:t>Segmento 1</w:t>
+            </w:r>
+            <w:r>
+              <w:rPr>
+                <w:color w:val="767171" w:themeColor="background2" w:themeShade="80"/>
+                <w:sz w:val="24"/>
+                <w:szCs w:val="24"/>
+              </w:rPr>
+              <w:t>:</w:t>
+            </w:r>
+            <w:r>
+              <w:rPr>
+                <w:color w:val="767171" w:themeColor="background2" w:themeShade="80"/>
+                <w:sz w:val="24"/>
+                <w:szCs w:val="24"/>
+              </w:rPr>
+              <w:t xml:space="preserve"> </w:t>
+            </w:r>
+          </w:p>
+          <w:p>
+            <w:pPr>
+              <w:pStyle w:val="Nessunaspaziatura"/>
+              <w:rPr>
+                <w:color w:val="767171" w:themeColor="background2" w:themeShade="80"/>
+                <w:sz w:val="24"/>
+                <w:szCs w:val="24"/>
+              </w:rPr>
+            </w:pPr>
+            <w:r>
+              <w:rPr>
+                <w:color w:val="767171" w:themeColor="background2" w:themeShade="80"/>
+                <w:sz w:val="24"/>
+                <w:szCs w:val="24"/>
+              </w:rPr>
+              <w:t>1.Il caso d’uso inizia quando sono passati 30 giorni dalla registrazione del prodotto.</w:t>
+            </w:r>
+          </w:p>
+          <w:p>
+            <w:pPr>
+              <w:pStyle w:val="Nessunaspaziatura"/>
+              <w:rPr>
+                <w:color w:val="767171" w:themeColor="background2" w:themeShade="80"/>
+                <w:sz w:val="24"/>
+                <w:szCs w:val="24"/>
+              </w:rPr>
+            </w:pPr>
+            <w:r>
+              <w:rPr>
+                <w:color w:val="767171" w:themeColor="background2" w:themeShade="80"/>
+                <w:sz w:val="24"/>
+                <w:szCs w:val="24"/>
+              </w:rPr>
+              <w:t>2.Il prodotto viene scontato del 30% rispetto al prezzo iniziale (di registrazione)</w:t>
+            </w:r>
+          </w:p>
+          <w:p>
+            <w:pPr>
+              <w:pStyle w:val="Nessunaspaziatura"/>
+              <w:rPr>
+                <w:color w:val="767171" w:themeColor="background2" w:themeShade="80"/>
+                <w:sz w:val="24"/>
+                <w:szCs w:val="24"/>
+              </w:rPr>
+            </w:pPr>
+            <w:r>
+              <w:rPr>
+                <w:color w:val="767171" w:themeColor="background2" w:themeShade="80"/>
+                <w:sz w:val="24"/>
+                <w:szCs w:val="24"/>
+              </w:rPr>
+              <w:t>Sequenza eventi Segmento 2:</w:t>
+            </w:r>
+          </w:p>
+          <w:p>
+            <w:pPr>
+              <w:pStyle w:val="Nessunaspaziatura"/>
+              <w:rPr>
+                <w:color w:val="767171" w:themeColor="background2" w:themeShade="80"/>
+                <w:sz w:val="24"/>
+                <w:szCs w:val="24"/>
+              </w:rPr>
+            </w:pPr>
+            <w:r>
+              <w:rPr>
+                <w:color w:val="767171" w:themeColor="background2" w:themeShade="80"/>
+                <w:sz w:val="24"/>
+                <w:szCs w:val="24"/>
+              </w:rPr>
+              <w:t>1.Il caso d’uso inizia quando sono passati 60 giorni dalla registrazione del prodotto.</w:t>
+            </w:r>
+          </w:p>
+          <w:p>
+            <w:pPr>
+              <w:pStyle w:val="Nessunaspaziatura"/>
+              <w:rPr>
+                <w:color w:val="767171" w:themeColor="background2" w:themeShade="80"/>
+                <w:sz w:val="24"/>
+                <w:szCs w:val="24"/>
+              </w:rPr>
+            </w:pPr>
+            <w:r>
+              <w:rPr>
+                <w:color w:val="767171" w:themeColor="background2" w:themeShade="80"/>
+                <w:sz w:val="24"/>
+                <w:szCs w:val="24"/>
+              </w:rPr>
+              <w:t>2.Il prodotto viene scontato del 40% rispetto al prezzo iniziale (di registrazione)</w:t>
+            </w:r>
+          </w:p>
+          <w:p>
+            <w:pPr>
+              <w:pStyle w:val="Nessunaspaziatura"/>
+              <w:rPr>
+                <w:color w:val="767171" w:themeColor="background2" w:themeShade="80"/>
+                <w:sz w:val="24"/>
+                <w:szCs w:val="24"/>
+              </w:rPr>
+            </w:pPr>
+            <w:r>
+              <w:rPr>
+                <w:color w:val="767171" w:themeColor="background2" w:themeShade="80"/>
+                <w:sz w:val="24"/>
+                <w:szCs w:val="24"/>
+              </w:rPr>
+              <w:t>Sequenza eventi Segmento 3:</w:t>
+            </w:r>
+          </w:p>
+          <w:p>
+            <w:pPr>
+              <w:pStyle w:val="Nessunaspaziatura"/>
+              <w:rPr>
+                <w:color w:val="767171" w:themeColor="background2" w:themeShade="80"/>
+                <w:sz w:val="24"/>
+                <w:szCs w:val="24"/>
+              </w:rPr>
+            </w:pPr>
+            <w:r>
+              <w:rPr>
+                <w:color w:val="767171" w:themeColor="background2" w:themeShade="80"/>
+                <w:sz w:val="24"/>
+                <w:szCs w:val="24"/>
+              </w:rPr>
+              <w:t>1.Il caso d’uso inizia quando sono passati 90 giorni dalla registrazione del prodotto</w:t>
+            </w:r>
+          </w:p>
+          <w:p>
+            <w:pPr>
+              <w:pStyle w:val="Nessunaspaziatura"/>
+              <w:rPr>
+                <w:color w:val="767171" w:themeColor="background2" w:themeShade="80"/>
+                <w:sz w:val="24"/>
+                <w:szCs w:val="24"/>
+              </w:rPr>
+            </w:pPr>
+            <w:r>
+              <w:rPr>
+                <w:color w:val="767171" w:themeColor="background2" w:themeShade="80"/>
+                <w:sz w:val="24"/>
+                <w:szCs w:val="24"/>
+              </w:rPr>
+              <w:t>2.Il prodotto viene scontato del 50% rispetto al prezzo iniziale (di registrazione)</w:t>
+            </w:r>
+          </w:p>
+          <w:p>
+            <w:pPr>
+              <w:pStyle w:val="Nessunaspaziatura"/>
+              <w:rPr>
+                <w:color w:val="767171" w:themeColor="background2" w:themeShade="80"/>
+                <w:sz w:val="24"/>
+                <w:szCs w:val="24"/>
+              </w:rPr>
+            </w:pPr>
           </w:p>
           <w:p>
             <w:pPr>
@@ -3283,6 +3241,14 @@
               </w:rPr>
               <w:t>:</w:t>
             </w:r>
+            <w:r>
+              <w:rPr>
+                <w:color w:val="767171" w:themeColor="background2" w:themeShade="80"/>
+                <w:sz w:val="24"/>
+                <w:szCs w:val="24"/>
+              </w:rPr>
+              <w:t xml:space="preserve"> Il prodotto viene scontato</w:t>
+            </w:r>
           </w:p>
           <w:p>
             <w:pPr>
@@ -3321,6 +3287,14 @@
               </w:rPr>
               <w:t>Sequenza degli eventi alternativa:</w:t>
             </w:r>
+            <w:r>
+              <w:rPr>
+                <w:color w:val="767171" w:themeColor="background2" w:themeShade="80"/>
+                <w:sz w:val="24"/>
+                <w:szCs w:val="24"/>
+              </w:rPr>
+              <w:t xml:space="preserve"> nessuna</w:t>
+            </w:r>
           </w:p>
           <w:p>
             <w:pPr>
@@ -3335,16 +3309,1128 @@
         </w:tc>
       </w:tr>
     </w:tbl>
+    <w:p/>
     <w:p>
       <w:pPr>
         <w:pStyle w:val="Nessunaspaziatura"/>
       </w:pPr>
     </w:p>
+    <w:tbl>
+      <w:tblPr>
+        <w:tblStyle w:val="Grigliatabella"/>
+        <w:tblW w:w="0" w:type="auto"/>
+        <w:tblLook w:val="04A0" w:firstRow="1" w:lastRow="0" w:firstColumn="1" w:lastColumn="0" w:noHBand="0" w:noVBand="1"/>
+      </w:tblPr>
+      <w:tblGrid>
+        <w:gridCol w:w="6948"/>
+      </w:tblGrid>
+      <w:tr>
+        <w:trPr>
+          <w:trHeight w:val="502"/>
+        </w:trPr>
+        <w:tc>
+          <w:tcPr>
+            <w:tcW w:w="6948" w:type="dxa"/>
+          </w:tcPr>
+          <w:p>
+            <w:pPr>
+              <w:pStyle w:val="Nessunaspaziatura"/>
+              <w:tabs>
+                <w:tab w:val="center" w:pos="3366"/>
+                <w:tab w:val="left" w:pos="4458"/>
+                <w:tab w:val="left" w:pos="4752"/>
+              </w:tabs>
+              <w:rPr>
+                <w:color w:val="767171" w:themeColor="background2" w:themeShade="80"/>
+                <w:sz w:val="24"/>
+                <w:szCs w:val="24"/>
+              </w:rPr>
+            </w:pPr>
+            <w:r>
+              <w:rPr>
+                <w:color w:val="767171" w:themeColor="background2" w:themeShade="80"/>
+                <w:sz w:val="24"/>
+                <w:szCs w:val="24"/>
+              </w:rPr>
+              <w:tab/>
+            </w:r>
+            <w:r>
+              <w:rPr>
+                <w:color w:val="767171" w:themeColor="background2" w:themeShade="80"/>
+                <w:sz w:val="24"/>
+                <w:szCs w:val="24"/>
+              </w:rPr>
+              <w:t>Caso d’uso:</w:t>
+            </w:r>
+            <w:r>
+              <w:rPr>
+                <w:color w:val="767171" w:themeColor="background2" w:themeShade="80"/>
+                <w:sz w:val="24"/>
+                <w:szCs w:val="24"/>
+              </w:rPr>
+              <w:t xml:space="preserve"> </w:t>
+            </w:r>
+            <w:proofErr w:type="spellStart"/>
+            <w:r>
+              <w:rPr>
+                <w:color w:val="767171" w:themeColor="background2" w:themeShade="80"/>
+                <w:sz w:val="24"/>
+                <w:szCs w:val="24"/>
+              </w:rPr>
+              <w:t>ProdottoScaduto</w:t>
+            </w:r>
+            <w:proofErr w:type="spellEnd"/>
+          </w:p>
+        </w:tc>
+      </w:tr>
+      <w:tr>
+        <w:trPr>
+          <w:trHeight w:val="502"/>
+        </w:trPr>
+        <w:tc>
+          <w:tcPr>
+            <w:tcW w:w="6948" w:type="dxa"/>
+          </w:tcPr>
+          <w:p>
+            <w:pPr>
+              <w:pStyle w:val="Nessunaspaziatura"/>
+              <w:rPr>
+                <w:color w:val="767171" w:themeColor="background2" w:themeShade="80"/>
+                <w:sz w:val="24"/>
+                <w:szCs w:val="24"/>
+              </w:rPr>
+            </w:pPr>
+            <w:r>
+              <w:rPr>
+                <w:color w:val="767171" w:themeColor="background2" w:themeShade="80"/>
+                <w:sz w:val="24"/>
+                <w:szCs w:val="24"/>
+              </w:rPr>
+              <w:t>ID:</w:t>
+            </w:r>
+            <w:r>
+              <w:rPr>
+                <w:color w:val="767171" w:themeColor="background2" w:themeShade="80"/>
+                <w:sz w:val="24"/>
+                <w:szCs w:val="24"/>
+              </w:rPr>
+              <w:t>14</w:t>
+            </w:r>
+          </w:p>
+        </w:tc>
+      </w:tr>
+      <w:tr>
+        <w:trPr>
+          <w:trHeight w:val="523"/>
+        </w:trPr>
+        <w:tc>
+          <w:tcPr>
+            <w:tcW w:w="6948" w:type="dxa"/>
+          </w:tcPr>
+          <w:p>
+            <w:pPr>
+              <w:pStyle w:val="Nessunaspaziatura"/>
+              <w:rPr>
+                <w:color w:val="767171" w:themeColor="background2" w:themeShade="80"/>
+                <w:sz w:val="24"/>
+                <w:szCs w:val="24"/>
+              </w:rPr>
+            </w:pPr>
+            <w:r>
+              <w:rPr>
+                <w:color w:val="767171" w:themeColor="background2" w:themeShade="80"/>
+                <w:sz w:val="24"/>
+                <w:szCs w:val="24"/>
+              </w:rPr>
+              <w:t>Descrizione:</w:t>
+            </w:r>
+            <w:r>
+              <w:rPr>
+                <w:color w:val="767171" w:themeColor="background2" w:themeShade="80"/>
+                <w:sz w:val="24"/>
+                <w:szCs w:val="24"/>
+              </w:rPr>
+              <w:t xml:space="preserve"> Il sistema sposta il prodotto dalla lista dei prodotti disponibili alla lista dei prodotti scaduti</w:t>
+            </w:r>
+          </w:p>
+          <w:p>
+            <w:pPr>
+              <w:pStyle w:val="Nessunaspaziatura"/>
+              <w:rPr>
+                <w:color w:val="767171" w:themeColor="background2" w:themeShade="80"/>
+                <w:sz w:val="24"/>
+                <w:szCs w:val="24"/>
+              </w:rPr>
+            </w:pPr>
+          </w:p>
+        </w:tc>
+      </w:tr>
+      <w:tr>
+        <w:trPr>
+          <w:trHeight w:val="502"/>
+        </w:trPr>
+        <w:tc>
+          <w:tcPr>
+            <w:tcW w:w="6948" w:type="dxa"/>
+          </w:tcPr>
+          <w:p>
+            <w:pPr>
+              <w:pStyle w:val="Nessunaspaziatura"/>
+              <w:rPr>
+                <w:color w:val="767171" w:themeColor="background2" w:themeShade="80"/>
+                <w:sz w:val="24"/>
+                <w:szCs w:val="24"/>
+              </w:rPr>
+            </w:pPr>
+            <w:r>
+              <w:rPr>
+                <w:color w:val="767171" w:themeColor="background2" w:themeShade="80"/>
+                <w:sz w:val="24"/>
+                <w:szCs w:val="24"/>
+              </w:rPr>
+              <w:t>Attori primari:</w:t>
+            </w:r>
+            <w:r>
+              <w:rPr>
+                <w:color w:val="767171" w:themeColor="background2" w:themeShade="80"/>
+                <w:sz w:val="24"/>
+                <w:szCs w:val="24"/>
+              </w:rPr>
+              <w:t xml:space="preserve"> Sistema</w:t>
+            </w:r>
+          </w:p>
+          <w:p>
+            <w:pPr>
+              <w:pStyle w:val="Nessunaspaziatura"/>
+              <w:rPr>
+                <w:color w:val="767171" w:themeColor="background2" w:themeShade="80"/>
+                <w:sz w:val="24"/>
+                <w:szCs w:val="24"/>
+              </w:rPr>
+            </w:pPr>
+          </w:p>
+        </w:tc>
+      </w:tr>
+      <w:tr>
+        <w:trPr>
+          <w:trHeight w:val="502"/>
+        </w:trPr>
+        <w:tc>
+          <w:tcPr>
+            <w:tcW w:w="6948" w:type="dxa"/>
+          </w:tcPr>
+          <w:p>
+            <w:pPr>
+              <w:pStyle w:val="Nessunaspaziatura"/>
+              <w:rPr>
+                <w:color w:val="767171" w:themeColor="background2" w:themeShade="80"/>
+                <w:sz w:val="24"/>
+                <w:szCs w:val="24"/>
+              </w:rPr>
+            </w:pPr>
+            <w:r>
+              <w:rPr>
+                <w:color w:val="767171" w:themeColor="background2" w:themeShade="80"/>
+                <w:sz w:val="24"/>
+                <w:szCs w:val="24"/>
+              </w:rPr>
+              <w:t>Attori secondari:</w:t>
+            </w:r>
+          </w:p>
+          <w:p>
+            <w:pPr>
+              <w:pStyle w:val="Nessunaspaziatura"/>
+              <w:rPr>
+                <w:color w:val="767171" w:themeColor="background2" w:themeShade="80"/>
+                <w:sz w:val="24"/>
+                <w:szCs w:val="24"/>
+              </w:rPr>
+            </w:pPr>
+          </w:p>
+        </w:tc>
+      </w:tr>
+      <w:tr>
+        <w:trPr>
+          <w:trHeight w:val="502"/>
+        </w:trPr>
+        <w:tc>
+          <w:tcPr>
+            <w:tcW w:w="6948" w:type="dxa"/>
+          </w:tcPr>
+          <w:p>
+            <w:pPr>
+              <w:pStyle w:val="Nessunaspaziatura"/>
+              <w:rPr>
+                <w:color w:val="767171" w:themeColor="background2" w:themeShade="80"/>
+                <w:sz w:val="24"/>
+                <w:szCs w:val="24"/>
+              </w:rPr>
+            </w:pPr>
+            <w:r>
+              <w:rPr>
+                <w:color w:val="767171" w:themeColor="background2" w:themeShade="80"/>
+                <w:sz w:val="24"/>
+                <w:szCs w:val="24"/>
+              </w:rPr>
+              <w:t>Precondizioni:</w:t>
+            </w:r>
+            <w:r>
+              <w:rPr>
+                <w:color w:val="767171" w:themeColor="background2" w:themeShade="80"/>
+                <w:sz w:val="24"/>
+                <w:szCs w:val="24"/>
+              </w:rPr>
+              <w:t xml:space="preserve"> Sono passati 150 giorni dalla data di registrazione del prodotto</w:t>
+            </w:r>
+          </w:p>
+          <w:p>
+            <w:pPr>
+              <w:pStyle w:val="Nessunaspaziatura"/>
+              <w:rPr>
+                <w:color w:val="767171" w:themeColor="background2" w:themeShade="80"/>
+                <w:sz w:val="24"/>
+                <w:szCs w:val="24"/>
+              </w:rPr>
+            </w:pPr>
+          </w:p>
+        </w:tc>
+      </w:tr>
+      <w:tr>
+        <w:trPr>
+          <w:trHeight w:val="502"/>
+        </w:trPr>
+        <w:tc>
+          <w:tcPr>
+            <w:tcW w:w="6948" w:type="dxa"/>
+          </w:tcPr>
+          <w:p>
+            <w:pPr>
+              <w:pStyle w:val="Nessunaspaziatura"/>
+              <w:rPr>
+                <w:color w:val="767171" w:themeColor="background2" w:themeShade="80"/>
+                <w:sz w:val="24"/>
+                <w:szCs w:val="24"/>
+              </w:rPr>
+            </w:pPr>
+            <w:r>
+              <w:rPr>
+                <w:color w:val="767171" w:themeColor="background2" w:themeShade="80"/>
+                <w:sz w:val="24"/>
+                <w:szCs w:val="24"/>
+              </w:rPr>
+              <w:lastRenderedPageBreak/>
+              <w:t>Sequenza eventi principali:</w:t>
+            </w:r>
+          </w:p>
+          <w:p>
+            <w:pPr>
+              <w:pStyle w:val="Nessunaspaziatura"/>
+              <w:rPr>
+                <w:color w:val="767171" w:themeColor="background2" w:themeShade="80"/>
+                <w:sz w:val="24"/>
+                <w:szCs w:val="24"/>
+              </w:rPr>
+            </w:pPr>
+            <w:r>
+              <w:rPr>
+                <w:color w:val="767171" w:themeColor="background2" w:themeShade="80"/>
+                <w:sz w:val="24"/>
+                <w:szCs w:val="24"/>
+              </w:rPr>
+              <w:t>1.Il caso d’uso inizia quando sono passati 150 giorni dalla data di registrazione del prodotto.</w:t>
+            </w:r>
+          </w:p>
+          <w:p>
+            <w:pPr>
+              <w:pStyle w:val="Nessunaspaziatura"/>
+              <w:rPr>
+                <w:color w:val="767171" w:themeColor="background2" w:themeShade="80"/>
+                <w:sz w:val="24"/>
+                <w:szCs w:val="24"/>
+              </w:rPr>
+            </w:pPr>
+            <w:r>
+              <w:rPr>
+                <w:color w:val="767171" w:themeColor="background2" w:themeShade="80"/>
+                <w:sz w:val="24"/>
+                <w:szCs w:val="24"/>
+              </w:rPr>
+              <w:t>2.Il sistema preleva i dati del prodotto scaduto</w:t>
+            </w:r>
+          </w:p>
+          <w:p>
+            <w:pPr>
+              <w:pStyle w:val="Nessunaspaziatura"/>
+              <w:rPr>
+                <w:color w:val="767171" w:themeColor="background2" w:themeShade="80"/>
+                <w:sz w:val="24"/>
+                <w:szCs w:val="24"/>
+              </w:rPr>
+            </w:pPr>
+            <w:r>
+              <w:rPr>
+                <w:color w:val="767171" w:themeColor="background2" w:themeShade="80"/>
+                <w:sz w:val="24"/>
+                <w:szCs w:val="24"/>
+              </w:rPr>
+              <w:t>3.Il sistema copia su disco i dati prelevati</w:t>
+            </w:r>
+          </w:p>
+          <w:p>
+            <w:pPr>
+              <w:pStyle w:val="Nessunaspaziatura"/>
+              <w:rPr>
+                <w:color w:val="767171" w:themeColor="background2" w:themeShade="80"/>
+                <w:sz w:val="24"/>
+                <w:szCs w:val="24"/>
+              </w:rPr>
+            </w:pPr>
+            <w:r>
+              <w:rPr>
+                <w:color w:val="767171" w:themeColor="background2" w:themeShade="80"/>
+                <w:sz w:val="24"/>
+                <w:szCs w:val="24"/>
+              </w:rPr>
+              <w:t>4.Il sistema cancella i dati del prodotto scaduto.</w:t>
+            </w:r>
+          </w:p>
+          <w:p>
+            <w:pPr>
+              <w:pStyle w:val="Nessunaspaziatura"/>
+              <w:rPr>
+                <w:color w:val="767171" w:themeColor="background2" w:themeShade="80"/>
+                <w:sz w:val="24"/>
+                <w:szCs w:val="24"/>
+              </w:rPr>
+            </w:pPr>
+            <w:r>
+              <w:rPr>
+                <w:color w:val="767171" w:themeColor="background2" w:themeShade="80"/>
+                <w:sz w:val="24"/>
+                <w:szCs w:val="24"/>
+              </w:rPr>
+              <w:t>5.Il sistema invia una notifica al cliente proprietario</w:t>
+            </w:r>
+          </w:p>
+          <w:p>
+            <w:pPr>
+              <w:pStyle w:val="Nessunaspaziatura"/>
+              <w:rPr>
+                <w:color w:val="767171" w:themeColor="background2" w:themeShade="80"/>
+                <w:sz w:val="24"/>
+                <w:szCs w:val="24"/>
+              </w:rPr>
+            </w:pPr>
+          </w:p>
+        </w:tc>
+      </w:tr>
+      <w:tr>
+        <w:trPr>
+          <w:trHeight w:val="502"/>
+        </w:trPr>
+        <w:tc>
+          <w:tcPr>
+            <w:tcW w:w="6948" w:type="dxa"/>
+          </w:tcPr>
+          <w:p>
+            <w:pPr>
+              <w:pStyle w:val="Nessunaspaziatura"/>
+              <w:rPr>
+                <w:color w:val="767171" w:themeColor="background2" w:themeShade="80"/>
+                <w:sz w:val="24"/>
+                <w:szCs w:val="24"/>
+              </w:rPr>
+            </w:pPr>
+            <w:proofErr w:type="spellStart"/>
+            <w:r>
+              <w:rPr>
+                <w:color w:val="767171" w:themeColor="background2" w:themeShade="80"/>
+                <w:sz w:val="24"/>
+                <w:szCs w:val="24"/>
+              </w:rPr>
+              <w:t>Postcondizioni</w:t>
+            </w:r>
+            <w:proofErr w:type="spellEnd"/>
+            <w:r>
+              <w:rPr>
+                <w:color w:val="767171" w:themeColor="background2" w:themeShade="80"/>
+                <w:sz w:val="24"/>
+                <w:szCs w:val="24"/>
+              </w:rPr>
+              <w:t>:</w:t>
+            </w:r>
+            <w:r>
+              <w:rPr>
+                <w:color w:val="767171" w:themeColor="background2" w:themeShade="80"/>
+                <w:sz w:val="24"/>
+                <w:szCs w:val="24"/>
+              </w:rPr>
+              <w:t xml:space="preserve"> Il prodotto non è più presente nella lista dei prodotti disponibili</w:t>
+            </w:r>
+          </w:p>
+          <w:p>
+            <w:pPr>
+              <w:pStyle w:val="Nessunaspaziatura"/>
+              <w:rPr>
+                <w:color w:val="767171" w:themeColor="background2" w:themeShade="80"/>
+                <w:sz w:val="24"/>
+                <w:szCs w:val="24"/>
+              </w:rPr>
+            </w:pPr>
+          </w:p>
+        </w:tc>
+      </w:tr>
+      <w:tr>
+        <w:trPr>
+          <w:trHeight w:val="523"/>
+        </w:trPr>
+        <w:tc>
+          <w:tcPr>
+            <w:tcW w:w="6948" w:type="dxa"/>
+          </w:tcPr>
+          <w:p>
+            <w:pPr>
+              <w:pStyle w:val="Nessunaspaziatura"/>
+              <w:rPr>
+                <w:color w:val="767171" w:themeColor="background2" w:themeShade="80"/>
+                <w:sz w:val="24"/>
+                <w:szCs w:val="24"/>
+              </w:rPr>
+            </w:pPr>
+            <w:r>
+              <w:rPr>
+                <w:color w:val="767171" w:themeColor="background2" w:themeShade="80"/>
+                <w:sz w:val="24"/>
+                <w:szCs w:val="24"/>
+              </w:rPr>
+              <w:t>Sequenza degli eventi alternativa:</w:t>
+            </w:r>
+            <w:r>
+              <w:rPr>
+                <w:color w:val="767171" w:themeColor="background2" w:themeShade="80"/>
+                <w:sz w:val="24"/>
+                <w:szCs w:val="24"/>
+              </w:rPr>
+              <w:t xml:space="preserve"> Nessuna</w:t>
+            </w:r>
+          </w:p>
+          <w:p>
+            <w:pPr>
+              <w:pStyle w:val="Nessunaspaziatura"/>
+              <w:rPr>
+                <w:color w:val="767171" w:themeColor="background2" w:themeShade="80"/>
+                <w:sz w:val="24"/>
+                <w:szCs w:val="24"/>
+              </w:rPr>
+            </w:pPr>
+          </w:p>
+        </w:tc>
+      </w:tr>
+    </w:tbl>
     <w:p>
       <w:pPr>
         <w:pStyle w:val="Nessunaspaziatura"/>
       </w:pPr>
     </w:p>
+    <w:p>
+      <w:pPr>
+        <w:pStyle w:val="Nessunaspaziatura"/>
+      </w:pPr>
+    </w:p>
+    <w:p>
+      <w:pPr>
+        <w:pStyle w:val="Nessunaspaziatura"/>
+      </w:pPr>
+    </w:p>
+    <w:tbl>
+      <w:tblPr>
+        <w:tblStyle w:val="Grigliatabella"/>
+        <w:tblW w:w="0" w:type="auto"/>
+        <w:tblLook w:val="04A0" w:firstRow="1" w:lastRow="0" w:firstColumn="1" w:lastColumn="0" w:noHBand="0" w:noVBand="1"/>
+      </w:tblPr>
+      <w:tblGrid>
+        <w:gridCol w:w="6948"/>
+      </w:tblGrid>
+      <w:tr>
+        <w:trPr>
+          <w:trHeight w:val="502"/>
+        </w:trPr>
+        <w:tc>
+          <w:tcPr>
+            <w:tcW w:w="6948" w:type="dxa"/>
+          </w:tcPr>
+          <w:p>
+            <w:pPr>
+              <w:pStyle w:val="Nessunaspaziatura"/>
+              <w:tabs>
+                <w:tab w:val="left" w:pos="4458"/>
+              </w:tabs>
+              <w:jc w:val="center"/>
+              <w:rPr>
+                <w:color w:val="767171" w:themeColor="background2" w:themeShade="80"/>
+                <w:sz w:val="24"/>
+                <w:szCs w:val="24"/>
+              </w:rPr>
+            </w:pPr>
+            <w:r>
+              <w:rPr>
+                <w:color w:val="767171" w:themeColor="background2" w:themeShade="80"/>
+                <w:sz w:val="24"/>
+                <w:szCs w:val="24"/>
+              </w:rPr>
+              <w:t>Caso d’uso:</w:t>
+            </w:r>
+            <w:r>
+              <w:rPr>
+                <w:color w:val="767171" w:themeColor="background2" w:themeShade="80"/>
+                <w:sz w:val="24"/>
+                <w:szCs w:val="24"/>
+              </w:rPr>
+              <w:t xml:space="preserve"> </w:t>
+            </w:r>
+            <w:proofErr w:type="spellStart"/>
+            <w:r>
+              <w:rPr>
+                <w:color w:val="767171" w:themeColor="background2" w:themeShade="80"/>
+                <w:sz w:val="24"/>
+                <w:szCs w:val="24"/>
+              </w:rPr>
+              <w:t>GeneraStatistiche</w:t>
+            </w:r>
+            <w:proofErr w:type="spellEnd"/>
+          </w:p>
+        </w:tc>
+      </w:tr>
+      <w:tr>
+        <w:trPr>
+          <w:trHeight w:val="502"/>
+        </w:trPr>
+        <w:tc>
+          <w:tcPr>
+            <w:tcW w:w="6948" w:type="dxa"/>
+          </w:tcPr>
+          <w:p>
+            <w:pPr>
+              <w:pStyle w:val="Nessunaspaziatura"/>
+              <w:rPr>
+                <w:color w:val="767171" w:themeColor="background2" w:themeShade="80"/>
+                <w:sz w:val="24"/>
+                <w:szCs w:val="24"/>
+              </w:rPr>
+            </w:pPr>
+            <w:r>
+              <w:rPr>
+                <w:color w:val="767171" w:themeColor="background2" w:themeShade="80"/>
+                <w:sz w:val="24"/>
+                <w:szCs w:val="24"/>
+              </w:rPr>
+              <w:t>ID:</w:t>
+            </w:r>
+            <w:r>
+              <w:rPr>
+                <w:color w:val="767171" w:themeColor="background2" w:themeShade="80"/>
+                <w:sz w:val="24"/>
+                <w:szCs w:val="24"/>
+              </w:rPr>
+              <w:t xml:space="preserve"> 15</w:t>
+            </w:r>
+          </w:p>
+        </w:tc>
+      </w:tr>
+      <w:tr>
+        <w:trPr>
+          <w:trHeight w:val="523"/>
+        </w:trPr>
+        <w:tc>
+          <w:tcPr>
+            <w:tcW w:w="6948" w:type="dxa"/>
+          </w:tcPr>
+          <w:p>
+            <w:pPr>
+              <w:pStyle w:val="Nessunaspaziatura"/>
+              <w:rPr>
+                <w:color w:val="767171" w:themeColor="background2" w:themeShade="80"/>
+                <w:sz w:val="24"/>
+                <w:szCs w:val="24"/>
+              </w:rPr>
+            </w:pPr>
+            <w:r>
+              <w:rPr>
+                <w:color w:val="767171" w:themeColor="background2" w:themeShade="80"/>
+                <w:sz w:val="24"/>
+                <w:szCs w:val="24"/>
+              </w:rPr>
+              <w:t>Descrizione:</w:t>
+            </w:r>
+            <w:r>
+              <w:rPr>
+                <w:color w:val="767171" w:themeColor="background2" w:themeShade="80"/>
+                <w:sz w:val="24"/>
+                <w:szCs w:val="24"/>
+              </w:rPr>
+              <w:t xml:space="preserve"> Il sistema genera statistiche mensili</w:t>
+            </w:r>
+          </w:p>
+          <w:p>
+            <w:pPr>
+              <w:pStyle w:val="Nessunaspaziatura"/>
+              <w:rPr>
+                <w:color w:val="767171" w:themeColor="background2" w:themeShade="80"/>
+                <w:sz w:val="24"/>
+                <w:szCs w:val="24"/>
+              </w:rPr>
+            </w:pPr>
+          </w:p>
+        </w:tc>
+      </w:tr>
+      <w:tr>
+        <w:trPr>
+          <w:trHeight w:val="502"/>
+        </w:trPr>
+        <w:tc>
+          <w:tcPr>
+            <w:tcW w:w="6948" w:type="dxa"/>
+          </w:tcPr>
+          <w:p>
+            <w:pPr>
+              <w:pStyle w:val="Nessunaspaziatura"/>
+              <w:rPr>
+                <w:color w:val="767171" w:themeColor="background2" w:themeShade="80"/>
+                <w:sz w:val="24"/>
+                <w:szCs w:val="24"/>
+              </w:rPr>
+            </w:pPr>
+            <w:r>
+              <w:rPr>
+                <w:color w:val="767171" w:themeColor="background2" w:themeShade="80"/>
+                <w:sz w:val="24"/>
+                <w:szCs w:val="24"/>
+              </w:rPr>
+              <w:t>Attori primari:</w:t>
+            </w:r>
+            <w:r>
+              <w:rPr>
+                <w:color w:val="767171" w:themeColor="background2" w:themeShade="80"/>
+                <w:sz w:val="24"/>
+                <w:szCs w:val="24"/>
+              </w:rPr>
+              <w:t xml:space="preserve"> Sistema</w:t>
+            </w:r>
+          </w:p>
+          <w:p>
+            <w:pPr>
+              <w:pStyle w:val="Nessunaspaziatura"/>
+              <w:rPr>
+                <w:color w:val="767171" w:themeColor="background2" w:themeShade="80"/>
+                <w:sz w:val="24"/>
+                <w:szCs w:val="24"/>
+              </w:rPr>
+            </w:pPr>
+          </w:p>
+        </w:tc>
+      </w:tr>
+      <w:tr>
+        <w:trPr>
+          <w:trHeight w:val="502"/>
+        </w:trPr>
+        <w:tc>
+          <w:tcPr>
+            <w:tcW w:w="6948" w:type="dxa"/>
+          </w:tcPr>
+          <w:p>
+            <w:pPr>
+              <w:pStyle w:val="Nessunaspaziatura"/>
+              <w:rPr>
+                <w:color w:val="767171" w:themeColor="background2" w:themeShade="80"/>
+                <w:sz w:val="24"/>
+                <w:szCs w:val="24"/>
+              </w:rPr>
+            </w:pPr>
+            <w:r>
+              <w:rPr>
+                <w:color w:val="767171" w:themeColor="background2" w:themeShade="80"/>
+                <w:sz w:val="24"/>
+                <w:szCs w:val="24"/>
+              </w:rPr>
+              <w:t>Attori secondari:</w:t>
+            </w:r>
+          </w:p>
+          <w:p>
+            <w:pPr>
+              <w:pStyle w:val="Nessunaspaziatura"/>
+              <w:rPr>
+                <w:color w:val="767171" w:themeColor="background2" w:themeShade="80"/>
+                <w:sz w:val="24"/>
+                <w:szCs w:val="24"/>
+              </w:rPr>
+            </w:pPr>
+          </w:p>
+        </w:tc>
+      </w:tr>
+      <w:tr>
+        <w:trPr>
+          <w:trHeight w:val="502"/>
+        </w:trPr>
+        <w:tc>
+          <w:tcPr>
+            <w:tcW w:w="6948" w:type="dxa"/>
+          </w:tcPr>
+          <w:p>
+            <w:pPr>
+              <w:pStyle w:val="Nessunaspaziatura"/>
+              <w:rPr>
+                <w:color w:val="767171" w:themeColor="background2" w:themeShade="80"/>
+                <w:sz w:val="24"/>
+                <w:szCs w:val="24"/>
+              </w:rPr>
+            </w:pPr>
+            <w:r>
+              <w:rPr>
+                <w:color w:val="767171" w:themeColor="background2" w:themeShade="80"/>
+                <w:sz w:val="24"/>
+                <w:szCs w:val="24"/>
+              </w:rPr>
+              <w:t>Precondizioni:</w:t>
+            </w:r>
+            <w:r>
+              <w:rPr>
+                <w:color w:val="767171" w:themeColor="background2" w:themeShade="80"/>
+                <w:sz w:val="24"/>
+                <w:szCs w:val="24"/>
+              </w:rPr>
+              <w:t xml:space="preserve"> Sono passati 30 giorni dall’ultima statistica, (30 backup?)</w:t>
+            </w:r>
+          </w:p>
+          <w:p>
+            <w:pPr>
+              <w:pStyle w:val="Nessunaspaziatura"/>
+              <w:rPr>
+                <w:color w:val="767171" w:themeColor="background2" w:themeShade="80"/>
+                <w:sz w:val="24"/>
+                <w:szCs w:val="24"/>
+              </w:rPr>
+            </w:pPr>
+          </w:p>
+        </w:tc>
+      </w:tr>
+      <w:tr>
+        <w:trPr>
+          <w:trHeight w:val="502"/>
+        </w:trPr>
+        <w:tc>
+          <w:tcPr>
+            <w:tcW w:w="6948" w:type="dxa"/>
+          </w:tcPr>
+          <w:p>
+            <w:pPr>
+              <w:pStyle w:val="Nessunaspaziatura"/>
+              <w:rPr>
+                <w:color w:val="767171" w:themeColor="background2" w:themeShade="80"/>
+                <w:sz w:val="24"/>
+                <w:szCs w:val="24"/>
+              </w:rPr>
+            </w:pPr>
+            <w:r>
+              <w:rPr>
+                <w:color w:val="767171" w:themeColor="background2" w:themeShade="80"/>
+                <w:sz w:val="24"/>
+                <w:szCs w:val="24"/>
+              </w:rPr>
+              <w:t>Sequenza eventi principali:</w:t>
+            </w:r>
+          </w:p>
+          <w:p>
+            <w:pPr>
+              <w:pStyle w:val="Nessunaspaziatura"/>
+              <w:rPr>
+                <w:color w:val="767171" w:themeColor="background2" w:themeShade="80"/>
+                <w:sz w:val="24"/>
+                <w:szCs w:val="24"/>
+              </w:rPr>
+            </w:pPr>
+            <w:r>
+              <w:rPr>
+                <w:color w:val="767171" w:themeColor="background2" w:themeShade="80"/>
+                <w:sz w:val="24"/>
+                <w:szCs w:val="24"/>
+              </w:rPr>
+              <w:t>1.Il caso d’uso inizia quando sono passati 30 giorni</w:t>
+            </w:r>
+          </w:p>
+          <w:p>
+            <w:pPr>
+              <w:pStyle w:val="Nessunaspaziatura"/>
+              <w:rPr>
+                <w:color w:val="767171" w:themeColor="background2" w:themeShade="80"/>
+                <w:sz w:val="24"/>
+                <w:szCs w:val="24"/>
+              </w:rPr>
+            </w:pPr>
+            <w:r>
+              <w:rPr>
+                <w:color w:val="767171" w:themeColor="background2" w:themeShade="80"/>
+                <w:sz w:val="24"/>
+                <w:szCs w:val="24"/>
+              </w:rPr>
+              <w:t>2.Il sistema preleva dati riguardanti i prodotti dall’ultimo backup</w:t>
+            </w:r>
+          </w:p>
+          <w:p>
+            <w:pPr>
+              <w:pStyle w:val="Nessunaspaziatura"/>
+              <w:rPr>
+                <w:color w:val="767171" w:themeColor="background2" w:themeShade="80"/>
+                <w:sz w:val="24"/>
+                <w:szCs w:val="24"/>
+              </w:rPr>
+            </w:pPr>
+            <w:r>
+              <w:rPr>
+                <w:color w:val="767171" w:themeColor="background2" w:themeShade="80"/>
+                <w:sz w:val="24"/>
+                <w:szCs w:val="24"/>
+              </w:rPr>
+              <w:t>3.Il sistema preleva dati riguardanti le ricevute dall’ultimo backup</w:t>
+            </w:r>
+          </w:p>
+          <w:p>
+            <w:pPr>
+              <w:pStyle w:val="Nessunaspaziatura"/>
+              <w:rPr>
+                <w:color w:val="767171" w:themeColor="background2" w:themeShade="80"/>
+                <w:sz w:val="24"/>
+                <w:szCs w:val="24"/>
+              </w:rPr>
+            </w:pPr>
+            <w:r>
+              <w:rPr>
+                <w:color w:val="767171" w:themeColor="background2" w:themeShade="80"/>
+                <w:sz w:val="24"/>
+                <w:szCs w:val="24"/>
+              </w:rPr>
+              <w:t>4.Il sistema preleva dati riguardanti i clienti proprietari dall’ultimo backup</w:t>
+            </w:r>
+          </w:p>
+          <w:p>
+            <w:pPr>
+              <w:pStyle w:val="Nessunaspaziatura"/>
+              <w:rPr>
+                <w:color w:val="767171" w:themeColor="background2" w:themeShade="80"/>
+                <w:sz w:val="24"/>
+                <w:szCs w:val="24"/>
+              </w:rPr>
+            </w:pPr>
+            <w:r>
+              <w:rPr>
+                <w:color w:val="767171" w:themeColor="background2" w:themeShade="80"/>
+                <w:sz w:val="24"/>
+                <w:szCs w:val="24"/>
+              </w:rPr>
+              <w:t>5.Il sistema genera statistiche</w:t>
+            </w:r>
+          </w:p>
+          <w:p>
+            <w:pPr>
+              <w:pStyle w:val="Nessunaspaziatura"/>
+              <w:rPr>
+                <w:color w:val="767171" w:themeColor="background2" w:themeShade="80"/>
+                <w:sz w:val="24"/>
+                <w:szCs w:val="24"/>
+              </w:rPr>
+            </w:pPr>
+            <w:r>
+              <w:rPr>
+                <w:color w:val="767171" w:themeColor="background2" w:themeShade="80"/>
+                <w:sz w:val="24"/>
+                <w:szCs w:val="24"/>
+              </w:rPr>
+              <w:t>6.Il sistema salva i dati su disco</w:t>
+            </w:r>
+          </w:p>
+        </w:tc>
+      </w:tr>
+      <w:tr>
+        <w:trPr>
+          <w:trHeight w:val="502"/>
+        </w:trPr>
+        <w:tc>
+          <w:tcPr>
+            <w:tcW w:w="6948" w:type="dxa"/>
+          </w:tcPr>
+          <w:p>
+            <w:pPr>
+              <w:pStyle w:val="Nessunaspaziatura"/>
+              <w:rPr>
+                <w:color w:val="767171" w:themeColor="background2" w:themeShade="80"/>
+                <w:sz w:val="24"/>
+                <w:szCs w:val="24"/>
+              </w:rPr>
+            </w:pPr>
+            <w:proofErr w:type="spellStart"/>
+            <w:r>
+              <w:rPr>
+                <w:color w:val="767171" w:themeColor="background2" w:themeShade="80"/>
+                <w:sz w:val="24"/>
+                <w:szCs w:val="24"/>
+              </w:rPr>
+              <w:t>Postcondizioni</w:t>
+            </w:r>
+            <w:proofErr w:type="spellEnd"/>
+            <w:r>
+              <w:rPr>
+                <w:color w:val="767171" w:themeColor="background2" w:themeShade="80"/>
+                <w:sz w:val="24"/>
+                <w:szCs w:val="24"/>
+              </w:rPr>
+              <w:t>:</w:t>
+            </w:r>
+            <w:r>
+              <w:rPr>
+                <w:color w:val="767171" w:themeColor="background2" w:themeShade="80"/>
+                <w:sz w:val="24"/>
+                <w:szCs w:val="24"/>
+              </w:rPr>
+              <w:t xml:space="preserve"> Le statistiche generate sono salvate su disco</w:t>
+            </w:r>
+          </w:p>
+          <w:p>
+            <w:pPr>
+              <w:pStyle w:val="Nessunaspaziatura"/>
+              <w:rPr>
+                <w:color w:val="767171" w:themeColor="background2" w:themeShade="80"/>
+                <w:sz w:val="24"/>
+                <w:szCs w:val="24"/>
+              </w:rPr>
+            </w:pPr>
+          </w:p>
+        </w:tc>
+      </w:tr>
+      <w:tr>
+        <w:trPr>
+          <w:trHeight w:val="523"/>
+        </w:trPr>
+        <w:tc>
+          <w:tcPr>
+            <w:tcW w:w="6948" w:type="dxa"/>
+          </w:tcPr>
+          <w:p>
+            <w:pPr>
+              <w:pStyle w:val="Nessunaspaziatura"/>
+              <w:rPr>
+                <w:color w:val="767171" w:themeColor="background2" w:themeShade="80"/>
+                <w:sz w:val="24"/>
+                <w:szCs w:val="24"/>
+              </w:rPr>
+            </w:pPr>
+            <w:r>
+              <w:rPr>
+                <w:color w:val="767171" w:themeColor="background2" w:themeShade="80"/>
+                <w:sz w:val="24"/>
+                <w:szCs w:val="24"/>
+              </w:rPr>
+              <w:t>Sequenza degli eventi alternativa:</w:t>
+            </w:r>
+            <w:r>
+              <w:rPr>
+                <w:color w:val="767171" w:themeColor="background2" w:themeShade="80"/>
+                <w:sz w:val="24"/>
+                <w:szCs w:val="24"/>
+              </w:rPr>
+              <w:t xml:space="preserve"> Nessuna</w:t>
+            </w:r>
+          </w:p>
+          <w:p>
+            <w:pPr>
+              <w:pStyle w:val="Nessunaspaziatura"/>
+              <w:rPr>
+                <w:color w:val="767171" w:themeColor="background2" w:themeShade="80"/>
+                <w:sz w:val="24"/>
+                <w:szCs w:val="24"/>
+              </w:rPr>
+            </w:pPr>
+          </w:p>
+        </w:tc>
+      </w:tr>
+    </w:tbl>
+    <w:p>
+      <w:pPr>
+        <w:pStyle w:val="Nessunaspaziatura"/>
+      </w:pPr>
+    </w:p>
+    <w:p>
+      <w:pPr>
+        <w:pStyle w:val="Nessunaspaziatura"/>
+      </w:pPr>
+    </w:p>
+    <w:p/>
+    <w:p/>
+    <w:p>
+      <w:pPr>
+        <w:spacing w:after="0"/>
+        <w:rPr>
+          <w:color w:val="C45911" w:themeColor="accent2" w:themeShade="BF"/>
+          <w:sz w:val="20"/>
+          <w:szCs w:val="20"/>
+        </w:rPr>
+      </w:pPr>
+    </w:p>
+    <w:p>
+      <w:pPr>
+        <w:spacing w:after="0"/>
+        <w:rPr>
+          <w:color w:val="C45911" w:themeColor="accent2" w:themeShade="BF"/>
+          <w:sz w:val="20"/>
+          <w:szCs w:val="20"/>
+        </w:rPr>
+      </w:pPr>
+      <w:r>
+        <w:rPr>
+          <w:color w:val="C45911" w:themeColor="accent2" w:themeShade="BF"/>
+          <w:sz w:val="20"/>
+          <w:szCs w:val="20"/>
+        </w:rPr>
+        <w:t>DIAGRAMMI DEI CASI D’USO</w:t>
+      </w:r>
+      <w:r>
+        <w:rPr>
+          <w:color w:val="C45911" w:themeColor="accent2" w:themeShade="BF"/>
+          <w:sz w:val="20"/>
+          <w:szCs w:val="20"/>
+        </w:rPr>
+        <w:t xml:space="preserve"> &gt;&gt;</w:t>
+      </w:r>
+    </w:p>
+    <w:p>
+      <w:pPr>
+        <w:spacing w:after="0"/>
+        <w:rPr>
+          <w:color w:val="C45911" w:themeColor="accent2" w:themeShade="BF"/>
+          <w:sz w:val="52"/>
+          <w:szCs w:val="52"/>
+          <w:u w:val="single"/>
+        </w:rPr>
+      </w:pPr>
+      <w:r>
+        <w:rPr>
+          <w:color w:val="C45911" w:themeColor="accent2" w:themeShade="BF"/>
+          <w:sz w:val="52"/>
+          <w:szCs w:val="52"/>
+        </w:rPr>
+        <w:lastRenderedPageBreak/>
+        <w:t>GESTIONE</w:t>
+      </w:r>
+      <w:r>
+        <w:rPr>
+          <w:color w:val="C45911" w:themeColor="accent2" w:themeShade="BF"/>
+          <w:sz w:val="52"/>
+          <w:szCs w:val="52"/>
+        </w:rPr>
+        <w:t xml:space="preserve"> USER</w:t>
+      </w:r>
+    </w:p>
+    <w:p/>
+    <w:p/>
+    <w:p/>
     <w:p>
       <w:pPr>
         <w:pStyle w:val="Nessunaspaziatura"/>
@@ -3445,6 +4531,7 @@
         <w:rPr>
           <w:noProof/>
         </w:rPr>
+        <w:lastRenderedPageBreak/>
         <mc:AlternateContent>
           <mc:Choice Requires="wpi">
             <w:drawing>
@@ -4517,7 +5604,6 @@
         <w:rPr>
           <w:noProof/>
         </w:rPr>
-        <w:lastRenderedPageBreak/>
         <w:drawing>
           <wp:inline distT="0" distB="0" distL="0" distR="0" wp14:anchorId="50AF0602" wp14:editId="5B6FD8A7">
             <wp:extent cx="6120130" cy="3319780"/>

</xml_diff>

<commit_message>
qualche modifica ai casi d'uso
</commit_message>
<xml_diff>
--- a/Componenti Progetto/CASI D'USO - Peraz .docx
+++ b/Componenti Progetto/CASI D'USO - Peraz .docx
@@ -250,7 +250,6 @@
             </w:r>
             <w:r>
               <w:rPr>
-                <w:color w:val="767171" w:themeColor="background2" w:themeShade="80"/>
                 <w:sz w:val="24"/>
                 <w:szCs w:val="24"/>
               </w:rPr>
@@ -258,7 +257,6 @@
             </w:r>
             <w:r>
               <w:rPr>
-                <w:color w:val="767171" w:themeColor="background2" w:themeShade="80"/>
                 <w:sz w:val="24"/>
                 <w:szCs w:val="24"/>
               </w:rPr>
@@ -294,7 +292,6 @@
             </w:r>
             <w:r>
               <w:rPr>
-                <w:color w:val="767171" w:themeColor="background2" w:themeShade="80"/>
                 <w:sz w:val="24"/>
                 <w:szCs w:val="24"/>
               </w:rPr>
@@ -334,11 +331,17 @@
                 <w:sz w:val="24"/>
                 <w:szCs w:val="24"/>
               </w:rPr>
-              <w:t xml:space="preserve"> Invia una notifica</w:t>
-            </w:r>
-            <w:r>
-              <w:rPr>
-                <w:color w:val="767171" w:themeColor="background2" w:themeShade="80"/>
+              <w:t xml:space="preserve"> </w:t>
+            </w:r>
+            <w:r>
+              <w:rPr>
+                <w:sz w:val="24"/>
+                <w:szCs w:val="24"/>
+              </w:rPr>
+              <w:t>Invia una notifica</w:t>
+            </w:r>
+            <w:r>
+              <w:rPr>
                 <w:sz w:val="24"/>
                 <w:szCs w:val="24"/>
               </w:rPr>
@@ -388,7 +391,14 @@
                 <w:sz w:val="24"/>
                 <w:szCs w:val="24"/>
               </w:rPr>
-              <w:t xml:space="preserve"> Amministratore</w:t>
+              <w:t xml:space="preserve"> </w:t>
+            </w:r>
+            <w:r>
+              <w:rPr>
+                <w:sz w:val="24"/>
+                <w:szCs w:val="24"/>
+              </w:rPr>
+              <w:t>Amministratore</w:t>
             </w:r>
           </w:p>
         </w:tc>
@@ -424,7 +434,14 @@
                 <w:sz w:val="24"/>
                 <w:szCs w:val="24"/>
               </w:rPr>
-              <w:t xml:space="preserve"> Tempo</w:t>
+              <w:t xml:space="preserve"> </w:t>
+            </w:r>
+            <w:r>
+              <w:rPr>
+                <w:sz w:val="24"/>
+                <w:szCs w:val="24"/>
+              </w:rPr>
+              <w:t>Nessuno</w:t>
             </w:r>
           </w:p>
           <w:p>
@@ -451,7 +468,6 @@
             <w:pPr>
               <w:pStyle w:val="Nessunaspaziatura"/>
               <w:rPr>
-                <w:color w:val="767171" w:themeColor="background2" w:themeShade="80"/>
                 <w:sz w:val="24"/>
                 <w:szCs w:val="24"/>
               </w:rPr>
@@ -490,7 +506,6 @@
             </w:r>
             <w:r>
               <w:rPr>
-                <w:color w:val="767171" w:themeColor="background2" w:themeShade="80"/>
                 <w:sz w:val="24"/>
                 <w:szCs w:val="24"/>
               </w:rPr>
@@ -528,7 +543,14 @@
                 <w:sz w:val="24"/>
                 <w:szCs w:val="24"/>
               </w:rPr>
-              <w:t>: Il prodotto è stato rimosso</w:t>
+              <w:t xml:space="preserve">: </w:t>
+            </w:r>
+            <w:r>
+              <w:rPr>
+                <w:sz w:val="24"/>
+                <w:szCs w:val="24"/>
+              </w:rPr>
+              <w:t>Il prodotto è stato rimosso</w:t>
             </w:r>
           </w:p>
           <w:p>
@@ -589,14 +611,12 @@
             <w:pPr>
               <w:pStyle w:val="Nessunaspaziatura"/>
               <w:rPr>
-                <w:color w:val="767171" w:themeColor="background2" w:themeShade="80"/>
-                <w:sz w:val="24"/>
-                <w:szCs w:val="24"/>
-              </w:rPr>
-            </w:pPr>
-            <w:r>
-              <w:rPr>
-                <w:color w:val="767171" w:themeColor="background2" w:themeShade="80"/>
+                <w:sz w:val="24"/>
+                <w:szCs w:val="24"/>
+              </w:rPr>
+            </w:pPr>
+            <w:r>
+              <w:rPr>
                 <w:sz w:val="24"/>
                 <w:szCs w:val="24"/>
               </w:rPr>
@@ -604,25 +624,29 @@
             </w:r>
             <w:r>
               <w:rPr>
-                <w:color w:val="767171" w:themeColor="background2" w:themeShade="80"/>
-                <w:sz w:val="24"/>
-                <w:szCs w:val="24"/>
-              </w:rPr>
-              <w:t>il caso d’uso inizia quando l’amministratore crea un nuovo cliente</w:t>
-            </w:r>
-          </w:p>
-          <w:p>
-            <w:pPr>
-              <w:pStyle w:val="Nessunaspaziatura"/>
-              <w:rPr>
-                <w:color w:val="767171" w:themeColor="background2" w:themeShade="80"/>
-                <w:sz w:val="24"/>
-                <w:szCs w:val="24"/>
-              </w:rPr>
-            </w:pPr>
-            <w:r>
-              <w:rPr>
-                <w:color w:val="767171" w:themeColor="background2" w:themeShade="80"/>
+                <w:sz w:val="24"/>
+                <w:szCs w:val="24"/>
+              </w:rPr>
+              <w:t xml:space="preserve">il caso d’uso inizia quando l’amministratore crea un nuovo </w:t>
+            </w:r>
+            <w:r>
+              <w:rPr>
+                <w:sz w:val="24"/>
+                <w:szCs w:val="24"/>
+              </w:rPr>
+              <w:t>Cliente Proprietario</w:t>
+            </w:r>
+          </w:p>
+          <w:p>
+            <w:pPr>
+              <w:pStyle w:val="Nessunaspaziatura"/>
+              <w:rPr>
+                <w:sz w:val="24"/>
+                <w:szCs w:val="24"/>
+              </w:rPr>
+            </w:pPr>
+            <w:r>
+              <w:rPr>
                 <w:sz w:val="24"/>
                 <w:szCs w:val="24"/>
               </w:rPr>
@@ -631,7 +655,6 @@
             <w:proofErr w:type="gramStart"/>
             <w:r>
               <w:rPr>
-                <w:color w:val="767171" w:themeColor="background2" w:themeShade="80"/>
                 <w:sz w:val="24"/>
                 <w:szCs w:val="24"/>
               </w:rPr>
@@ -639,7 +662,6 @@
             </w:r>
             <w:r>
               <w:rPr>
-                <w:color w:val="767171" w:themeColor="background2" w:themeShade="80"/>
                 <w:sz w:val="24"/>
                 <w:szCs w:val="24"/>
               </w:rPr>
@@ -648,25 +670,50 @@
             <w:proofErr w:type="gramEnd"/>
             <w:r>
               <w:rPr>
-                <w:color w:val="767171" w:themeColor="background2" w:themeShade="80"/>
-                <w:sz w:val="24"/>
-                <w:szCs w:val="24"/>
-              </w:rPr>
-              <w:t xml:space="preserve"> al cliente proprietario</w:t>
-            </w:r>
-          </w:p>
-          <w:p>
-            <w:pPr>
-              <w:pStyle w:val="Nessunaspaziatura"/>
-              <w:rPr>
-                <w:color w:val="767171" w:themeColor="background2" w:themeShade="80"/>
-                <w:sz w:val="24"/>
-                <w:szCs w:val="24"/>
-              </w:rPr>
-            </w:pPr>
-            <w:r>
-              <w:rPr>
-                <w:color w:val="767171" w:themeColor="background2" w:themeShade="80"/>
+                <w:sz w:val="24"/>
+                <w:szCs w:val="24"/>
+              </w:rPr>
+              <w:t xml:space="preserve"> al </w:t>
+            </w:r>
+            <w:r>
+              <w:rPr>
+                <w:sz w:val="24"/>
+                <w:szCs w:val="24"/>
+              </w:rPr>
+              <w:t>C</w:t>
+            </w:r>
+            <w:r>
+              <w:rPr>
+                <w:sz w:val="24"/>
+                <w:szCs w:val="24"/>
+              </w:rPr>
+              <w:t xml:space="preserve">liente </w:t>
+            </w:r>
+            <w:r>
+              <w:rPr>
+                <w:sz w:val="24"/>
+                <w:szCs w:val="24"/>
+              </w:rPr>
+              <w:t>P</w:t>
+            </w:r>
+            <w:r>
+              <w:rPr>
+                <w:sz w:val="24"/>
+                <w:szCs w:val="24"/>
+              </w:rPr>
+              <w:t>roprietario</w:t>
+            </w:r>
+          </w:p>
+          <w:p>
+            <w:pPr>
+              <w:pStyle w:val="Nessunaspaziatura"/>
+              <w:rPr>
+                <w:sz w:val="24"/>
+                <w:szCs w:val="24"/>
+              </w:rPr>
+            </w:pPr>
+            <w:r>
+              <w:rPr>
                 <w:sz w:val="24"/>
                 <w:szCs w:val="24"/>
               </w:rPr>
@@ -674,7 +721,6 @@
             </w:r>
             <w:r>
               <w:rPr>
-                <w:color w:val="767171" w:themeColor="background2" w:themeShade="80"/>
                 <w:sz w:val="24"/>
                 <w:szCs w:val="24"/>
               </w:rPr>
@@ -685,32 +731,70 @@
             <w:pPr>
               <w:pStyle w:val="Nessunaspaziatura"/>
               <w:rPr>
-                <w:color w:val="767171" w:themeColor="background2" w:themeShade="80"/>
-                <w:sz w:val="24"/>
-                <w:szCs w:val="24"/>
-              </w:rPr>
-            </w:pPr>
-            <w:r>
-              <w:rPr>
-                <w:color w:val="767171" w:themeColor="background2" w:themeShade="80"/>
-                <w:sz w:val="24"/>
-                <w:szCs w:val="24"/>
-              </w:rPr>
-              <w:t>1. il caso d’uso inizia quando l’amministratore rimuove il prodotto di un cliente proprietario</w:t>
-            </w:r>
-          </w:p>
-          <w:p>
-            <w:pPr>
-              <w:pStyle w:val="Nessunaspaziatura"/>
-              <w:rPr>
-                <w:color w:val="767171" w:themeColor="background2" w:themeShade="80"/>
-                <w:sz w:val="24"/>
-                <w:szCs w:val="24"/>
-              </w:rPr>
-            </w:pPr>
-            <w:r>
-              <w:rPr>
-                <w:color w:val="767171" w:themeColor="background2" w:themeShade="80"/>
+                <w:sz w:val="24"/>
+                <w:szCs w:val="24"/>
+              </w:rPr>
+            </w:pPr>
+            <w:r>
+              <w:rPr>
+                <w:sz w:val="24"/>
+                <w:szCs w:val="24"/>
+              </w:rPr>
+              <w:t xml:space="preserve">1. il caso d’uso inizia quando </w:t>
+            </w:r>
+            <w:r>
+              <w:rPr>
+                <w:sz w:val="24"/>
+                <w:szCs w:val="24"/>
+              </w:rPr>
+              <w:t xml:space="preserve">il Sistema </w:t>
+            </w:r>
+            <w:r>
+              <w:rPr>
+                <w:sz w:val="24"/>
+                <w:szCs w:val="24"/>
+              </w:rPr>
+              <w:t xml:space="preserve">rimuove il prodotto di un </w:t>
+            </w:r>
+            <w:r>
+              <w:rPr>
+                <w:sz w:val="24"/>
+                <w:szCs w:val="24"/>
+              </w:rPr>
+              <w:t>C</w:t>
+            </w:r>
+            <w:r>
+              <w:rPr>
+                <w:sz w:val="24"/>
+                <w:szCs w:val="24"/>
+              </w:rPr>
+              <w:t xml:space="preserve">liente </w:t>
+            </w:r>
+            <w:r>
+              <w:rPr>
+                <w:sz w:val="24"/>
+                <w:szCs w:val="24"/>
+              </w:rPr>
+              <w:t>P</w:t>
+            </w:r>
+            <w:r>
+              <w:rPr>
+                <w:sz w:val="24"/>
+                <w:szCs w:val="24"/>
+              </w:rPr>
+              <w:t>roprietario</w:t>
+            </w:r>
+          </w:p>
+          <w:p>
+            <w:pPr>
+              <w:pStyle w:val="Nessunaspaziatura"/>
+              <w:rPr>
+                <w:sz w:val="24"/>
+                <w:szCs w:val="24"/>
+              </w:rPr>
+            </w:pPr>
+            <w:r>
+              <w:rPr>
                 <w:sz w:val="24"/>
                 <w:szCs w:val="24"/>
               </w:rPr>
@@ -719,7 +803,8 @@
             <w:proofErr w:type="spellStart"/>
             <w:r>
               <w:rPr>
-                <w:color w:val="767171" w:themeColor="background2" w:themeShade="80"/>
+                <w:b/>
+                <w:bCs/>
                 <w:sz w:val="24"/>
                 <w:szCs w:val="24"/>
               </w:rPr>
@@ -728,7 +813,6 @@
             <w:proofErr w:type="spellEnd"/>
             <w:r>
               <w:rPr>
-                <w:color w:val="767171" w:themeColor="background2" w:themeShade="80"/>
                 <w:sz w:val="24"/>
                 <w:szCs w:val="24"/>
               </w:rPr>
@@ -739,14 +823,12 @@
             <w:pPr>
               <w:pStyle w:val="Nessunaspaziatura"/>
               <w:rPr>
-                <w:color w:val="767171" w:themeColor="background2" w:themeShade="80"/>
-                <w:sz w:val="24"/>
-                <w:szCs w:val="24"/>
-              </w:rPr>
-            </w:pPr>
-            <w:r>
-              <w:rPr>
-                <w:color w:val="767171" w:themeColor="background2" w:themeShade="80"/>
+                <w:sz w:val="24"/>
+                <w:szCs w:val="24"/>
+              </w:rPr>
+            </w:pPr>
+            <w:r>
+              <w:rPr>
                 <w:sz w:val="24"/>
                 <w:szCs w:val="24"/>
               </w:rPr>
@@ -754,7 +836,6 @@
             </w:r>
             <w:r>
               <w:rPr>
-                <w:color w:val="767171" w:themeColor="background2" w:themeShade="80"/>
                 <w:sz w:val="24"/>
                 <w:szCs w:val="24"/>
               </w:rPr>
@@ -763,7 +844,6 @@
             <w:proofErr w:type="gramStart"/>
             <w:r>
               <w:rPr>
-                <w:color w:val="767171" w:themeColor="background2" w:themeShade="80"/>
                 <w:sz w:val="24"/>
                 <w:szCs w:val="24"/>
               </w:rPr>
@@ -772,7 +852,6 @@
             <w:proofErr w:type="gramEnd"/>
             <w:r>
               <w:rPr>
-                <w:color w:val="767171" w:themeColor="background2" w:themeShade="80"/>
                 <w:sz w:val="24"/>
                 <w:szCs w:val="24"/>
               </w:rPr>
@@ -783,23 +862,31 @@
             <w:pPr>
               <w:pStyle w:val="Nessunaspaziatura"/>
               <w:rPr>
-                <w:color w:val="767171" w:themeColor="background2" w:themeShade="80"/>
-                <w:sz w:val="24"/>
-                <w:szCs w:val="24"/>
-              </w:rPr>
-            </w:pPr>
-            <w:r>
-              <w:rPr>
-                <w:color w:val="767171" w:themeColor="background2" w:themeShade="80"/>
-                <w:sz w:val="24"/>
-                <w:szCs w:val="24"/>
-              </w:rPr>
-              <w:t xml:space="preserve">3.else </w:t>
+                <w:sz w:val="24"/>
+                <w:szCs w:val="24"/>
+              </w:rPr>
+            </w:pPr>
+            <w:r>
+              <w:rPr>
+                <w:sz w:val="24"/>
+                <w:szCs w:val="24"/>
+              </w:rPr>
+              <w:t>3.</w:t>
+            </w:r>
+            <w:r>
+              <w:rPr>
+                <w:b/>
+                <w:bCs/>
+                <w:sz w:val="24"/>
+                <w:szCs w:val="24"/>
+              </w:rPr>
+              <w:t xml:space="preserve">else </w:t>
             </w:r>
             <w:proofErr w:type="spellStart"/>
             <w:r>
               <w:rPr>
-                <w:color w:val="767171" w:themeColor="background2" w:themeShade="80"/>
+                <w:b/>
+                <w:bCs/>
                 <w:sz w:val="24"/>
                 <w:szCs w:val="24"/>
               </w:rPr>
@@ -808,7 +895,6 @@
             <w:proofErr w:type="spellEnd"/>
             <w:r>
               <w:rPr>
-                <w:color w:val="767171" w:themeColor="background2" w:themeShade="80"/>
                 <w:sz w:val="24"/>
                 <w:szCs w:val="24"/>
               </w:rPr>
@@ -819,14 +905,12 @@
             <w:pPr>
               <w:pStyle w:val="Nessunaspaziatura"/>
               <w:rPr>
-                <w:color w:val="767171" w:themeColor="background2" w:themeShade="80"/>
-                <w:sz w:val="24"/>
-                <w:szCs w:val="24"/>
-              </w:rPr>
-            </w:pPr>
-            <w:r>
-              <w:rPr>
-                <w:color w:val="767171" w:themeColor="background2" w:themeShade="80"/>
+                <w:sz w:val="24"/>
+                <w:szCs w:val="24"/>
+              </w:rPr>
+            </w:pPr>
+            <w:r>
+              <w:rPr>
                 <w:sz w:val="24"/>
                 <w:szCs w:val="24"/>
               </w:rPr>
@@ -835,7 +919,6 @@
             <w:proofErr w:type="gramStart"/>
             <w:r>
               <w:rPr>
-                <w:color w:val="767171" w:themeColor="background2" w:themeShade="80"/>
                 <w:sz w:val="24"/>
                 <w:szCs w:val="24"/>
               </w:rPr>
@@ -844,7 +927,6 @@
             <w:proofErr w:type="gramEnd"/>
             <w:r>
               <w:rPr>
-                <w:color w:val="767171" w:themeColor="background2" w:themeShade="80"/>
                 <w:sz w:val="24"/>
                 <w:szCs w:val="24"/>
               </w:rPr>
@@ -852,7 +934,6 @@
             </w:r>
             <w:r>
               <w:rPr>
-                <w:color w:val="767171" w:themeColor="background2" w:themeShade="80"/>
                 <w:sz w:val="24"/>
                 <w:szCs w:val="24"/>
               </w:rPr>
@@ -901,7 +982,6 @@
             <w:pPr>
               <w:pStyle w:val="Nessunaspaziatura"/>
               <w:rPr>
-                <w:color w:val="767171" w:themeColor="background2" w:themeShade="80"/>
                 <w:sz w:val="24"/>
                 <w:szCs w:val="24"/>
               </w:rPr>
@@ -923,6 +1003,21 @@
                 <w:szCs w:val="24"/>
               </w:rPr>
               <w:t>:</w:t>
+            </w:r>
+            <w:r>
+              <w:rPr>
+                <w:color w:val="767171" w:themeColor="background2" w:themeShade="80"/>
+                <w:sz w:val="24"/>
+                <w:szCs w:val="24"/>
+              </w:rPr>
+              <w:t xml:space="preserve"> </w:t>
+            </w:r>
+            <w:r>
+              <w:rPr>
+                <w:sz w:val="24"/>
+                <w:szCs w:val="24"/>
+              </w:rPr>
+              <w:t>Nessuna</w:t>
             </w:r>
           </w:p>
           <w:p>
@@ -949,18 +1044,33 @@
             <w:pPr>
               <w:pStyle w:val="Nessunaspaziatura"/>
               <w:rPr>
-                <w:color w:val="767171" w:themeColor="background2" w:themeShade="80"/>
-                <w:sz w:val="24"/>
-                <w:szCs w:val="24"/>
-              </w:rPr>
-            </w:pPr>
-            <w:r>
-              <w:rPr>
-                <w:color w:val="767171" w:themeColor="background2" w:themeShade="80"/>
-                <w:sz w:val="24"/>
-                <w:szCs w:val="24"/>
-              </w:rPr>
+                <w:sz w:val="24"/>
+                <w:szCs w:val="24"/>
+              </w:rPr>
+            </w:pPr>
+            <w:r>
+              <w:rPr>
+                <w:color w:val="767171" w:themeColor="background2" w:themeShade="80"/>
+                <w:sz w:val="24"/>
+                <w:szCs w:val="24"/>
+              </w:rPr>
+              <w:lastRenderedPageBreak/>
               <w:t>Sequenza degli eventi alternativa:</w:t>
+            </w:r>
+            <w:r>
+              <w:rPr>
+                <w:color w:val="767171" w:themeColor="background2" w:themeShade="80"/>
+                <w:sz w:val="24"/>
+                <w:szCs w:val="24"/>
+              </w:rPr>
+              <w:t xml:space="preserve"> </w:t>
+            </w:r>
+            <w:r>
+              <w:rPr>
+                <w:sz w:val="24"/>
+                <w:szCs w:val="24"/>
+              </w:rPr>
+              <w:t>Nessuna</w:t>
             </w:r>
           </w:p>
           <w:p>
@@ -1035,7 +1145,6 @@
             <w:proofErr w:type="spellStart"/>
             <w:r>
               <w:rPr>
-                <w:color w:val="767171" w:themeColor="background2" w:themeShade="80"/>
                 <w:sz w:val="24"/>
                 <w:szCs w:val="24"/>
               </w:rPr>
@@ -1072,11 +1181,17 @@
             </w:r>
             <w:r>
               <w:rPr>
-                <w:color w:val="767171" w:themeColor="background2" w:themeShade="80"/>
-                <w:sz w:val="24"/>
-                <w:szCs w:val="24"/>
-              </w:rPr>
-              <w:t>18</w:t>
+                <w:sz w:val="24"/>
+                <w:szCs w:val="24"/>
+              </w:rPr>
+              <w:t>1</w:t>
+            </w:r>
+            <w:r>
+              <w:rPr>
+                <w:sz w:val="24"/>
+                <w:szCs w:val="24"/>
+              </w:rPr>
+              <w:t>7</w:t>
             </w:r>
           </w:p>
         </w:tc>
@@ -1093,7 +1208,6 @@
             <w:pPr>
               <w:pStyle w:val="Nessunaspaziatura"/>
               <w:rPr>
-                <w:color w:val="767171" w:themeColor="background2" w:themeShade="80"/>
                 <w:sz w:val="24"/>
                 <w:szCs w:val="24"/>
               </w:rPr>
@@ -1112,7 +1226,14 @@
                 <w:sz w:val="24"/>
                 <w:szCs w:val="24"/>
               </w:rPr>
-              <w:t xml:space="preserve"> Il sistema mostra le ricevute relative ai prodotti venduti</w:t>
+              <w:t xml:space="preserve"> </w:t>
+            </w:r>
+            <w:r>
+              <w:rPr>
+                <w:sz w:val="24"/>
+                <w:szCs w:val="24"/>
+              </w:rPr>
+              <w:t>Il sistema mostra le ricevute relative ai prodotti venduti</w:t>
             </w:r>
           </w:p>
           <w:p>
@@ -1158,7 +1279,14 @@
                 <w:sz w:val="24"/>
                 <w:szCs w:val="24"/>
               </w:rPr>
-              <w:t xml:space="preserve">: Amministratore </w:t>
+              <w:t xml:space="preserve">: </w:t>
+            </w:r>
+            <w:r>
+              <w:rPr>
+                <w:sz w:val="24"/>
+                <w:szCs w:val="24"/>
+              </w:rPr>
+              <w:t xml:space="preserve">Amministratore </w:t>
             </w:r>
           </w:p>
         </w:tc>
@@ -1194,7 +1322,14 @@
                 <w:sz w:val="24"/>
                 <w:szCs w:val="24"/>
               </w:rPr>
-              <w:t xml:space="preserve"> Nessuno</w:t>
+              <w:t xml:space="preserve"> </w:t>
+            </w:r>
+            <w:r>
+              <w:rPr>
+                <w:sz w:val="24"/>
+                <w:szCs w:val="24"/>
+              </w:rPr>
+              <w:t>Nessuno</w:t>
             </w:r>
           </w:p>
           <w:p>
@@ -1285,14 +1420,12 @@
             <w:pPr>
               <w:pStyle w:val="Nessunaspaziatura"/>
               <w:rPr>
-                <w:color w:val="767171" w:themeColor="background2" w:themeShade="80"/>
-                <w:sz w:val="24"/>
-                <w:szCs w:val="24"/>
-              </w:rPr>
-            </w:pPr>
-            <w:r>
-              <w:rPr>
-                <w:color w:val="767171" w:themeColor="background2" w:themeShade="80"/>
+                <w:sz w:val="24"/>
+                <w:szCs w:val="24"/>
+              </w:rPr>
+            </w:pPr>
+            <w:r>
+              <w:rPr>
                 <w:sz w:val="24"/>
                 <w:szCs w:val="24"/>
               </w:rPr>
@@ -1303,14 +1436,12 @@
             <w:pPr>
               <w:pStyle w:val="Nessunaspaziatura"/>
               <w:rPr>
-                <w:color w:val="767171" w:themeColor="background2" w:themeShade="80"/>
-                <w:sz w:val="24"/>
-                <w:szCs w:val="24"/>
-              </w:rPr>
-            </w:pPr>
-            <w:r>
-              <w:rPr>
-                <w:color w:val="767171" w:themeColor="background2" w:themeShade="80"/>
+                <w:sz w:val="24"/>
+                <w:szCs w:val="24"/>
+              </w:rPr>
+            </w:pPr>
+            <w:r>
+              <w:rPr>
                 <w:sz w:val="24"/>
                 <w:szCs w:val="24"/>
               </w:rPr>
@@ -1328,7 +1459,6 @@
             </w:pPr>
             <w:r>
               <w:rPr>
-                <w:color w:val="767171" w:themeColor="background2" w:themeShade="80"/>
                 <w:sz w:val="24"/>
                 <w:szCs w:val="24"/>
               </w:rPr>
@@ -1349,7 +1479,6 @@
             <w:pPr>
               <w:pStyle w:val="Nessunaspaziatura"/>
               <w:rPr>
-                <w:color w:val="767171" w:themeColor="background2" w:themeShade="80"/>
                 <w:sz w:val="24"/>
                 <w:szCs w:val="24"/>
               </w:rPr>
@@ -1378,7 +1507,14 @@
                 <w:sz w:val="24"/>
                 <w:szCs w:val="24"/>
               </w:rPr>
-              <w:t xml:space="preserve"> L’amministratore visualizza tutte le ricevute</w:t>
+              <w:t xml:space="preserve"> </w:t>
+            </w:r>
+            <w:r>
+              <w:rPr>
+                <w:sz w:val="24"/>
+                <w:szCs w:val="24"/>
+              </w:rPr>
+              <w:t>L’amministratore visualizza tutte le ricevute</w:t>
             </w:r>
           </w:p>
           <w:p>
@@ -1424,7 +1560,14 @@
                 <w:sz w:val="24"/>
                 <w:szCs w:val="24"/>
               </w:rPr>
-              <w:t xml:space="preserve"> Nessuna</w:t>
+              <w:t xml:space="preserve"> </w:t>
+            </w:r>
+            <w:r>
+              <w:rPr>
+                <w:sz w:val="24"/>
+                <w:szCs w:val="24"/>
+              </w:rPr>
+              <w:t>Nessuna</w:t>
             </w:r>
           </w:p>
         </w:tc>
@@ -1551,58 +1694,40 @@
             <w:pPr>
               <w:pStyle w:val="Nessunaspaziatura"/>
               <w:tabs>
-                <w:tab w:val="center" w:pos="3366"/>
                 <w:tab w:val="left" w:pos="4458"/>
-                <w:tab w:val="left" w:pos="5184"/>
               </w:tabs>
-              <w:rPr>
-                <w:color w:val="767171" w:themeColor="background2" w:themeShade="80"/>
-                <w:sz w:val="24"/>
-                <w:szCs w:val="24"/>
-              </w:rPr>
-            </w:pPr>
-            <w:r>
-              <w:rPr>
-                <w:color w:val="767171" w:themeColor="background2" w:themeShade="80"/>
-                <w:sz w:val="24"/>
-                <w:szCs w:val="24"/>
-              </w:rPr>
-              <w:tab/>
-            </w:r>
-            <w:r>
-              <w:rPr>
-                <w:color w:val="767171" w:themeColor="background2" w:themeShade="80"/>
-                <w:sz w:val="24"/>
-                <w:szCs w:val="24"/>
-              </w:rPr>
-              <w:t>Caso d’uso</w:t>
-            </w:r>
-            <w:r>
-              <w:rPr>
-                <w:color w:val="767171" w:themeColor="background2" w:themeShade="80"/>
-                <w:sz w:val="24"/>
-                <w:szCs w:val="24"/>
-              </w:rPr>
-              <w:t xml:space="preserve">: </w:t>
+              <w:jc w:val="center"/>
+              <w:rPr>
+                <w:color w:val="767171" w:themeColor="background2" w:themeShade="80"/>
+                <w:sz w:val="24"/>
+                <w:szCs w:val="24"/>
+              </w:rPr>
+            </w:pPr>
+            <w:r>
+              <w:rPr>
+                <w:color w:val="767171" w:themeColor="background2" w:themeShade="80"/>
+                <w:sz w:val="24"/>
+                <w:szCs w:val="24"/>
+              </w:rPr>
+              <w:t>Caso d’uso:</w:t>
+            </w:r>
+            <w:r>
+              <w:rPr>
+                <w:color w:val="767171" w:themeColor="background2" w:themeShade="80"/>
+                <w:sz w:val="24"/>
+                <w:szCs w:val="24"/>
+              </w:rPr>
+              <w:t xml:space="preserve"> </w:t>
             </w:r>
             <w:proofErr w:type="spellStart"/>
             <w:r>
               <w:rPr>
-                <w:color w:val="767171" w:themeColor="background2" w:themeShade="80"/>
-                <w:sz w:val="24"/>
-                <w:szCs w:val="24"/>
-              </w:rPr>
-              <w:t>CalcolaProfitti</w:t>
+                <w:sz w:val="24"/>
+                <w:szCs w:val="24"/>
+              </w:rPr>
+              <w:t>VendutiPropri</w:t>
             </w:r>
             <w:proofErr w:type="spellEnd"/>
-            <w:r>
-              <w:rPr>
-                <w:color w:val="767171" w:themeColor="background2" w:themeShade="80"/>
-                <w:sz w:val="24"/>
-                <w:szCs w:val="24"/>
-              </w:rPr>
-              <w:t xml:space="preserve"> </w:t>
-            </w:r>
           </w:p>
         </w:tc>
       </w:tr>
@@ -1637,7 +1762,14 @@
                 <w:sz w:val="24"/>
                 <w:szCs w:val="24"/>
               </w:rPr>
-              <w:t xml:space="preserve"> 17</w:t>
+              <w:t xml:space="preserve"> </w:t>
+            </w:r>
+            <w:r>
+              <w:rPr>
+                <w:sz w:val="24"/>
+                <w:szCs w:val="24"/>
+              </w:rPr>
+              <w:t>16</w:t>
             </w:r>
           </w:p>
         </w:tc>
@@ -1654,7 +1786,6 @@
             <w:pPr>
               <w:pStyle w:val="Nessunaspaziatura"/>
               <w:rPr>
-                <w:color w:val="767171" w:themeColor="background2" w:themeShade="80"/>
                 <w:sz w:val="24"/>
                 <w:szCs w:val="24"/>
               </w:rPr>
@@ -1673,7 +1804,14 @@
                 <w:sz w:val="24"/>
                 <w:szCs w:val="24"/>
               </w:rPr>
-              <w:t xml:space="preserve"> Il sistema calcola i profitti del cliente proprietario</w:t>
+              <w:t xml:space="preserve"> </w:t>
+            </w:r>
+            <w:r>
+              <w:rPr>
+                <w:sz w:val="24"/>
+                <w:szCs w:val="24"/>
+              </w:rPr>
+              <w:t>Il sistema mostra al Cliente Proprietario i relativi prodotti venduti</w:t>
             </w:r>
           </w:p>
           <w:p>
@@ -1700,7 +1838,6 @@
             <w:pPr>
               <w:pStyle w:val="Nessunaspaziatura"/>
               <w:rPr>
-                <w:color w:val="767171" w:themeColor="background2" w:themeShade="80"/>
                 <w:sz w:val="24"/>
                 <w:szCs w:val="24"/>
               </w:rPr>
@@ -1719,7 +1856,14 @@
                 <w:sz w:val="24"/>
                 <w:szCs w:val="24"/>
               </w:rPr>
-              <w:t xml:space="preserve"> Cliente Proprietario</w:t>
+              <w:t xml:space="preserve"> </w:t>
+            </w:r>
+            <w:r>
+              <w:rPr>
+                <w:sz w:val="24"/>
+                <w:szCs w:val="24"/>
+              </w:rPr>
+              <w:t>Cliente Proprietario</w:t>
             </w:r>
           </w:p>
           <w:p>
@@ -1759,6 +1903,21 @@
               </w:rPr>
               <w:t>Attori secondari:</w:t>
             </w:r>
+            <w:r>
+              <w:rPr>
+                <w:color w:val="767171" w:themeColor="background2" w:themeShade="80"/>
+                <w:sz w:val="24"/>
+                <w:szCs w:val="24"/>
+              </w:rPr>
+              <w:t xml:space="preserve"> </w:t>
+            </w:r>
+            <w:r>
+              <w:rPr>
+                <w:sz w:val="24"/>
+                <w:szCs w:val="24"/>
+              </w:rPr>
+              <w:t>Nessuno</w:t>
+            </w:r>
           </w:p>
           <w:p>
             <w:pPr>
@@ -1784,17 +1943,17 @@
             <w:pPr>
               <w:pStyle w:val="Nessunaspaziatura"/>
               <w:rPr>
-                <w:color w:val="767171" w:themeColor="background2" w:themeShade="80"/>
-                <w:sz w:val="24"/>
-                <w:szCs w:val="24"/>
-              </w:rPr>
-            </w:pPr>
-            <w:r>
-              <w:rPr>
-                <w:color w:val="767171" w:themeColor="background2" w:themeShade="80"/>
-                <w:sz w:val="24"/>
-                <w:szCs w:val="24"/>
-              </w:rPr>
+                <w:sz w:val="24"/>
+                <w:szCs w:val="24"/>
+              </w:rPr>
+            </w:pPr>
+            <w:r>
+              <w:rPr>
+                <w:color w:val="767171" w:themeColor="background2" w:themeShade="80"/>
+                <w:sz w:val="24"/>
+                <w:szCs w:val="24"/>
+              </w:rPr>
+              <w:lastRenderedPageBreak/>
               <w:t>Precondizioni:</w:t>
             </w:r>
             <w:r>
@@ -1803,7 +1962,14 @@
                 <w:sz w:val="24"/>
                 <w:szCs w:val="24"/>
               </w:rPr>
-              <w:t xml:space="preserve"> Il Cliente Proprietario deve disporre di un account e deve aver effettuato il login.</w:t>
+              <w:t xml:space="preserve"> </w:t>
+            </w:r>
+            <w:r>
+              <w:rPr>
+                <w:sz w:val="24"/>
+                <w:szCs w:val="24"/>
+              </w:rPr>
+              <w:t>Il Cliente Proprietario deve disporre di un account ed aver effettuato il login.</w:t>
             </w:r>
           </w:p>
           <w:p>
@@ -1841,7 +2007,6 @@
                 <w:sz w:val="24"/>
                 <w:szCs w:val="24"/>
               </w:rPr>
-              <w:lastRenderedPageBreak/>
               <w:t>Sequenza eventi principali:</w:t>
             </w:r>
           </w:p>
@@ -1849,50 +2014,53 @@
             <w:pPr>
               <w:pStyle w:val="Nessunaspaziatura"/>
               <w:rPr>
-                <w:color w:val="767171" w:themeColor="background2" w:themeShade="80"/>
-                <w:sz w:val="24"/>
-                <w:szCs w:val="24"/>
-              </w:rPr>
-            </w:pPr>
-            <w:r>
-              <w:rPr>
-                <w:color w:val="767171" w:themeColor="background2" w:themeShade="80"/>
-                <w:sz w:val="24"/>
-                <w:szCs w:val="24"/>
-              </w:rPr>
-              <w:t>1.Il caso d’uso inizia quando il Cliente Proprietario vuole controllare i suoi profitti</w:t>
-            </w:r>
-          </w:p>
-          <w:p>
-            <w:pPr>
-              <w:pStyle w:val="Nessunaspaziatura"/>
-              <w:rPr>
-                <w:color w:val="767171" w:themeColor="background2" w:themeShade="80"/>
-                <w:sz w:val="24"/>
-                <w:szCs w:val="24"/>
-              </w:rPr>
-            </w:pPr>
-            <w:r>
-              <w:rPr>
-                <w:color w:val="767171" w:themeColor="background2" w:themeShade="80"/>
-                <w:sz w:val="24"/>
-                <w:szCs w:val="24"/>
-              </w:rPr>
-              <w:t>2.include (</w:t>
+                <w:sz w:val="24"/>
+                <w:szCs w:val="24"/>
+              </w:rPr>
+            </w:pPr>
+            <w:r>
+              <w:rPr>
+                <w:sz w:val="24"/>
+                <w:szCs w:val="24"/>
+              </w:rPr>
+              <w:t>1.Il caso d’uso inizia quando il Cliente Proprietario vuole controllare i propri prodotti venduti</w:t>
+            </w:r>
+          </w:p>
+          <w:p>
+            <w:pPr>
+              <w:pStyle w:val="Nessunaspaziatura"/>
+              <w:rPr>
+                <w:sz w:val="24"/>
+                <w:szCs w:val="24"/>
+              </w:rPr>
+            </w:pPr>
+            <w:r>
+              <w:rPr>
+                <w:sz w:val="24"/>
+                <w:szCs w:val="24"/>
+              </w:rPr>
+              <w:t>2.</w:t>
+            </w:r>
+            <w:proofErr w:type="gramStart"/>
+            <w:r>
+              <w:rPr>
+                <w:sz w:val="24"/>
+                <w:szCs w:val="24"/>
+              </w:rPr>
+              <w:t>include(</w:t>
             </w:r>
             <w:proofErr w:type="spellStart"/>
-            <w:r>
-              <w:rPr>
-                <w:color w:val="767171" w:themeColor="background2" w:themeShade="80"/>
-                <w:sz w:val="24"/>
-                <w:szCs w:val="24"/>
-              </w:rPr>
-              <w:t>VendutiPropri</w:t>
+            <w:proofErr w:type="gramEnd"/>
+            <w:r>
+              <w:rPr>
+                <w:sz w:val="24"/>
+                <w:szCs w:val="24"/>
+              </w:rPr>
+              <w:t>RicercaProdotto</w:t>
             </w:r>
             <w:proofErr w:type="spellEnd"/>
             <w:r>
               <w:rPr>
-                <w:color w:val="767171" w:themeColor="background2" w:themeShade="80"/>
                 <w:sz w:val="24"/>
                 <w:szCs w:val="24"/>
               </w:rPr>
@@ -1903,32 +2071,53 @@
             <w:pPr>
               <w:pStyle w:val="Nessunaspaziatura"/>
               <w:rPr>
-                <w:color w:val="767171" w:themeColor="background2" w:themeShade="80"/>
-                <w:sz w:val="24"/>
-                <w:szCs w:val="24"/>
-              </w:rPr>
-            </w:pPr>
-            <w:r>
-              <w:rPr>
-                <w:color w:val="767171" w:themeColor="background2" w:themeShade="80"/>
-                <w:sz w:val="24"/>
-                <w:szCs w:val="24"/>
-              </w:rPr>
-              <w:t>3.include (</w:t>
+                <w:sz w:val="24"/>
+                <w:szCs w:val="24"/>
+              </w:rPr>
+            </w:pPr>
+            <w:r>
+              <w:rPr>
+                <w:sz w:val="24"/>
+                <w:szCs w:val="24"/>
+              </w:rPr>
+              <w:t>3.Il sistema mostra al Cliente Proprietario i propri prodotti venduti</w:t>
+            </w:r>
+          </w:p>
+          <w:p>
+            <w:pPr>
+              <w:pStyle w:val="Nessunaspaziatura"/>
+              <w:rPr>
+                <w:sz w:val="24"/>
+                <w:szCs w:val="24"/>
+              </w:rPr>
+            </w:pPr>
+            <w:r>
+              <w:rPr>
+                <w:sz w:val="24"/>
+                <w:szCs w:val="24"/>
+              </w:rPr>
+              <w:t>4.</w:t>
+            </w:r>
+            <w:proofErr w:type="gramStart"/>
+            <w:r>
+              <w:rPr>
+                <w:sz w:val="24"/>
+                <w:szCs w:val="24"/>
+              </w:rPr>
+              <w:t>include(</w:t>
             </w:r>
             <w:proofErr w:type="spellStart"/>
-            <w:r>
-              <w:rPr>
-                <w:color w:val="767171" w:themeColor="background2" w:themeShade="80"/>
-                <w:sz w:val="24"/>
-                <w:szCs w:val="24"/>
-              </w:rPr>
-              <w:t>RicercaRicevute</w:t>
+            <w:proofErr w:type="gramEnd"/>
+            <w:r>
+              <w:rPr>
+                <w:sz w:val="24"/>
+                <w:szCs w:val="24"/>
+              </w:rPr>
+              <w:t>CalcolaProfitti</w:t>
             </w:r>
             <w:proofErr w:type="spellEnd"/>
             <w:r>
               <w:rPr>
-                <w:color w:val="767171" w:themeColor="background2" w:themeShade="80"/>
                 <w:sz w:val="24"/>
                 <w:szCs w:val="24"/>
               </w:rPr>
@@ -1939,19 +2128,26 @@
             <w:pPr>
               <w:pStyle w:val="Nessunaspaziatura"/>
               <w:rPr>
-                <w:color w:val="767171" w:themeColor="background2" w:themeShade="80"/>
-                <w:sz w:val="24"/>
-                <w:szCs w:val="24"/>
-              </w:rPr>
-            </w:pPr>
-            <w:r>
-              <w:rPr>
-                <w:color w:val="767171" w:themeColor="background2" w:themeShade="80"/>
-                <w:sz w:val="24"/>
-                <w:szCs w:val="24"/>
-              </w:rPr>
-              <w:t>3.Il sistema genera i profitti del rispettivo Cliente Proprietario</w:t>
-            </w:r>
+                <w:sz w:val="24"/>
+                <w:szCs w:val="24"/>
+              </w:rPr>
+            </w:pPr>
+            <w:r>
+              <w:rPr>
+                <w:sz w:val="24"/>
+                <w:szCs w:val="24"/>
+              </w:rPr>
+              <w:t>5.Il sistema mostra i profitti del Cliente Proprietario</w:t>
+            </w:r>
+          </w:p>
+          <w:p>
+            <w:pPr>
+              <w:pStyle w:val="Nessunaspaziatura"/>
+              <w:rPr>
+                <w:sz w:val="24"/>
+                <w:szCs w:val="24"/>
+              </w:rPr>
+            </w:pPr>
           </w:p>
         </w:tc>
       </w:tr>
@@ -1996,7 +2192,14 @@
                 <w:sz w:val="24"/>
                 <w:szCs w:val="24"/>
               </w:rPr>
-              <w:t xml:space="preserve"> Il sistema mostra i profitti del Cliente Proprietario</w:t>
+              <w:t xml:space="preserve"> </w:t>
+            </w:r>
+            <w:r>
+              <w:rPr>
+                <w:sz w:val="24"/>
+                <w:szCs w:val="24"/>
+              </w:rPr>
+              <w:t>Nessuna</w:t>
             </w:r>
           </w:p>
           <w:p>
@@ -2042,7 +2245,14 @@
                 <w:sz w:val="24"/>
                 <w:szCs w:val="24"/>
               </w:rPr>
-              <w:t xml:space="preserve"> Nessuna</w:t>
+              <w:t xml:space="preserve"> </w:t>
+            </w:r>
+            <w:r>
+              <w:rPr>
+                <w:sz w:val="24"/>
+                <w:szCs w:val="24"/>
+              </w:rPr>
+              <w:t>Nessuna</w:t>
             </w:r>
           </w:p>
           <w:p>
@@ -2058,11 +2268,6 @@
         </w:tc>
       </w:tr>
     </w:tbl>
-    <w:p>
-      <w:pPr>
-        <w:pStyle w:val="Nessunaspaziatura"/>
-      </w:pPr>
-    </w:p>
     <w:p>
       <w:pPr>
         <w:pStyle w:val="Nessunaspaziatura"/>
@@ -2169,7 +2374,14 @@
                 <w:sz w:val="24"/>
                 <w:szCs w:val="24"/>
               </w:rPr>
-              <w:t xml:space="preserve"> Backup</w:t>
+              <w:t xml:space="preserve"> </w:t>
+            </w:r>
+            <w:r>
+              <w:rPr>
+                <w:sz w:val="24"/>
+                <w:szCs w:val="24"/>
+              </w:rPr>
+              <w:t>Backup</w:t>
             </w:r>
           </w:p>
         </w:tc>
@@ -2201,7 +2413,6 @@
             </w:r>
             <w:r>
               <w:rPr>
-                <w:color w:val="767171" w:themeColor="background2" w:themeShade="80"/>
                 <w:sz w:val="24"/>
                 <w:szCs w:val="24"/>
               </w:rPr>
@@ -2222,7 +2433,6 @@
             <w:pPr>
               <w:pStyle w:val="Nessunaspaziatura"/>
               <w:rPr>
-                <w:color w:val="767171" w:themeColor="background2" w:themeShade="80"/>
                 <w:sz w:val="24"/>
                 <w:szCs w:val="24"/>
               </w:rPr>
@@ -2241,7 +2451,14 @@
                 <w:sz w:val="24"/>
                 <w:szCs w:val="24"/>
               </w:rPr>
-              <w:t xml:space="preserve"> il sistema effettua il backup dei dati </w:t>
+              <w:t xml:space="preserve"> </w:t>
+            </w:r>
+            <w:r>
+              <w:rPr>
+                <w:sz w:val="24"/>
+                <w:szCs w:val="24"/>
+              </w:rPr>
+              <w:t xml:space="preserve">il sistema effettua il backup dei dati </w:t>
             </w:r>
           </w:p>
           <w:p>
@@ -2287,7 +2504,14 @@
                 <w:sz w:val="24"/>
                 <w:szCs w:val="24"/>
               </w:rPr>
-              <w:t xml:space="preserve"> Sistema</w:t>
+              <w:t xml:space="preserve"> </w:t>
+            </w:r>
+            <w:r>
+              <w:rPr>
+                <w:sz w:val="24"/>
+                <w:szCs w:val="24"/>
+              </w:rPr>
+              <w:t>Tempo</w:t>
             </w:r>
           </w:p>
           <w:p>
@@ -2314,7 +2538,6 @@
             <w:pPr>
               <w:pStyle w:val="Nessunaspaziatura"/>
               <w:rPr>
-                <w:color w:val="767171" w:themeColor="background2" w:themeShade="80"/>
                 <w:sz w:val="24"/>
                 <w:szCs w:val="24"/>
               </w:rPr>
@@ -2326,6 +2549,21 @@
                 <w:szCs w:val="24"/>
               </w:rPr>
               <w:t>Attori secondari:</w:t>
+            </w:r>
+            <w:r>
+              <w:rPr>
+                <w:color w:val="767171" w:themeColor="background2" w:themeShade="80"/>
+                <w:sz w:val="24"/>
+                <w:szCs w:val="24"/>
+              </w:rPr>
+              <w:t xml:space="preserve"> </w:t>
+            </w:r>
+            <w:r>
+              <w:rPr>
+                <w:sz w:val="24"/>
+                <w:szCs w:val="24"/>
+              </w:rPr>
+              <w:t>Nessuno</w:t>
             </w:r>
           </w:p>
           <w:p>
@@ -2371,7 +2609,23 @@
                 <w:sz w:val="24"/>
                 <w:szCs w:val="24"/>
               </w:rPr>
-              <w:t xml:space="preserve"> Sono passate 24 ore dall’ultimo backup</w:t>
+              <w:t xml:space="preserve"> </w:t>
+            </w:r>
+            <w:r>
+              <w:rPr>
+                <w:color w:val="FF0000"/>
+                <w:sz w:val="24"/>
+                <w:szCs w:val="24"/>
+              </w:rPr>
+              <w:t>Sono passate 24 ore dall’ultimo backup</w:t>
+            </w:r>
+            <w:r>
+              <w:rPr>
+                <w:color w:val="FF0000"/>
+                <w:sz w:val="24"/>
+                <w:szCs w:val="24"/>
+              </w:rPr>
+              <w:t xml:space="preserve"> (?)</w:t>
             </w:r>
           </w:p>
           <w:p>
@@ -2424,14 +2678,12 @@
             <w:pPr>
               <w:pStyle w:val="Nessunaspaziatura"/>
               <w:rPr>
-                <w:color w:val="767171" w:themeColor="background2" w:themeShade="80"/>
-                <w:sz w:val="24"/>
-                <w:szCs w:val="24"/>
-              </w:rPr>
-            </w:pPr>
-            <w:r>
-              <w:rPr>
-                <w:color w:val="767171" w:themeColor="background2" w:themeShade="80"/>
+                <w:sz w:val="24"/>
+                <w:szCs w:val="24"/>
+              </w:rPr>
+            </w:pPr>
+            <w:r>
+              <w:rPr>
                 <w:sz w:val="24"/>
                 <w:szCs w:val="24"/>
               </w:rPr>
@@ -2442,14 +2694,12 @@
             <w:pPr>
               <w:pStyle w:val="Nessunaspaziatura"/>
               <w:rPr>
-                <w:color w:val="767171" w:themeColor="background2" w:themeShade="80"/>
-                <w:sz w:val="24"/>
-                <w:szCs w:val="24"/>
-              </w:rPr>
-            </w:pPr>
-            <w:r>
-              <w:rPr>
-                <w:color w:val="767171" w:themeColor="background2" w:themeShade="80"/>
+                <w:sz w:val="24"/>
+                <w:szCs w:val="24"/>
+              </w:rPr>
+            </w:pPr>
+            <w:r>
+              <w:rPr>
                 <w:sz w:val="24"/>
                 <w:szCs w:val="24"/>
               </w:rPr>
@@ -2460,14 +2710,12 @@
             <w:pPr>
               <w:pStyle w:val="Nessunaspaziatura"/>
               <w:rPr>
-                <w:color w:val="767171" w:themeColor="background2" w:themeShade="80"/>
-                <w:sz w:val="24"/>
-                <w:szCs w:val="24"/>
-              </w:rPr>
-            </w:pPr>
-            <w:r>
-              <w:rPr>
-                <w:color w:val="767171" w:themeColor="background2" w:themeShade="80"/>
+                <w:sz w:val="24"/>
+                <w:szCs w:val="24"/>
+              </w:rPr>
+            </w:pPr>
+            <w:r>
+              <w:rPr>
                 <w:sz w:val="24"/>
                 <w:szCs w:val="24"/>
               </w:rPr>
@@ -2478,14 +2726,12 @@
             <w:pPr>
               <w:pStyle w:val="Nessunaspaziatura"/>
               <w:rPr>
-                <w:color w:val="767171" w:themeColor="background2" w:themeShade="80"/>
-                <w:sz w:val="24"/>
-                <w:szCs w:val="24"/>
-              </w:rPr>
-            </w:pPr>
-            <w:r>
-              <w:rPr>
-                <w:color w:val="767171" w:themeColor="background2" w:themeShade="80"/>
+                <w:sz w:val="24"/>
+                <w:szCs w:val="24"/>
+              </w:rPr>
+            </w:pPr>
+            <w:r>
+              <w:rPr>
                 <w:sz w:val="24"/>
                 <w:szCs w:val="24"/>
               </w:rPr>
@@ -2496,14 +2742,12 @@
             <w:pPr>
               <w:pStyle w:val="Nessunaspaziatura"/>
               <w:rPr>
-                <w:color w:val="767171" w:themeColor="background2" w:themeShade="80"/>
-                <w:sz w:val="24"/>
-                <w:szCs w:val="24"/>
-              </w:rPr>
-            </w:pPr>
-            <w:r>
-              <w:rPr>
-                <w:color w:val="767171" w:themeColor="background2" w:themeShade="80"/>
+                <w:sz w:val="24"/>
+                <w:szCs w:val="24"/>
+              </w:rPr>
+            </w:pPr>
+            <w:r>
+              <w:rPr>
                 <w:sz w:val="24"/>
                 <w:szCs w:val="24"/>
               </w:rPr>
@@ -2514,14 +2758,12 @@
             <w:pPr>
               <w:pStyle w:val="Nessunaspaziatura"/>
               <w:rPr>
-                <w:color w:val="767171" w:themeColor="background2" w:themeShade="80"/>
-                <w:sz w:val="24"/>
-                <w:szCs w:val="24"/>
-              </w:rPr>
-            </w:pPr>
-            <w:r>
-              <w:rPr>
-                <w:color w:val="767171" w:themeColor="background2" w:themeShade="80"/>
+                <w:sz w:val="24"/>
+                <w:szCs w:val="24"/>
+              </w:rPr>
+            </w:pPr>
+            <w:r>
+              <w:rPr>
                 <w:sz w:val="24"/>
                 <w:szCs w:val="24"/>
               </w:rPr>
@@ -2539,7 +2781,6 @@
             </w:pPr>
             <w:r>
               <w:rPr>
-                <w:color w:val="767171" w:themeColor="background2" w:themeShade="80"/>
                 <w:sz w:val="24"/>
                 <w:szCs w:val="24"/>
               </w:rPr>
@@ -2589,7 +2830,14 @@
                 <w:sz w:val="24"/>
                 <w:szCs w:val="24"/>
               </w:rPr>
-              <w:t xml:space="preserve"> I dati sono stati copiati.</w:t>
+              <w:t xml:space="preserve"> </w:t>
+            </w:r>
+            <w:r>
+              <w:rPr>
+                <w:sz w:val="24"/>
+                <w:szCs w:val="24"/>
+              </w:rPr>
+              <w:t>I dati sono stati copiati.</w:t>
             </w:r>
           </w:p>
           <w:p>
@@ -2635,7 +2883,14 @@
                 <w:sz w:val="24"/>
                 <w:szCs w:val="24"/>
               </w:rPr>
-              <w:t xml:space="preserve"> Nessuna</w:t>
+              <w:t xml:space="preserve"> </w:t>
+            </w:r>
+            <w:r>
+              <w:rPr>
+                <w:sz w:val="24"/>
+                <w:szCs w:val="24"/>
+              </w:rPr>
+              <w:t>Nessuna</w:t>
             </w:r>
           </w:p>
           <w:p>
@@ -2715,7 +2970,6 @@
             <w:proofErr w:type="spellStart"/>
             <w:r>
               <w:rPr>
-                <w:color w:val="767171" w:themeColor="background2" w:themeShade="80"/>
                 <w:sz w:val="24"/>
                 <w:szCs w:val="24"/>
               </w:rPr>
@@ -2748,11 +3002,11 @@
                 <w:sz w:val="24"/>
                 <w:szCs w:val="24"/>
               </w:rPr>
+              <w:lastRenderedPageBreak/>
               <w:t>ID:</w:t>
             </w:r>
             <w:r>
               <w:rPr>
-                <w:color w:val="767171" w:themeColor="background2" w:themeShade="80"/>
                 <w:sz w:val="24"/>
                 <w:szCs w:val="24"/>
               </w:rPr>
@@ -2792,7 +3046,14 @@
                 <w:sz w:val="24"/>
                 <w:szCs w:val="24"/>
               </w:rPr>
-              <w:t xml:space="preserve"> Il sistema sconta il prodotto</w:t>
+              <w:t xml:space="preserve"> </w:t>
+            </w:r>
+            <w:r>
+              <w:rPr>
+                <w:sz w:val="24"/>
+                <w:szCs w:val="24"/>
+              </w:rPr>
+              <w:t>Il sistema sconta il prodotto</w:t>
             </w:r>
           </w:p>
           <w:p>
@@ -2830,7 +3091,6 @@
                 <w:sz w:val="24"/>
                 <w:szCs w:val="24"/>
               </w:rPr>
-              <w:lastRenderedPageBreak/>
               <w:t>Attori primari:</w:t>
             </w:r>
             <w:r>
@@ -2839,7 +3099,14 @@
                 <w:sz w:val="24"/>
                 <w:szCs w:val="24"/>
               </w:rPr>
-              <w:t xml:space="preserve"> Sistema</w:t>
+              <w:t xml:space="preserve"> </w:t>
+            </w:r>
+            <w:r>
+              <w:rPr>
+                <w:sz w:val="24"/>
+                <w:szCs w:val="24"/>
+              </w:rPr>
+              <w:t>Tempo</w:t>
             </w:r>
           </w:p>
           <w:p>
@@ -2866,7 +3133,6 @@
             <w:pPr>
               <w:pStyle w:val="Nessunaspaziatura"/>
               <w:rPr>
-                <w:color w:val="767171" w:themeColor="background2" w:themeShade="80"/>
                 <w:sz w:val="24"/>
                 <w:szCs w:val="24"/>
               </w:rPr>
@@ -2878,6 +3144,21 @@
                 <w:szCs w:val="24"/>
               </w:rPr>
               <w:t>Attori secondari:</w:t>
+            </w:r>
+            <w:r>
+              <w:rPr>
+                <w:color w:val="767171" w:themeColor="background2" w:themeShade="80"/>
+                <w:sz w:val="24"/>
+                <w:szCs w:val="24"/>
+              </w:rPr>
+              <w:t xml:space="preserve"> </w:t>
+            </w:r>
+            <w:r>
+              <w:rPr>
+                <w:sz w:val="24"/>
+                <w:szCs w:val="24"/>
+              </w:rPr>
+              <w:t>Nessuno</w:t>
             </w:r>
           </w:p>
           <w:p>
@@ -2904,7 +3185,6 @@
             <w:pPr>
               <w:pStyle w:val="Nessunaspaziatura"/>
               <w:rPr>
-                <w:color w:val="767171" w:themeColor="background2" w:themeShade="80"/>
                 <w:sz w:val="24"/>
                 <w:szCs w:val="24"/>
               </w:rPr>
@@ -2939,43 +3219,104 @@
                 <w:sz w:val="24"/>
                 <w:szCs w:val="24"/>
               </w:rPr>
-              <w:t xml:space="preserve"> Sono passati 30 giorni dalla registrazione del prodotto</w:t>
-            </w:r>
-          </w:p>
-          <w:p>
-            <w:pPr>
-              <w:pStyle w:val="Nessunaspaziatura"/>
-              <w:rPr>
-                <w:color w:val="767171" w:themeColor="background2" w:themeShade="80"/>
-                <w:sz w:val="24"/>
-                <w:szCs w:val="24"/>
-              </w:rPr>
-            </w:pPr>
-            <w:r>
-              <w:rPr>
-                <w:color w:val="767171" w:themeColor="background2" w:themeShade="80"/>
-                <w:sz w:val="24"/>
-                <w:szCs w:val="24"/>
-              </w:rPr>
-              <w:t>Precondizioni Segmento 2: Sono passati 60 giorni dalla registrazione del prodotto</w:t>
-            </w:r>
-          </w:p>
-          <w:p>
-            <w:pPr>
-              <w:pStyle w:val="Nessunaspaziatura"/>
-              <w:rPr>
-                <w:color w:val="767171" w:themeColor="background2" w:themeShade="80"/>
-                <w:sz w:val="24"/>
-                <w:szCs w:val="24"/>
-              </w:rPr>
-            </w:pPr>
-            <w:r>
-              <w:rPr>
-                <w:color w:val="767171" w:themeColor="background2" w:themeShade="80"/>
-                <w:sz w:val="24"/>
-                <w:szCs w:val="24"/>
-              </w:rPr>
-              <w:t>Precondizioni Segmento 3: Sono passati 90 giorni dalla registrazione del prodotto</w:t>
+              <w:t xml:space="preserve"> </w:t>
+            </w:r>
+            <w:r>
+              <w:rPr>
+                <w:sz w:val="24"/>
+                <w:szCs w:val="24"/>
+              </w:rPr>
+              <w:t xml:space="preserve">Sono passati </w:t>
+            </w:r>
+            <w:r>
+              <w:rPr>
+                <w:sz w:val="24"/>
+                <w:szCs w:val="24"/>
+              </w:rPr>
+              <w:t>60</w:t>
+            </w:r>
+            <w:r>
+              <w:rPr>
+                <w:sz w:val="24"/>
+                <w:szCs w:val="24"/>
+              </w:rPr>
+              <w:t xml:space="preserve"> giorni dalla registrazione del prodotto</w:t>
+            </w:r>
+          </w:p>
+          <w:p>
+            <w:pPr>
+              <w:pStyle w:val="Nessunaspaziatura"/>
+              <w:rPr>
+                <w:sz w:val="24"/>
+                <w:szCs w:val="24"/>
+              </w:rPr>
+            </w:pPr>
+            <w:r>
+              <w:rPr>
+                <w:color w:val="767171" w:themeColor="background2" w:themeShade="80"/>
+                <w:sz w:val="24"/>
+                <w:szCs w:val="24"/>
+              </w:rPr>
+              <w:t xml:space="preserve">Precondizioni Segmento 2: </w:t>
+            </w:r>
+            <w:r>
+              <w:rPr>
+                <w:sz w:val="24"/>
+                <w:szCs w:val="24"/>
+              </w:rPr>
+              <w:t xml:space="preserve">Sono passati </w:t>
+            </w:r>
+            <w:r>
+              <w:rPr>
+                <w:sz w:val="24"/>
+                <w:szCs w:val="24"/>
+              </w:rPr>
+              <w:t>90</w:t>
+            </w:r>
+            <w:r>
+              <w:rPr>
+                <w:sz w:val="24"/>
+                <w:szCs w:val="24"/>
+              </w:rPr>
+              <w:t xml:space="preserve"> giorni dalla registrazione del prodotto</w:t>
+            </w:r>
+          </w:p>
+          <w:p>
+            <w:pPr>
+              <w:pStyle w:val="Nessunaspaziatura"/>
+              <w:rPr>
+                <w:sz w:val="24"/>
+                <w:szCs w:val="24"/>
+              </w:rPr>
+            </w:pPr>
+            <w:r>
+              <w:rPr>
+                <w:color w:val="767171" w:themeColor="background2" w:themeShade="80"/>
+                <w:sz w:val="24"/>
+                <w:szCs w:val="24"/>
+              </w:rPr>
+              <w:t xml:space="preserve">Precondizioni Segmento 3: </w:t>
+            </w:r>
+            <w:r>
+              <w:rPr>
+                <w:sz w:val="24"/>
+                <w:szCs w:val="24"/>
+              </w:rPr>
+              <w:t xml:space="preserve">Sono passati </w:t>
+            </w:r>
+            <w:r>
+              <w:rPr>
+                <w:sz w:val="24"/>
+                <w:szCs w:val="24"/>
+              </w:rPr>
+              <w:t>120</w:t>
+            </w:r>
+            <w:r>
+              <w:rPr>
+                <w:sz w:val="24"/>
+                <w:szCs w:val="24"/>
+              </w:rPr>
+              <w:t xml:space="preserve"> giorni dalla registrazione del prodotto</w:t>
             </w:r>
           </w:p>
           <w:p>
@@ -3044,36 +3385,46 @@
             <w:pPr>
               <w:pStyle w:val="Nessunaspaziatura"/>
               <w:rPr>
-                <w:color w:val="767171" w:themeColor="background2" w:themeShade="80"/>
-                <w:sz w:val="24"/>
-                <w:szCs w:val="24"/>
-              </w:rPr>
-            </w:pPr>
-            <w:r>
-              <w:rPr>
-                <w:color w:val="767171" w:themeColor="background2" w:themeShade="80"/>
-                <w:sz w:val="24"/>
-                <w:szCs w:val="24"/>
-              </w:rPr>
-              <w:t>1.Il caso d’uso inizia quando sono passati 30 giorni dalla registrazione del prodotto.</w:t>
-            </w:r>
-          </w:p>
-          <w:p>
-            <w:pPr>
-              <w:pStyle w:val="Nessunaspaziatura"/>
-              <w:rPr>
-                <w:color w:val="767171" w:themeColor="background2" w:themeShade="80"/>
-                <w:sz w:val="24"/>
-                <w:szCs w:val="24"/>
-              </w:rPr>
-            </w:pPr>
-            <w:r>
-              <w:rPr>
-                <w:color w:val="767171" w:themeColor="background2" w:themeShade="80"/>
-                <w:sz w:val="24"/>
-                <w:szCs w:val="24"/>
-              </w:rPr>
-              <w:t>2.Il prodotto viene scontato del 30% rispetto al prezzo iniziale (di registrazione)</w:t>
+                <w:sz w:val="24"/>
+                <w:szCs w:val="24"/>
+              </w:rPr>
+            </w:pPr>
+            <w:r>
+              <w:rPr>
+                <w:sz w:val="24"/>
+                <w:szCs w:val="24"/>
+              </w:rPr>
+              <w:t xml:space="preserve">1.Il caso d’uso inizia quando sono passati </w:t>
+            </w:r>
+            <w:r>
+              <w:rPr>
+                <w:sz w:val="24"/>
+                <w:szCs w:val="24"/>
+              </w:rPr>
+              <w:t>60</w:t>
+            </w:r>
+            <w:r>
+              <w:rPr>
+                <w:sz w:val="24"/>
+                <w:szCs w:val="24"/>
+              </w:rPr>
+              <w:t xml:space="preserve"> giorni dalla registrazione del prodotto.</w:t>
+            </w:r>
+          </w:p>
+          <w:p>
+            <w:pPr>
+              <w:pStyle w:val="Nessunaspaziatura"/>
+              <w:rPr>
+                <w:sz w:val="24"/>
+                <w:szCs w:val="24"/>
+              </w:rPr>
+            </w:pPr>
+            <w:r>
+              <w:rPr>
+                <w:sz w:val="24"/>
+                <w:szCs w:val="24"/>
+              </w:rPr>
+              <w:t xml:space="preserve">2.Il prodotto viene scontato del 30% rispetto al prezzo iniziale  </w:t>
             </w:r>
           </w:p>
           <w:p>
@@ -3098,36 +3449,46 @@
             <w:pPr>
               <w:pStyle w:val="Nessunaspaziatura"/>
               <w:rPr>
-                <w:color w:val="767171" w:themeColor="background2" w:themeShade="80"/>
-                <w:sz w:val="24"/>
-                <w:szCs w:val="24"/>
-              </w:rPr>
-            </w:pPr>
-            <w:r>
-              <w:rPr>
-                <w:color w:val="767171" w:themeColor="background2" w:themeShade="80"/>
-                <w:sz w:val="24"/>
-                <w:szCs w:val="24"/>
-              </w:rPr>
-              <w:t>1.Il caso d’uso inizia quando sono passati 60 giorni dalla registrazione del prodotto.</w:t>
-            </w:r>
-          </w:p>
-          <w:p>
-            <w:pPr>
-              <w:pStyle w:val="Nessunaspaziatura"/>
-              <w:rPr>
-                <w:color w:val="767171" w:themeColor="background2" w:themeShade="80"/>
-                <w:sz w:val="24"/>
-                <w:szCs w:val="24"/>
-              </w:rPr>
-            </w:pPr>
-            <w:r>
-              <w:rPr>
-                <w:color w:val="767171" w:themeColor="background2" w:themeShade="80"/>
-                <w:sz w:val="24"/>
-                <w:szCs w:val="24"/>
-              </w:rPr>
-              <w:t>2.Il prodotto viene scontato del 40% rispetto al prezzo iniziale (di registrazione)</w:t>
+                <w:sz w:val="24"/>
+                <w:szCs w:val="24"/>
+              </w:rPr>
+            </w:pPr>
+            <w:r>
+              <w:rPr>
+                <w:sz w:val="24"/>
+                <w:szCs w:val="24"/>
+              </w:rPr>
+              <w:t xml:space="preserve">1.Il caso d’uso inizia quando sono passati </w:t>
+            </w:r>
+            <w:r>
+              <w:rPr>
+                <w:sz w:val="24"/>
+                <w:szCs w:val="24"/>
+              </w:rPr>
+              <w:t>90</w:t>
+            </w:r>
+            <w:r>
+              <w:rPr>
+                <w:sz w:val="24"/>
+                <w:szCs w:val="24"/>
+              </w:rPr>
+              <w:t xml:space="preserve"> giorni dalla registrazione del prodotto.</w:t>
+            </w:r>
+          </w:p>
+          <w:p>
+            <w:pPr>
+              <w:pStyle w:val="Nessunaspaziatura"/>
+              <w:rPr>
+                <w:sz w:val="24"/>
+                <w:szCs w:val="24"/>
+              </w:rPr>
+            </w:pPr>
+            <w:r>
+              <w:rPr>
+                <w:sz w:val="24"/>
+                <w:szCs w:val="24"/>
+              </w:rPr>
+              <w:t xml:space="preserve">2.Il prodotto viene scontato del 40% rispetto al prezzo iniziale </w:t>
             </w:r>
           </w:p>
           <w:p>
@@ -3152,36 +3513,46 @@
             <w:pPr>
               <w:pStyle w:val="Nessunaspaziatura"/>
               <w:rPr>
-                <w:color w:val="767171" w:themeColor="background2" w:themeShade="80"/>
-                <w:sz w:val="24"/>
-                <w:szCs w:val="24"/>
-              </w:rPr>
-            </w:pPr>
-            <w:r>
-              <w:rPr>
-                <w:color w:val="767171" w:themeColor="background2" w:themeShade="80"/>
-                <w:sz w:val="24"/>
-                <w:szCs w:val="24"/>
-              </w:rPr>
-              <w:t>1.Il caso d’uso inizia quando sono passati 90 giorni dalla registrazione del prodotto</w:t>
-            </w:r>
-          </w:p>
-          <w:p>
-            <w:pPr>
-              <w:pStyle w:val="Nessunaspaziatura"/>
-              <w:rPr>
-                <w:color w:val="767171" w:themeColor="background2" w:themeShade="80"/>
-                <w:sz w:val="24"/>
-                <w:szCs w:val="24"/>
-              </w:rPr>
-            </w:pPr>
-            <w:r>
-              <w:rPr>
-                <w:color w:val="767171" w:themeColor="background2" w:themeShade="80"/>
-                <w:sz w:val="24"/>
-                <w:szCs w:val="24"/>
-              </w:rPr>
-              <w:t>2.Il prodotto viene scontato del 50% rispetto al prezzo iniziale (di registrazione)</w:t>
+                <w:sz w:val="24"/>
+                <w:szCs w:val="24"/>
+              </w:rPr>
+            </w:pPr>
+            <w:r>
+              <w:rPr>
+                <w:sz w:val="24"/>
+                <w:szCs w:val="24"/>
+              </w:rPr>
+              <w:t xml:space="preserve">1.Il caso d’uso inizia quando sono passati </w:t>
+            </w:r>
+            <w:r>
+              <w:rPr>
+                <w:sz w:val="24"/>
+                <w:szCs w:val="24"/>
+              </w:rPr>
+              <w:t>120</w:t>
+            </w:r>
+            <w:r>
+              <w:rPr>
+                <w:sz w:val="24"/>
+                <w:szCs w:val="24"/>
+              </w:rPr>
+              <w:t xml:space="preserve"> giorni dalla registrazione del prodotto</w:t>
+            </w:r>
+          </w:p>
+          <w:p>
+            <w:pPr>
+              <w:pStyle w:val="Nessunaspaziatura"/>
+              <w:rPr>
+                <w:sz w:val="24"/>
+                <w:szCs w:val="24"/>
+              </w:rPr>
+            </w:pPr>
+            <w:r>
+              <w:rPr>
+                <w:sz w:val="24"/>
+                <w:szCs w:val="24"/>
+              </w:rPr>
+              <w:t xml:space="preserve">2.Il prodotto viene scontato del 50% rispetto al prezzo iniziale </w:t>
             </w:r>
           </w:p>
           <w:p>
@@ -3247,7 +3618,14 @@
                 <w:sz w:val="24"/>
                 <w:szCs w:val="24"/>
               </w:rPr>
-              <w:t xml:space="preserve"> Il prodotto viene scontato</w:t>
+              <w:t xml:space="preserve"> </w:t>
+            </w:r>
+            <w:r>
+              <w:rPr>
+                <w:sz w:val="24"/>
+                <w:szCs w:val="24"/>
+              </w:rPr>
+              <w:t>Il prodotto viene scontato</w:t>
             </w:r>
           </w:p>
           <w:p>
@@ -3274,7 +3652,6 @@
             <w:pPr>
               <w:pStyle w:val="Nessunaspaziatura"/>
               <w:rPr>
-                <w:color w:val="767171" w:themeColor="background2" w:themeShade="80"/>
                 <w:sz w:val="24"/>
                 <w:szCs w:val="24"/>
               </w:rPr>
@@ -3293,7 +3670,14 @@
                 <w:sz w:val="24"/>
                 <w:szCs w:val="24"/>
               </w:rPr>
-              <w:t xml:space="preserve"> nessuna</w:t>
+              <w:t xml:space="preserve"> </w:t>
+            </w:r>
+            <w:r>
+              <w:rPr>
+                <w:sz w:val="24"/>
+                <w:szCs w:val="24"/>
+              </w:rPr>
+              <w:t>Nessuna</w:t>
             </w:r>
           </w:p>
           <w:p>
@@ -3373,7 +3757,6 @@
             <w:proofErr w:type="spellStart"/>
             <w:r>
               <w:rPr>
-                <w:color w:val="767171" w:themeColor="background2" w:themeShade="80"/>
                 <w:sz w:val="24"/>
                 <w:szCs w:val="24"/>
               </w:rPr>
@@ -3410,7 +3793,6 @@
             </w:r>
             <w:r>
               <w:rPr>
-                <w:color w:val="767171" w:themeColor="background2" w:themeShade="80"/>
                 <w:sz w:val="24"/>
                 <w:szCs w:val="24"/>
               </w:rPr>
@@ -3450,7 +3832,14 @@
                 <w:sz w:val="24"/>
                 <w:szCs w:val="24"/>
               </w:rPr>
-              <w:t xml:space="preserve"> Il sistema sposta il prodotto dalla lista dei prodotti disponibili alla lista dei prodotti scaduti</w:t>
+              <w:t xml:space="preserve"> </w:t>
+            </w:r>
+            <w:r>
+              <w:rPr>
+                <w:sz w:val="24"/>
+                <w:szCs w:val="24"/>
+              </w:rPr>
+              <w:t>Il sistema sposta il prodotto dalla lista dei prodotti disponibili alla lista dei prodotti scaduti</w:t>
             </w:r>
           </w:p>
           <w:p>
@@ -3496,7 +3885,14 @@
                 <w:sz w:val="24"/>
                 <w:szCs w:val="24"/>
               </w:rPr>
-              <w:t xml:space="preserve"> Sistema</w:t>
+              <w:t xml:space="preserve"> </w:t>
+            </w:r>
+            <w:r>
+              <w:rPr>
+                <w:sz w:val="24"/>
+                <w:szCs w:val="24"/>
+              </w:rPr>
+              <w:t>Tempo</w:t>
             </w:r>
           </w:p>
           <w:p>
@@ -3561,7 +3957,6 @@
             <w:pPr>
               <w:pStyle w:val="Nessunaspaziatura"/>
               <w:rPr>
-                <w:color w:val="767171" w:themeColor="background2" w:themeShade="80"/>
                 <w:sz w:val="24"/>
                 <w:szCs w:val="24"/>
               </w:rPr>
@@ -3580,7 +3975,14 @@
                 <w:sz w:val="24"/>
                 <w:szCs w:val="24"/>
               </w:rPr>
-              <w:t xml:space="preserve"> Sono passati 150 giorni dalla data di registrazione del prodotto</w:t>
+              <w:t xml:space="preserve"> </w:t>
+            </w:r>
+            <w:r>
+              <w:rPr>
+                <w:sz w:val="24"/>
+                <w:szCs w:val="24"/>
+              </w:rPr>
+              <w:t>Sono passati 150 giorni dalla data di registrazione del prodotto</w:t>
             </w:r>
           </w:p>
           <w:p>
@@ -3626,14 +4028,12 @@
             <w:pPr>
               <w:pStyle w:val="Nessunaspaziatura"/>
               <w:rPr>
-                <w:color w:val="767171" w:themeColor="background2" w:themeShade="80"/>
-                <w:sz w:val="24"/>
-                <w:szCs w:val="24"/>
-              </w:rPr>
-            </w:pPr>
-            <w:r>
-              <w:rPr>
-                <w:color w:val="767171" w:themeColor="background2" w:themeShade="80"/>
+                <w:sz w:val="24"/>
+                <w:szCs w:val="24"/>
+              </w:rPr>
+            </w:pPr>
+            <w:r>
+              <w:rPr>
                 <w:sz w:val="24"/>
                 <w:szCs w:val="24"/>
               </w:rPr>
@@ -3644,83 +4044,82 @@
             <w:pPr>
               <w:pStyle w:val="Nessunaspaziatura"/>
               <w:rPr>
-                <w:color w:val="767171" w:themeColor="background2" w:themeShade="80"/>
-                <w:sz w:val="24"/>
-                <w:szCs w:val="24"/>
-              </w:rPr>
-            </w:pPr>
-            <w:r>
-              <w:rPr>
-                <w:color w:val="767171" w:themeColor="background2" w:themeShade="80"/>
-                <w:sz w:val="24"/>
-                <w:szCs w:val="24"/>
-              </w:rPr>
-              <w:t>2.Il sistema preleva i dati del prodotto scaduto</w:t>
-            </w:r>
-          </w:p>
-          <w:p>
-            <w:pPr>
-              <w:pStyle w:val="Nessunaspaziatura"/>
-              <w:rPr>
-                <w:color w:val="767171" w:themeColor="background2" w:themeShade="80"/>
-                <w:sz w:val="24"/>
-                <w:szCs w:val="24"/>
-              </w:rPr>
-            </w:pPr>
-            <w:r>
-              <w:rPr>
-                <w:color w:val="767171" w:themeColor="background2" w:themeShade="80"/>
-                <w:sz w:val="24"/>
-                <w:szCs w:val="24"/>
-              </w:rPr>
-              <w:t>3.Il sistema copia su disco i dati prelevati</w:t>
-            </w:r>
-          </w:p>
-          <w:p>
-            <w:pPr>
-              <w:pStyle w:val="Nessunaspaziatura"/>
-              <w:rPr>
-                <w:color w:val="767171" w:themeColor="background2" w:themeShade="80"/>
-                <w:sz w:val="24"/>
-                <w:szCs w:val="24"/>
-              </w:rPr>
-            </w:pPr>
-            <w:r>
-              <w:rPr>
-                <w:color w:val="767171" w:themeColor="background2" w:themeShade="80"/>
-                <w:sz w:val="24"/>
-                <w:szCs w:val="24"/>
-              </w:rPr>
-              <w:t>4.Il sistema cancella i dati del prodotto scaduto.</w:t>
-            </w:r>
-          </w:p>
-          <w:p>
-            <w:pPr>
-              <w:pStyle w:val="Nessunaspaziatura"/>
-              <w:rPr>
-                <w:color w:val="767171" w:themeColor="background2" w:themeShade="80"/>
-                <w:sz w:val="24"/>
-                <w:szCs w:val="24"/>
-              </w:rPr>
-            </w:pPr>
-            <w:r>
-              <w:rPr>
-                <w:color w:val="767171" w:themeColor="background2" w:themeShade="80"/>
-                <w:sz w:val="24"/>
-                <w:szCs w:val="24"/>
-              </w:rPr>
-              <w:t>5.Il sistema invia una notifica al cliente proprietario</w:t>
-            </w:r>
-          </w:p>
-          <w:p>
-            <w:pPr>
-              <w:pStyle w:val="Nessunaspaziatura"/>
-              <w:rPr>
-                <w:color w:val="767171" w:themeColor="background2" w:themeShade="80"/>
-                <w:sz w:val="24"/>
-                <w:szCs w:val="24"/>
-              </w:rPr>
-            </w:pPr>
+                <w:sz w:val="24"/>
+                <w:szCs w:val="24"/>
+              </w:rPr>
+            </w:pPr>
+            <w:r>
+              <w:rPr>
+                <w:sz w:val="24"/>
+                <w:szCs w:val="24"/>
+              </w:rPr>
+              <w:t>2.</w:t>
+            </w:r>
+            <w:proofErr w:type="gramStart"/>
+            <w:r>
+              <w:rPr>
+                <w:sz w:val="24"/>
+                <w:szCs w:val="24"/>
+              </w:rPr>
+              <w:t>include(</w:t>
+            </w:r>
+            <w:proofErr w:type="spellStart"/>
+            <w:proofErr w:type="gramEnd"/>
+            <w:r>
+              <w:rPr>
+                <w:sz w:val="24"/>
+                <w:szCs w:val="24"/>
+              </w:rPr>
+              <w:t>SpostaProdotto</w:t>
+            </w:r>
+            <w:proofErr w:type="spellEnd"/>
+            <w:r>
+              <w:rPr>
+                <w:sz w:val="24"/>
+                <w:szCs w:val="24"/>
+              </w:rPr>
+              <w:t>)</w:t>
+            </w:r>
+          </w:p>
+          <w:p>
+            <w:pPr>
+              <w:pStyle w:val="Nessunaspaziatura"/>
+              <w:rPr>
+                <w:color w:val="767171" w:themeColor="background2" w:themeShade="80"/>
+                <w:sz w:val="24"/>
+                <w:szCs w:val="24"/>
+              </w:rPr>
+            </w:pPr>
+            <w:r>
+              <w:rPr>
+                <w:sz w:val="24"/>
+                <w:szCs w:val="24"/>
+              </w:rPr>
+              <w:t>3</w:t>
+            </w:r>
+            <w:r>
+              <w:rPr>
+                <w:sz w:val="24"/>
+                <w:szCs w:val="24"/>
+              </w:rPr>
+              <w:t xml:space="preserve">. </w:t>
+            </w:r>
+            <w:proofErr w:type="gramStart"/>
+            <w:r>
+              <w:rPr>
+                <w:sz w:val="24"/>
+                <w:szCs w:val="24"/>
+              </w:rPr>
+              <w:t>include(</w:t>
+            </w:r>
+            <w:proofErr w:type="gramEnd"/>
+            <w:r>
+              <w:rPr>
+                <w:sz w:val="24"/>
+                <w:szCs w:val="24"/>
+              </w:rPr>
+              <w:t>Notifica)</w:t>
+            </w:r>
           </w:p>
         </w:tc>
       </w:tr>
@@ -3736,7 +4135,6 @@
             <w:pPr>
               <w:pStyle w:val="Nessunaspaziatura"/>
               <w:rPr>
-                <w:color w:val="767171" w:themeColor="background2" w:themeShade="80"/>
                 <w:sz w:val="24"/>
                 <w:szCs w:val="24"/>
               </w:rPr>
@@ -3765,7 +4163,14 @@
                 <w:sz w:val="24"/>
                 <w:szCs w:val="24"/>
               </w:rPr>
-              <w:t xml:space="preserve"> Il prodotto non è più presente nella lista dei prodotti disponibili</w:t>
+              <w:t xml:space="preserve"> </w:t>
+            </w:r>
+            <w:r>
+              <w:rPr>
+                <w:sz w:val="24"/>
+                <w:szCs w:val="24"/>
+              </w:rPr>
+              <w:t>Il prodotto non è più presente nella lista dei prodotti disponibili</w:t>
             </w:r>
           </w:p>
           <w:p>
@@ -3811,7 +4216,14 @@
                 <w:sz w:val="24"/>
                 <w:szCs w:val="24"/>
               </w:rPr>
-              <w:t xml:space="preserve"> Nessuna</w:t>
+              <w:t xml:space="preserve"> </w:t>
+            </w:r>
+            <w:r>
+              <w:rPr>
+                <w:sz w:val="24"/>
+                <w:szCs w:val="24"/>
+              </w:rPr>
+              <w:t>Nessuna</w:t>
             </w:r>
           </w:p>
           <w:p>
@@ -3891,7 +4303,6 @@
             <w:proofErr w:type="spellStart"/>
             <w:r>
               <w:rPr>
-                <w:color w:val="767171" w:themeColor="background2" w:themeShade="80"/>
                 <w:sz w:val="24"/>
                 <w:szCs w:val="24"/>
               </w:rPr>
@@ -3932,7 +4343,14 @@
                 <w:sz w:val="24"/>
                 <w:szCs w:val="24"/>
               </w:rPr>
-              <w:t xml:space="preserve"> 15</w:t>
+              <w:t xml:space="preserve"> </w:t>
+            </w:r>
+            <w:r>
+              <w:rPr>
+                <w:sz w:val="24"/>
+                <w:szCs w:val="24"/>
+              </w:rPr>
+              <w:t>15</w:t>
             </w:r>
           </w:p>
         </w:tc>
@@ -3949,7 +4367,6 @@
             <w:pPr>
               <w:pStyle w:val="Nessunaspaziatura"/>
               <w:rPr>
-                <w:color w:val="767171" w:themeColor="background2" w:themeShade="80"/>
                 <w:sz w:val="24"/>
                 <w:szCs w:val="24"/>
               </w:rPr>
@@ -3968,7 +4385,14 @@
                 <w:sz w:val="24"/>
                 <w:szCs w:val="24"/>
               </w:rPr>
-              <w:t xml:space="preserve"> Il sistema genera statistiche mensili</w:t>
+              <w:t xml:space="preserve"> </w:t>
+            </w:r>
+            <w:r>
+              <w:rPr>
+                <w:sz w:val="24"/>
+                <w:szCs w:val="24"/>
+              </w:rPr>
+              <w:t>Il sistema genera statistiche</w:t>
             </w:r>
           </w:p>
           <w:p>
@@ -4014,7 +4438,14 @@
                 <w:sz w:val="24"/>
                 <w:szCs w:val="24"/>
               </w:rPr>
-              <w:t xml:space="preserve"> Sistema</w:t>
+              <w:t xml:space="preserve"> </w:t>
+            </w:r>
+            <w:r>
+              <w:rPr>
+                <w:sz w:val="24"/>
+                <w:szCs w:val="24"/>
+              </w:rPr>
+              <w:t>Tempo</w:t>
             </w:r>
           </w:p>
           <w:p>
@@ -4079,7 +4510,6 @@
             <w:pPr>
               <w:pStyle w:val="Nessunaspaziatura"/>
               <w:rPr>
-                <w:color w:val="767171" w:themeColor="background2" w:themeShade="80"/>
                 <w:sz w:val="24"/>
                 <w:szCs w:val="24"/>
               </w:rPr>
@@ -4098,18 +4528,15 @@
                 <w:sz w:val="24"/>
                 <w:szCs w:val="24"/>
               </w:rPr>
-              <w:t xml:space="preserve"> Sono passati 30 giorni dall’ultima statistica, (30 backup?)</w:t>
-            </w:r>
-          </w:p>
-          <w:p>
-            <w:pPr>
-              <w:pStyle w:val="Nessunaspaziatura"/>
-              <w:rPr>
-                <w:color w:val="767171" w:themeColor="background2" w:themeShade="80"/>
-                <w:sz w:val="24"/>
-                <w:szCs w:val="24"/>
-              </w:rPr>
-            </w:pPr>
+              <w:t xml:space="preserve"> </w:t>
+            </w:r>
+            <w:r>
+              <w:rPr>
+                <w:sz w:val="24"/>
+                <w:szCs w:val="24"/>
+              </w:rPr>
+              <w:t>Sono passate 24 ore</w:t>
+            </w:r>
           </w:p>
         </w:tc>
       </w:tr>
@@ -4143,86 +4570,111 @@
             <w:pPr>
               <w:pStyle w:val="Nessunaspaziatura"/>
               <w:rPr>
-                <w:color w:val="767171" w:themeColor="background2" w:themeShade="80"/>
-                <w:sz w:val="24"/>
-                <w:szCs w:val="24"/>
-              </w:rPr>
-            </w:pPr>
-            <w:r>
-              <w:rPr>
-                <w:color w:val="767171" w:themeColor="background2" w:themeShade="80"/>
-                <w:sz w:val="24"/>
-                <w:szCs w:val="24"/>
-              </w:rPr>
-              <w:t>1.Il caso d’uso inizia quando sono passati 30 giorni</w:t>
-            </w:r>
-          </w:p>
-          <w:p>
-            <w:pPr>
-              <w:pStyle w:val="Nessunaspaziatura"/>
-              <w:rPr>
-                <w:color w:val="767171" w:themeColor="background2" w:themeShade="80"/>
-                <w:sz w:val="24"/>
-                <w:szCs w:val="24"/>
-              </w:rPr>
-            </w:pPr>
-            <w:r>
-              <w:rPr>
-                <w:color w:val="767171" w:themeColor="background2" w:themeShade="80"/>
-                <w:sz w:val="24"/>
-                <w:szCs w:val="24"/>
-              </w:rPr>
-              <w:t>2.Il sistema preleva dati riguardanti i prodotti dall’ultimo backup</w:t>
-            </w:r>
-          </w:p>
-          <w:p>
-            <w:pPr>
-              <w:pStyle w:val="Nessunaspaziatura"/>
-              <w:rPr>
-                <w:color w:val="767171" w:themeColor="background2" w:themeShade="80"/>
-                <w:sz w:val="24"/>
-                <w:szCs w:val="24"/>
-              </w:rPr>
-            </w:pPr>
-            <w:r>
-              <w:rPr>
-                <w:color w:val="767171" w:themeColor="background2" w:themeShade="80"/>
-                <w:sz w:val="24"/>
-                <w:szCs w:val="24"/>
-              </w:rPr>
-              <w:t>3.Il sistema preleva dati riguardanti le ricevute dall’ultimo backup</w:t>
-            </w:r>
-          </w:p>
-          <w:p>
-            <w:pPr>
-              <w:pStyle w:val="Nessunaspaziatura"/>
-              <w:rPr>
-                <w:color w:val="767171" w:themeColor="background2" w:themeShade="80"/>
-                <w:sz w:val="24"/>
-                <w:szCs w:val="24"/>
-              </w:rPr>
-            </w:pPr>
-            <w:r>
-              <w:rPr>
-                <w:color w:val="767171" w:themeColor="background2" w:themeShade="80"/>
-                <w:sz w:val="24"/>
-                <w:szCs w:val="24"/>
-              </w:rPr>
-              <w:t>4.Il sistema preleva dati riguardanti i clienti proprietari dall’ultimo backup</w:t>
-            </w:r>
-          </w:p>
-          <w:p>
-            <w:pPr>
-              <w:pStyle w:val="Nessunaspaziatura"/>
-              <w:rPr>
-                <w:color w:val="767171" w:themeColor="background2" w:themeShade="80"/>
-                <w:sz w:val="24"/>
-                <w:szCs w:val="24"/>
-              </w:rPr>
-            </w:pPr>
-            <w:r>
-              <w:rPr>
-                <w:color w:val="767171" w:themeColor="background2" w:themeShade="80"/>
+                <w:sz w:val="24"/>
+                <w:szCs w:val="24"/>
+              </w:rPr>
+            </w:pPr>
+            <w:r>
+              <w:rPr>
+                <w:sz w:val="24"/>
+                <w:szCs w:val="24"/>
+              </w:rPr>
+              <w:t>1.Il caso d’uso inizia quando sono passat</w:t>
+            </w:r>
+            <w:r>
+              <w:rPr>
+                <w:sz w:val="24"/>
+                <w:szCs w:val="24"/>
+              </w:rPr>
+              <w:t>e 24 ore</w:t>
+            </w:r>
+          </w:p>
+          <w:p>
+            <w:pPr>
+              <w:pStyle w:val="Nessunaspaziatura"/>
+              <w:rPr>
+                <w:sz w:val="24"/>
+                <w:szCs w:val="24"/>
+              </w:rPr>
+            </w:pPr>
+            <w:r>
+              <w:rPr>
+                <w:sz w:val="24"/>
+                <w:szCs w:val="24"/>
+              </w:rPr>
+              <w:t xml:space="preserve">2.Il sistema preleva dati riguardanti i prodotti </w:t>
+            </w:r>
+          </w:p>
+          <w:p>
+            <w:pPr>
+              <w:pStyle w:val="Nessunaspaziatura"/>
+              <w:rPr>
+                <w:sz w:val="24"/>
+                <w:szCs w:val="24"/>
+              </w:rPr>
+            </w:pPr>
+            <w:r>
+              <w:rPr>
+                <w:sz w:val="24"/>
+                <w:szCs w:val="24"/>
+              </w:rPr>
+              <w:t xml:space="preserve">3.Il sistema preleva dati riguardanti le ricevute </w:t>
+            </w:r>
+          </w:p>
+          <w:p>
+            <w:pPr>
+              <w:pStyle w:val="Nessunaspaziatura"/>
+              <w:rPr>
+                <w:sz w:val="24"/>
+                <w:szCs w:val="24"/>
+              </w:rPr>
+            </w:pPr>
+            <w:r>
+              <w:rPr>
+                <w:sz w:val="24"/>
+                <w:szCs w:val="24"/>
+              </w:rPr>
+              <w:t xml:space="preserve">4.Il sistema preleva dati riguardanti i </w:t>
+            </w:r>
+            <w:r>
+              <w:rPr>
+                <w:sz w:val="24"/>
+                <w:szCs w:val="24"/>
+              </w:rPr>
+              <w:t>C</w:t>
+            </w:r>
+            <w:r>
+              <w:rPr>
+                <w:sz w:val="24"/>
+                <w:szCs w:val="24"/>
+              </w:rPr>
+              <w:t xml:space="preserve">lienti </w:t>
+            </w:r>
+            <w:r>
+              <w:rPr>
+                <w:sz w:val="24"/>
+                <w:szCs w:val="24"/>
+              </w:rPr>
+              <w:t>P</w:t>
+            </w:r>
+            <w:r>
+              <w:rPr>
+                <w:sz w:val="24"/>
+                <w:szCs w:val="24"/>
+              </w:rPr>
+              <w:t xml:space="preserve">roprietari </w:t>
+            </w:r>
+          </w:p>
+          <w:p>
+            <w:pPr>
+              <w:pStyle w:val="Nessunaspaziatura"/>
+              <w:rPr>
+                <w:sz w:val="24"/>
+                <w:szCs w:val="24"/>
+              </w:rPr>
+            </w:pPr>
+            <w:r>
+              <w:rPr>
                 <w:sz w:val="24"/>
                 <w:szCs w:val="24"/>
               </w:rPr>
@@ -4240,7 +4692,6 @@
             </w:pPr>
             <w:r>
               <w:rPr>
-                <w:color w:val="767171" w:themeColor="background2" w:themeShade="80"/>
                 <w:sz w:val="24"/>
                 <w:szCs w:val="24"/>
               </w:rPr>
@@ -4261,7 +4712,6 @@
             <w:pPr>
               <w:pStyle w:val="Nessunaspaziatura"/>
               <w:rPr>
-                <w:color w:val="767171" w:themeColor="background2" w:themeShade="80"/>
                 <w:sz w:val="24"/>
                 <w:szCs w:val="24"/>
               </w:rPr>
@@ -4290,7 +4740,14 @@
                 <w:sz w:val="24"/>
                 <w:szCs w:val="24"/>
               </w:rPr>
-              <w:t xml:space="preserve"> Le statistiche generate sono salvate su disco</w:t>
+              <w:t xml:space="preserve"> </w:t>
+            </w:r>
+            <w:r>
+              <w:rPr>
+                <w:sz w:val="24"/>
+                <w:szCs w:val="24"/>
+              </w:rPr>
+              <w:t>Le statistiche generate sono salvate su disco</w:t>
             </w:r>
           </w:p>
           <w:p>
@@ -4336,7 +4793,14 @@
                 <w:sz w:val="24"/>
                 <w:szCs w:val="24"/>
               </w:rPr>
-              <w:t xml:space="preserve"> Nessuna</w:t>
+              <w:t xml:space="preserve"> </w:t>
+            </w:r>
+            <w:r>
+              <w:rPr>
+                <w:sz w:val="24"/>
+                <w:szCs w:val="24"/>
+              </w:rPr>
+              <w:t>Nessuna</w:t>
             </w:r>
           </w:p>
           <w:p>
@@ -4416,7 +4880,6 @@
           <w:sz w:val="52"/>
           <w:szCs w:val="52"/>
         </w:rPr>
-        <w:lastRenderedPageBreak/>
         <w:t>GESTIONE</w:t>
       </w:r>
       <w:r>
@@ -4531,7 +4994,6 @@
         <w:rPr>
           <w:noProof/>
         </w:rPr>
-        <w:lastRenderedPageBreak/>
         <mc:AlternateContent>
           <mc:Choice Requires="wpi">
             <w:drawing>
@@ -5110,6 +5572,16 @@
       <w:pPr>
         <w:pStyle w:val="Nessunaspaziatura"/>
       </w:pPr>
+    </w:p>
+    <w:p>
+      <w:pPr>
+        <w:pStyle w:val="Nessunaspaziatura"/>
+      </w:pPr>
+    </w:p>
+    <w:p>
+      <w:pPr>
+        <w:pStyle w:val="Nessunaspaziatura"/>
+      </w:pPr>
       <w:r>
         <w:t xml:space="preserve">                          </w:t>
       </w:r>
@@ -5604,6 +6076,7 @@
         <w:rPr>
           <w:noProof/>
         </w:rPr>
+        <w:lastRenderedPageBreak/>
         <w:drawing>
           <wp:inline distT="0" distB="0" distL="0" distR="0" wp14:anchorId="50AF0602" wp14:editId="5B6FD8A7">
             <wp:extent cx="6120130" cy="3319780"/>
@@ -6618,6 +7091,95 @@
     </w:lvl>
   </w:abstractNum>
   <w:abstractNum w:abstractNumId="10" w15:restartNumberingAfterBreak="0">
+    <w:nsid w:val="5E745023"/>
+    <w:multiLevelType w:val="hybridMultilevel"/>
+    <w:tmpl w:val="315CDCCC"/>
+    <w:lvl w:ilvl="0" w:tplc="0D76DFC6">
+      <w:start w:val="1"/>
+      <w:numFmt w:val="decimal"/>
+      <w:lvlText w:val="%1."/>
+      <w:lvlJc w:val="left"/>
+      <w:pPr>
+        <w:ind w:left="720" w:hanging="360"/>
+      </w:pPr>
+      <w:rPr>
+        <w:rFonts w:hint="default"/>
+      </w:rPr>
+    </w:lvl>
+    <w:lvl w:ilvl="1" w:tplc="04100019" w:tentative="1">
+      <w:start w:val="1"/>
+      <w:numFmt w:val="lowerLetter"/>
+      <w:lvlText w:val="%2."/>
+      <w:lvlJc w:val="left"/>
+      <w:pPr>
+        <w:ind w:left="1440" w:hanging="360"/>
+      </w:pPr>
+    </w:lvl>
+    <w:lvl w:ilvl="2" w:tplc="0410001B" w:tentative="1">
+      <w:start w:val="1"/>
+      <w:numFmt w:val="lowerRoman"/>
+      <w:lvlText w:val="%3."/>
+      <w:lvlJc w:val="right"/>
+      <w:pPr>
+        <w:ind w:left="2160" w:hanging="180"/>
+      </w:pPr>
+    </w:lvl>
+    <w:lvl w:ilvl="3" w:tplc="0410000F" w:tentative="1">
+      <w:start w:val="1"/>
+      <w:numFmt w:val="decimal"/>
+      <w:lvlText w:val="%4."/>
+      <w:lvlJc w:val="left"/>
+      <w:pPr>
+        <w:ind w:left="2880" w:hanging="360"/>
+      </w:pPr>
+    </w:lvl>
+    <w:lvl w:ilvl="4" w:tplc="04100019" w:tentative="1">
+      <w:start w:val="1"/>
+      <w:numFmt w:val="lowerLetter"/>
+      <w:lvlText w:val="%5."/>
+      <w:lvlJc w:val="left"/>
+      <w:pPr>
+        <w:ind w:left="3600" w:hanging="360"/>
+      </w:pPr>
+    </w:lvl>
+    <w:lvl w:ilvl="5" w:tplc="0410001B" w:tentative="1">
+      <w:start w:val="1"/>
+      <w:numFmt w:val="lowerRoman"/>
+      <w:lvlText w:val="%6."/>
+      <w:lvlJc w:val="right"/>
+      <w:pPr>
+        <w:ind w:left="4320" w:hanging="180"/>
+      </w:pPr>
+    </w:lvl>
+    <w:lvl w:ilvl="6" w:tplc="0410000F" w:tentative="1">
+      <w:start w:val="1"/>
+      <w:numFmt w:val="decimal"/>
+      <w:lvlText w:val="%7."/>
+      <w:lvlJc w:val="left"/>
+      <w:pPr>
+        <w:ind w:left="5040" w:hanging="360"/>
+      </w:pPr>
+    </w:lvl>
+    <w:lvl w:ilvl="7" w:tplc="04100019" w:tentative="1">
+      <w:start w:val="1"/>
+      <w:numFmt w:val="lowerLetter"/>
+      <w:lvlText w:val="%8."/>
+      <w:lvlJc w:val="left"/>
+      <w:pPr>
+        <w:ind w:left="5760" w:hanging="360"/>
+      </w:pPr>
+    </w:lvl>
+    <w:lvl w:ilvl="8" w:tplc="0410001B" w:tentative="1">
+      <w:start w:val="1"/>
+      <w:numFmt w:val="lowerRoman"/>
+      <w:lvlText w:val="%9."/>
+      <w:lvlJc w:val="right"/>
+      <w:pPr>
+        <w:ind w:left="6480" w:hanging="180"/>
+      </w:pPr>
+    </w:lvl>
+  </w:abstractNum>
+  <w:abstractNum w:abstractNumId="11" w15:restartNumberingAfterBreak="0">
     <w:nsid w:val="67475EAA"/>
     <w:multiLevelType w:val="hybridMultilevel"/>
     <w:tmpl w:val="CDB4ECBA"/>
@@ -6706,7 +7268,7 @@
       </w:pPr>
     </w:lvl>
   </w:abstractNum>
-  <w:abstractNum w:abstractNumId="11" w15:restartNumberingAfterBreak="0">
+  <w:abstractNum w:abstractNumId="12" w15:restartNumberingAfterBreak="0">
     <w:nsid w:val="73B369A6"/>
     <w:multiLevelType w:val="hybridMultilevel"/>
     <w:tmpl w:val="D810763C"/>
@@ -6805,7 +7367,7 @@
     <w:abstractNumId w:val="8"/>
   </w:num>
   <w:num w:numId="4" w16cid:durableId="265235734">
-    <w:abstractNumId w:val="11"/>
+    <w:abstractNumId w:val="12"/>
   </w:num>
   <w:num w:numId="5" w16cid:durableId="760297847">
     <w:abstractNumId w:val="1"/>
@@ -6820,7 +7382,7 @@
     <w:abstractNumId w:val="9"/>
   </w:num>
   <w:num w:numId="9" w16cid:durableId="1267082241">
-    <w:abstractNumId w:val="10"/>
+    <w:abstractNumId w:val="11"/>
   </w:num>
   <w:num w:numId="10" w16cid:durableId="828331502">
     <w:abstractNumId w:val="4"/>
@@ -6830,6 +7392,9 @@
   </w:num>
   <w:num w:numId="12" w16cid:durableId="802889423">
     <w:abstractNumId w:val="2"/>
+  </w:num>
+  <w:num w:numId="13" w16cid:durableId="2099328133">
+    <w:abstractNumId w:val="10"/>
   </w:num>
 </w:numbering>
 </file>

</xml_diff>

<commit_message>
piccole modifiche + aggiunto caso d'uso Login
</commit_message>
<xml_diff>
--- a/Componenti Progetto/CASI D'USO - Peraz .docx
+++ b/Componenti Progetto/CASI D'USO - Peraz .docx
@@ -650,30 +650,14 @@
                 <w:sz w:val="24"/>
                 <w:szCs w:val="24"/>
               </w:rPr>
-              <w:t xml:space="preserve">2. il sistema invia una </w:t>
-            </w:r>
-            <w:proofErr w:type="gramStart"/>
-            <w:r>
-              <w:rPr>
-                <w:sz w:val="24"/>
-                <w:szCs w:val="24"/>
-              </w:rPr>
-              <w:t>ema</w:t>
-            </w:r>
-            <w:r>
-              <w:rPr>
-                <w:sz w:val="24"/>
-                <w:szCs w:val="24"/>
-              </w:rPr>
-              <w:t>il</w:t>
-            </w:r>
-            <w:proofErr w:type="gramEnd"/>
-            <w:r>
-              <w:rPr>
-                <w:sz w:val="24"/>
-                <w:szCs w:val="24"/>
-              </w:rPr>
-              <w:t xml:space="preserve"> al </w:t>
+              <w:t>2. il sistema invia una ema</w:t>
+            </w:r>
+            <w:r>
+              <w:rPr>
+                <w:sz w:val="24"/>
+                <w:szCs w:val="24"/>
+              </w:rPr>
+              <w:t xml:space="preserve">il al </w:t>
             </w:r>
             <w:r>
               <w:rPr>
@@ -800,7 +784,6 @@
               </w:rPr>
               <w:t xml:space="preserve">2. </w:t>
             </w:r>
-            <w:proofErr w:type="spellStart"/>
             <w:r>
               <w:rPr>
                 <w:b/>
@@ -810,7 +793,6 @@
               </w:rPr>
               <w:t>if</w:t>
             </w:r>
-            <w:proofErr w:type="spellEnd"/>
             <w:r>
               <w:rPr>
                 <w:sz w:val="24"/>
@@ -839,23 +821,7 @@
                 <w:sz w:val="24"/>
                 <w:szCs w:val="24"/>
               </w:rPr>
-              <w:t xml:space="preserve"> il sistema invia una </w:t>
-            </w:r>
-            <w:proofErr w:type="gramStart"/>
-            <w:r>
-              <w:rPr>
-                <w:sz w:val="24"/>
-                <w:szCs w:val="24"/>
-              </w:rPr>
-              <w:t>email</w:t>
-            </w:r>
-            <w:proofErr w:type="gramEnd"/>
-            <w:r>
-              <w:rPr>
-                <w:sz w:val="24"/>
-                <w:szCs w:val="24"/>
-              </w:rPr>
-              <w:t xml:space="preserve"> al cliente proprietario con l’esito                                 della vendita</w:t>
+              <w:t xml:space="preserve"> il sistema invia una email al cliente proprietario con l’esito                                 della vendita</w:t>
             </w:r>
           </w:p>
           <w:p>
@@ -882,7 +848,6 @@
               </w:rPr>
               <w:t xml:space="preserve">else </w:t>
             </w:r>
-            <w:proofErr w:type="spellStart"/>
             <w:r>
               <w:rPr>
                 <w:b/>
@@ -892,7 +857,6 @@
               </w:rPr>
               <w:t>if</w:t>
             </w:r>
-            <w:proofErr w:type="spellEnd"/>
             <w:r>
               <w:rPr>
                 <w:sz w:val="24"/>
@@ -914,23 +878,7 @@
                 <w:sz w:val="24"/>
                 <w:szCs w:val="24"/>
               </w:rPr>
-              <w:t xml:space="preserve">    3.1 il sistema invia una </w:t>
-            </w:r>
-            <w:proofErr w:type="gramStart"/>
-            <w:r>
-              <w:rPr>
-                <w:sz w:val="24"/>
-                <w:szCs w:val="24"/>
-              </w:rPr>
-              <w:t>email</w:t>
-            </w:r>
-            <w:proofErr w:type="gramEnd"/>
-            <w:r>
-              <w:rPr>
-                <w:sz w:val="24"/>
-                <w:szCs w:val="24"/>
-              </w:rPr>
-              <w:t xml:space="preserve"> al cliente proprietario indicando </w:t>
+              <w:t xml:space="preserve">    3.1 il sistema invia una email al cliente proprietario indicando </w:t>
             </w:r>
             <w:r>
               <w:rPr>
@@ -986,23 +934,13 @@
                 <w:szCs w:val="24"/>
               </w:rPr>
             </w:pPr>
-            <w:proofErr w:type="spellStart"/>
-            <w:r>
-              <w:rPr>
-                <w:color w:val="767171" w:themeColor="background2" w:themeShade="80"/>
-                <w:sz w:val="24"/>
-                <w:szCs w:val="24"/>
-              </w:rPr>
-              <w:t>Postcondizioni</w:t>
-            </w:r>
-            <w:proofErr w:type="spellEnd"/>
-            <w:r>
-              <w:rPr>
-                <w:color w:val="767171" w:themeColor="background2" w:themeShade="80"/>
-                <w:sz w:val="24"/>
-                <w:szCs w:val="24"/>
-              </w:rPr>
-              <w:t>:</w:t>
+            <w:r>
+              <w:rPr>
+                <w:color w:val="767171" w:themeColor="background2" w:themeShade="80"/>
+                <w:sz w:val="24"/>
+                <w:szCs w:val="24"/>
+              </w:rPr>
+              <w:t>Postcondizioni:</w:t>
             </w:r>
             <w:r>
               <w:rPr>
@@ -1142,7 +1080,6 @@
               </w:rPr>
               <w:t xml:space="preserve"> </w:t>
             </w:r>
-            <w:proofErr w:type="spellStart"/>
             <w:r>
               <w:rPr>
                 <w:sz w:val="24"/>
@@ -1150,7 +1087,6 @@
               </w:rPr>
               <w:t>RicercaRicevute</w:t>
             </w:r>
-            <w:proofErr w:type="spellEnd"/>
           </w:p>
         </w:tc>
       </w:tr>
@@ -1483,23 +1419,13 @@
                 <w:szCs w:val="24"/>
               </w:rPr>
             </w:pPr>
-            <w:proofErr w:type="spellStart"/>
-            <w:r>
-              <w:rPr>
-                <w:color w:val="767171" w:themeColor="background2" w:themeShade="80"/>
-                <w:sz w:val="24"/>
-                <w:szCs w:val="24"/>
-              </w:rPr>
-              <w:t>Postcondizioni</w:t>
-            </w:r>
-            <w:proofErr w:type="spellEnd"/>
-            <w:r>
-              <w:rPr>
-                <w:color w:val="767171" w:themeColor="background2" w:themeShade="80"/>
-                <w:sz w:val="24"/>
-                <w:szCs w:val="24"/>
-              </w:rPr>
-              <w:t>:</w:t>
+            <w:r>
+              <w:rPr>
+                <w:color w:val="767171" w:themeColor="background2" w:themeShade="80"/>
+                <w:sz w:val="24"/>
+                <w:szCs w:val="24"/>
+              </w:rPr>
+              <w:t>Postcondizioni:</w:t>
             </w:r>
             <w:r>
               <w:rPr>
@@ -1719,7 +1645,6 @@
               </w:rPr>
               <w:t xml:space="preserve"> </w:t>
             </w:r>
-            <w:proofErr w:type="spellStart"/>
             <w:r>
               <w:rPr>
                 <w:sz w:val="24"/>
@@ -1727,7 +1652,6 @@
               </w:rPr>
               <w:t>VendutiPropri</w:t>
             </w:r>
-            <w:proofErr w:type="spellEnd"/>
           </w:p>
         </w:tc>
       </w:tr>
@@ -2039,32 +1963,21 @@
                 <w:sz w:val="24"/>
                 <w:szCs w:val="24"/>
               </w:rPr>
-              <w:t>2.</w:t>
-            </w:r>
-            <w:proofErr w:type="gramStart"/>
-            <w:r>
-              <w:rPr>
-                <w:sz w:val="24"/>
-                <w:szCs w:val="24"/>
-              </w:rPr>
-              <w:t>include(</w:t>
-            </w:r>
-            <w:proofErr w:type="spellStart"/>
-            <w:proofErr w:type="gramEnd"/>
-            <w:r>
-              <w:rPr>
-                <w:sz w:val="24"/>
-                <w:szCs w:val="24"/>
-              </w:rPr>
-              <w:t>RicercaProdotto</w:t>
-            </w:r>
-            <w:proofErr w:type="spellEnd"/>
-            <w:r>
-              <w:rPr>
-                <w:sz w:val="24"/>
-                <w:szCs w:val="24"/>
-              </w:rPr>
-              <w:t>)</w:t>
+              <w:t>2.include(</w:t>
+            </w:r>
+            <w:r>
+              <w:rPr>
+                <w:sz w:val="24"/>
+                <w:szCs w:val="24"/>
+              </w:rPr>
+              <w:t>:</w:t>
+            </w:r>
+            <w:r>
+              <w:rPr>
+                <w:sz w:val="24"/>
+                <w:szCs w:val="24"/>
+              </w:rPr>
+              <w:t>RicercaProdotto)</w:t>
             </w:r>
           </w:p>
           <w:p>
@@ -2096,32 +2009,21 @@
                 <w:sz w:val="24"/>
                 <w:szCs w:val="24"/>
               </w:rPr>
-              <w:t>4.</w:t>
-            </w:r>
-            <w:proofErr w:type="gramStart"/>
-            <w:r>
-              <w:rPr>
-                <w:sz w:val="24"/>
-                <w:szCs w:val="24"/>
-              </w:rPr>
-              <w:t>include(</w:t>
-            </w:r>
-            <w:proofErr w:type="spellStart"/>
-            <w:proofErr w:type="gramEnd"/>
-            <w:r>
-              <w:rPr>
-                <w:sz w:val="24"/>
-                <w:szCs w:val="24"/>
-              </w:rPr>
-              <w:t>CalcolaProfitti</w:t>
-            </w:r>
-            <w:proofErr w:type="spellEnd"/>
-            <w:r>
-              <w:rPr>
-                <w:sz w:val="24"/>
-                <w:szCs w:val="24"/>
-              </w:rPr>
-              <w:t>)</w:t>
+              <w:t>4.include(</w:t>
+            </w:r>
+            <w:r>
+              <w:rPr>
+                <w:sz w:val="24"/>
+                <w:szCs w:val="24"/>
+              </w:rPr>
+              <w:t>:</w:t>
+            </w:r>
+            <w:r>
+              <w:rPr>
+                <w:sz w:val="24"/>
+                <w:szCs w:val="24"/>
+              </w:rPr>
+              <w:t>CalcolaProfitti)</w:t>
             </w:r>
           </w:p>
           <w:p>
@@ -2168,23 +2070,13 @@
                 <w:szCs w:val="24"/>
               </w:rPr>
             </w:pPr>
-            <w:proofErr w:type="spellStart"/>
-            <w:r>
-              <w:rPr>
-                <w:color w:val="767171" w:themeColor="background2" w:themeShade="80"/>
-                <w:sz w:val="24"/>
-                <w:szCs w:val="24"/>
-              </w:rPr>
-              <w:t>Postcondizioni</w:t>
-            </w:r>
-            <w:proofErr w:type="spellEnd"/>
-            <w:r>
-              <w:rPr>
-                <w:color w:val="767171" w:themeColor="background2" w:themeShade="80"/>
-                <w:sz w:val="24"/>
-                <w:szCs w:val="24"/>
-              </w:rPr>
-              <w:t>:</w:t>
+            <w:r>
+              <w:rPr>
+                <w:color w:val="767171" w:themeColor="background2" w:themeShade="80"/>
+                <w:sz w:val="24"/>
+                <w:szCs w:val="24"/>
+              </w:rPr>
+              <w:t>Postcondizioni:</w:t>
             </w:r>
             <w:r>
               <w:rPr>
@@ -2806,23 +2698,13 @@
                 <w:szCs w:val="24"/>
               </w:rPr>
             </w:pPr>
-            <w:proofErr w:type="spellStart"/>
-            <w:r>
-              <w:rPr>
-                <w:color w:val="767171" w:themeColor="background2" w:themeShade="80"/>
-                <w:sz w:val="24"/>
-                <w:szCs w:val="24"/>
-              </w:rPr>
-              <w:t>Postcondizioni</w:t>
-            </w:r>
-            <w:proofErr w:type="spellEnd"/>
-            <w:r>
-              <w:rPr>
-                <w:color w:val="767171" w:themeColor="background2" w:themeShade="80"/>
-                <w:sz w:val="24"/>
-                <w:szCs w:val="24"/>
-              </w:rPr>
-              <w:t>:</w:t>
+            <w:r>
+              <w:rPr>
+                <w:color w:val="767171" w:themeColor="background2" w:themeShade="80"/>
+                <w:sz w:val="24"/>
+                <w:szCs w:val="24"/>
+              </w:rPr>
+              <w:t>Postcondizioni:</w:t>
             </w:r>
             <w:r>
               <w:rPr>
@@ -2967,7 +2849,6 @@
               </w:rPr>
               <w:t xml:space="preserve"> </w:t>
             </w:r>
-            <w:proofErr w:type="spellStart"/>
             <w:r>
               <w:rPr>
                 <w:sz w:val="24"/>
@@ -2975,7 +2856,6 @@
               </w:rPr>
               <w:t>ScontaProdotto</w:t>
             </w:r>
-            <w:proofErr w:type="spellEnd"/>
           </w:p>
         </w:tc>
       </w:tr>
@@ -3594,23 +3474,13 @@
                 <w:szCs w:val="24"/>
               </w:rPr>
             </w:pPr>
-            <w:proofErr w:type="spellStart"/>
-            <w:r>
-              <w:rPr>
-                <w:color w:val="767171" w:themeColor="background2" w:themeShade="80"/>
-                <w:sz w:val="24"/>
-                <w:szCs w:val="24"/>
-              </w:rPr>
-              <w:t>Postcondizioni</w:t>
-            </w:r>
-            <w:proofErr w:type="spellEnd"/>
-            <w:r>
-              <w:rPr>
-                <w:color w:val="767171" w:themeColor="background2" w:themeShade="80"/>
-                <w:sz w:val="24"/>
-                <w:szCs w:val="24"/>
-              </w:rPr>
-              <w:t>:</w:t>
+            <w:r>
+              <w:rPr>
+                <w:color w:val="767171" w:themeColor="background2" w:themeShade="80"/>
+                <w:sz w:val="24"/>
+                <w:szCs w:val="24"/>
+              </w:rPr>
+              <w:t>Postcondizioni:</w:t>
             </w:r>
             <w:r>
               <w:rPr>
@@ -3754,7 +3624,6 @@
               </w:rPr>
               <w:t xml:space="preserve"> </w:t>
             </w:r>
-            <w:proofErr w:type="spellStart"/>
             <w:r>
               <w:rPr>
                 <w:sz w:val="24"/>
@@ -3762,7 +3631,6 @@
               </w:rPr>
               <w:t>ProdottoScaduto</w:t>
             </w:r>
-            <w:proofErr w:type="spellEnd"/>
           </w:p>
         </w:tc>
       </w:tr>
@@ -4053,32 +3921,7 @@
                 <w:sz w:val="24"/>
                 <w:szCs w:val="24"/>
               </w:rPr>
-              <w:t>2.</w:t>
-            </w:r>
-            <w:proofErr w:type="gramStart"/>
-            <w:r>
-              <w:rPr>
-                <w:sz w:val="24"/>
-                <w:szCs w:val="24"/>
-              </w:rPr>
-              <w:t>include(</w:t>
-            </w:r>
-            <w:proofErr w:type="spellStart"/>
-            <w:proofErr w:type="gramEnd"/>
-            <w:r>
-              <w:rPr>
-                <w:sz w:val="24"/>
-                <w:szCs w:val="24"/>
-              </w:rPr>
-              <w:t>SpostaProdotto</w:t>
-            </w:r>
-            <w:proofErr w:type="spellEnd"/>
-            <w:r>
-              <w:rPr>
-                <w:sz w:val="24"/>
-                <w:szCs w:val="24"/>
-              </w:rPr>
-              <w:t>)</w:t>
+              <w:t>2.include(SpostaProdotto)</w:t>
             </w:r>
           </w:p>
           <w:p>
@@ -4102,23 +3945,7 @@
                 <w:sz w:val="24"/>
                 <w:szCs w:val="24"/>
               </w:rPr>
-              <w:t xml:space="preserve">. </w:t>
-            </w:r>
-            <w:proofErr w:type="gramStart"/>
-            <w:r>
-              <w:rPr>
-                <w:sz w:val="24"/>
-                <w:szCs w:val="24"/>
-              </w:rPr>
-              <w:t>include(</w:t>
-            </w:r>
-            <w:proofErr w:type="gramEnd"/>
-            <w:r>
-              <w:rPr>
-                <w:sz w:val="24"/>
-                <w:szCs w:val="24"/>
-              </w:rPr>
-              <w:t>Notifica)</w:t>
+              <w:t>. include(Notifica)</w:t>
             </w:r>
           </w:p>
         </w:tc>
@@ -4139,23 +3966,13 @@
                 <w:szCs w:val="24"/>
               </w:rPr>
             </w:pPr>
-            <w:proofErr w:type="spellStart"/>
-            <w:r>
-              <w:rPr>
-                <w:color w:val="767171" w:themeColor="background2" w:themeShade="80"/>
-                <w:sz w:val="24"/>
-                <w:szCs w:val="24"/>
-              </w:rPr>
-              <w:t>Postcondizioni</w:t>
-            </w:r>
-            <w:proofErr w:type="spellEnd"/>
-            <w:r>
-              <w:rPr>
-                <w:color w:val="767171" w:themeColor="background2" w:themeShade="80"/>
-                <w:sz w:val="24"/>
-                <w:szCs w:val="24"/>
-              </w:rPr>
-              <w:t>:</w:t>
+            <w:r>
+              <w:rPr>
+                <w:color w:val="767171" w:themeColor="background2" w:themeShade="80"/>
+                <w:sz w:val="24"/>
+                <w:szCs w:val="24"/>
+              </w:rPr>
+              <w:t>Postcondizioni:</w:t>
             </w:r>
             <w:r>
               <w:rPr>
@@ -4300,7 +4117,6 @@
               </w:rPr>
               <w:t xml:space="preserve"> </w:t>
             </w:r>
-            <w:proofErr w:type="spellStart"/>
             <w:r>
               <w:rPr>
                 <w:sz w:val="24"/>
@@ -4308,7 +4124,6 @@
               </w:rPr>
               <w:t>GeneraStatistiche</w:t>
             </w:r>
-            <w:proofErr w:type="spellEnd"/>
           </w:p>
         </w:tc>
       </w:tr>
@@ -4716,23 +4531,13 @@
                 <w:szCs w:val="24"/>
               </w:rPr>
             </w:pPr>
-            <w:proofErr w:type="spellStart"/>
-            <w:r>
-              <w:rPr>
-                <w:color w:val="767171" w:themeColor="background2" w:themeShade="80"/>
-                <w:sz w:val="24"/>
-                <w:szCs w:val="24"/>
-              </w:rPr>
-              <w:t>Postcondizioni</w:t>
-            </w:r>
-            <w:proofErr w:type="spellEnd"/>
-            <w:r>
-              <w:rPr>
-                <w:color w:val="767171" w:themeColor="background2" w:themeShade="80"/>
-                <w:sz w:val="24"/>
-                <w:szCs w:val="24"/>
-              </w:rPr>
-              <w:t>:</w:t>
+            <w:r>
+              <w:rPr>
+                <w:color w:val="767171" w:themeColor="background2" w:themeShade="80"/>
+                <w:sz w:val="24"/>
+                <w:szCs w:val="24"/>
+              </w:rPr>
+              <w:t>Postcondizioni:</w:t>
             </w:r>
             <w:r>
               <w:rPr>
@@ -4893,6 +4698,682 @@
     </w:p>
     <w:p/>
     <w:p/>
+    <w:p>
+      <w:pPr>
+        <w:pStyle w:val="Nessunaspaziatura"/>
+      </w:pPr>
+    </w:p>
+    <w:tbl>
+      <w:tblPr>
+        <w:tblStyle w:val="Grigliatabella"/>
+        <w:tblW w:w="0" w:type="auto"/>
+        <w:tblLook w:val="04A0" w:firstRow="1" w:lastRow="0" w:firstColumn="1" w:lastColumn="0" w:noHBand="0" w:noVBand="1"/>
+      </w:tblPr>
+      <w:tblGrid>
+        <w:gridCol w:w="6948"/>
+      </w:tblGrid>
+      <w:tr>
+        <w:trPr>
+          <w:trHeight w:val="502"/>
+        </w:trPr>
+        <w:tc>
+          <w:tcPr>
+            <w:tcW w:w="6948" w:type="dxa"/>
+          </w:tcPr>
+          <w:p>
+            <w:pPr>
+              <w:pStyle w:val="Nessunaspaziatura"/>
+              <w:tabs>
+                <w:tab w:val="left" w:pos="4458"/>
+              </w:tabs>
+              <w:jc w:val="center"/>
+              <w:rPr>
+                <w:sz w:val="24"/>
+                <w:szCs w:val="24"/>
+              </w:rPr>
+            </w:pPr>
+            <w:r>
+              <w:rPr>
+                <w:color w:val="767171" w:themeColor="background2" w:themeShade="80"/>
+                <w:sz w:val="24"/>
+                <w:szCs w:val="24"/>
+              </w:rPr>
+              <w:t>Caso d’uso:</w:t>
+            </w:r>
+            <w:r>
+              <w:rPr>
+                <w:color w:val="767171" w:themeColor="background2" w:themeShade="80"/>
+                <w:sz w:val="24"/>
+                <w:szCs w:val="24"/>
+              </w:rPr>
+              <w:t xml:space="preserve"> </w:t>
+            </w:r>
+            <w:r>
+              <w:rPr>
+                <w:sz w:val="24"/>
+                <w:szCs w:val="24"/>
+              </w:rPr>
+              <w:t>Login</w:t>
+            </w:r>
+          </w:p>
+        </w:tc>
+      </w:tr>
+      <w:tr>
+        <w:trPr>
+          <w:trHeight w:val="502"/>
+        </w:trPr>
+        <w:tc>
+          <w:tcPr>
+            <w:tcW w:w="6948" w:type="dxa"/>
+          </w:tcPr>
+          <w:p>
+            <w:pPr>
+              <w:pStyle w:val="Nessunaspaziatura"/>
+              <w:jc w:val="both"/>
+              <w:rPr>
+                <w:color w:val="767171" w:themeColor="background2" w:themeShade="80"/>
+                <w:sz w:val="24"/>
+                <w:szCs w:val="24"/>
+              </w:rPr>
+            </w:pPr>
+            <w:r>
+              <w:rPr>
+                <w:color w:val="767171" w:themeColor="background2" w:themeShade="80"/>
+                <w:sz w:val="24"/>
+                <w:szCs w:val="24"/>
+              </w:rPr>
+              <w:t>ID:</w:t>
+            </w:r>
+            <w:r>
+              <w:rPr>
+                <w:color w:val="767171" w:themeColor="background2" w:themeShade="80"/>
+                <w:sz w:val="24"/>
+                <w:szCs w:val="24"/>
+              </w:rPr>
+              <w:t xml:space="preserve"> </w:t>
+            </w:r>
+            <w:r>
+              <w:rPr>
+                <w:sz w:val="24"/>
+                <w:szCs w:val="24"/>
+              </w:rPr>
+              <w:t>18</w:t>
+            </w:r>
+          </w:p>
+        </w:tc>
+      </w:tr>
+      <w:tr>
+        <w:trPr>
+          <w:trHeight w:val="523"/>
+        </w:trPr>
+        <w:tc>
+          <w:tcPr>
+            <w:tcW w:w="6948" w:type="dxa"/>
+          </w:tcPr>
+          <w:p>
+            <w:pPr>
+              <w:pStyle w:val="Nessunaspaziatura"/>
+              <w:rPr>
+                <w:color w:val="767171" w:themeColor="background2" w:themeShade="80"/>
+                <w:sz w:val="24"/>
+                <w:szCs w:val="24"/>
+              </w:rPr>
+            </w:pPr>
+            <w:r>
+              <w:rPr>
+                <w:color w:val="767171" w:themeColor="background2" w:themeShade="80"/>
+                <w:sz w:val="24"/>
+                <w:szCs w:val="24"/>
+              </w:rPr>
+              <w:t>Descrizione:</w:t>
+            </w:r>
+            <w:r>
+              <w:rPr>
+                <w:color w:val="767171" w:themeColor="background2" w:themeShade="80"/>
+                <w:sz w:val="24"/>
+                <w:szCs w:val="24"/>
+              </w:rPr>
+              <w:t xml:space="preserve"> </w:t>
+            </w:r>
+            <w:r>
+              <w:rPr>
+                <w:sz w:val="24"/>
+                <w:szCs w:val="24"/>
+              </w:rPr>
+              <w:t>L’User accede al sistema</w:t>
+            </w:r>
+          </w:p>
+          <w:p>
+            <w:pPr>
+              <w:pStyle w:val="Nessunaspaziatura"/>
+              <w:rPr>
+                <w:color w:val="767171" w:themeColor="background2" w:themeShade="80"/>
+                <w:sz w:val="24"/>
+                <w:szCs w:val="24"/>
+              </w:rPr>
+            </w:pPr>
+          </w:p>
+        </w:tc>
+      </w:tr>
+      <w:tr>
+        <w:trPr>
+          <w:trHeight w:val="502"/>
+        </w:trPr>
+        <w:tc>
+          <w:tcPr>
+            <w:tcW w:w="6948" w:type="dxa"/>
+          </w:tcPr>
+          <w:p>
+            <w:pPr>
+              <w:pStyle w:val="Nessunaspaziatura"/>
+              <w:rPr>
+                <w:color w:val="767171" w:themeColor="background2" w:themeShade="80"/>
+                <w:sz w:val="24"/>
+                <w:szCs w:val="24"/>
+              </w:rPr>
+            </w:pPr>
+            <w:r>
+              <w:rPr>
+                <w:color w:val="767171" w:themeColor="background2" w:themeShade="80"/>
+                <w:sz w:val="24"/>
+                <w:szCs w:val="24"/>
+              </w:rPr>
+              <w:t>Attori primari:</w:t>
+            </w:r>
+            <w:r>
+              <w:rPr>
+                <w:color w:val="767171" w:themeColor="background2" w:themeShade="80"/>
+                <w:sz w:val="24"/>
+                <w:szCs w:val="24"/>
+              </w:rPr>
+              <w:t xml:space="preserve"> </w:t>
+            </w:r>
+            <w:r>
+              <w:rPr>
+                <w:sz w:val="24"/>
+                <w:szCs w:val="24"/>
+              </w:rPr>
+              <w:t>User</w:t>
+            </w:r>
+          </w:p>
+          <w:p>
+            <w:pPr>
+              <w:pStyle w:val="Nessunaspaziatura"/>
+              <w:rPr>
+                <w:color w:val="767171" w:themeColor="background2" w:themeShade="80"/>
+                <w:sz w:val="24"/>
+                <w:szCs w:val="24"/>
+              </w:rPr>
+            </w:pPr>
+          </w:p>
+        </w:tc>
+      </w:tr>
+      <w:tr>
+        <w:trPr>
+          <w:trHeight w:val="502"/>
+        </w:trPr>
+        <w:tc>
+          <w:tcPr>
+            <w:tcW w:w="6948" w:type="dxa"/>
+          </w:tcPr>
+          <w:p>
+            <w:pPr>
+              <w:pStyle w:val="Nessunaspaziatura"/>
+              <w:rPr>
+                <w:color w:val="767171" w:themeColor="background2" w:themeShade="80"/>
+                <w:sz w:val="24"/>
+                <w:szCs w:val="24"/>
+              </w:rPr>
+            </w:pPr>
+            <w:r>
+              <w:rPr>
+                <w:color w:val="767171" w:themeColor="background2" w:themeShade="80"/>
+                <w:sz w:val="24"/>
+                <w:szCs w:val="24"/>
+              </w:rPr>
+              <w:t>Attori secondari:</w:t>
+            </w:r>
+            <w:r>
+              <w:rPr>
+                <w:color w:val="767171" w:themeColor="background2" w:themeShade="80"/>
+                <w:sz w:val="24"/>
+                <w:szCs w:val="24"/>
+              </w:rPr>
+              <w:t xml:space="preserve"> </w:t>
+            </w:r>
+            <w:r>
+              <w:rPr>
+                <w:sz w:val="24"/>
+                <w:szCs w:val="24"/>
+              </w:rPr>
+              <w:t>Nessuno</w:t>
+            </w:r>
+          </w:p>
+          <w:p>
+            <w:pPr>
+              <w:pStyle w:val="Nessunaspaziatura"/>
+              <w:rPr>
+                <w:color w:val="767171" w:themeColor="background2" w:themeShade="80"/>
+                <w:sz w:val="24"/>
+                <w:szCs w:val="24"/>
+              </w:rPr>
+            </w:pPr>
+          </w:p>
+        </w:tc>
+      </w:tr>
+      <w:tr>
+        <w:trPr>
+          <w:trHeight w:val="502"/>
+        </w:trPr>
+        <w:tc>
+          <w:tcPr>
+            <w:tcW w:w="6948" w:type="dxa"/>
+          </w:tcPr>
+          <w:p>
+            <w:pPr>
+              <w:pStyle w:val="Nessunaspaziatura"/>
+              <w:rPr>
+                <w:color w:val="FF0000"/>
+                <w:sz w:val="24"/>
+                <w:szCs w:val="24"/>
+              </w:rPr>
+            </w:pPr>
+            <w:r>
+              <w:rPr>
+                <w:color w:val="767171" w:themeColor="background2" w:themeShade="80"/>
+                <w:sz w:val="24"/>
+                <w:szCs w:val="24"/>
+              </w:rPr>
+              <w:t>Precondizioni:</w:t>
+            </w:r>
+            <w:r>
+              <w:rPr>
+                <w:color w:val="767171" w:themeColor="background2" w:themeShade="80"/>
+                <w:sz w:val="24"/>
+                <w:szCs w:val="24"/>
+              </w:rPr>
+              <w:t xml:space="preserve"> </w:t>
+            </w:r>
+            <w:r>
+              <w:rPr>
+                <w:color w:val="FF0000"/>
+                <w:sz w:val="24"/>
+                <w:szCs w:val="24"/>
+              </w:rPr>
+              <w:t>Non devono essere stati effettuati x tentativi (?)</w:t>
+            </w:r>
+          </w:p>
+          <w:p>
+            <w:pPr>
+              <w:pStyle w:val="Nessunaspaziatura"/>
+              <w:rPr>
+                <w:color w:val="767171" w:themeColor="background2" w:themeShade="80"/>
+                <w:sz w:val="24"/>
+                <w:szCs w:val="24"/>
+              </w:rPr>
+            </w:pPr>
+          </w:p>
+        </w:tc>
+      </w:tr>
+      <w:tr>
+        <w:trPr>
+          <w:trHeight w:val="502"/>
+        </w:trPr>
+        <w:tc>
+          <w:tcPr>
+            <w:tcW w:w="6948" w:type="dxa"/>
+          </w:tcPr>
+          <w:p>
+            <w:pPr>
+              <w:pStyle w:val="Nessunaspaziatura"/>
+              <w:rPr>
+                <w:color w:val="767171" w:themeColor="background2" w:themeShade="80"/>
+                <w:sz w:val="24"/>
+                <w:szCs w:val="24"/>
+              </w:rPr>
+            </w:pPr>
+            <w:r>
+              <w:rPr>
+                <w:color w:val="767171" w:themeColor="background2" w:themeShade="80"/>
+                <w:sz w:val="24"/>
+                <w:szCs w:val="24"/>
+              </w:rPr>
+              <w:t>Sequenza eventi principali:</w:t>
+            </w:r>
+          </w:p>
+          <w:p>
+            <w:pPr>
+              <w:pStyle w:val="Nessunaspaziatura"/>
+              <w:rPr>
+                <w:sz w:val="24"/>
+                <w:szCs w:val="24"/>
+              </w:rPr>
+            </w:pPr>
+            <w:r>
+              <w:rPr>
+                <w:sz w:val="24"/>
+                <w:szCs w:val="24"/>
+              </w:rPr>
+              <w:t xml:space="preserve">1.Il caso d’uso inizia quando </w:t>
+            </w:r>
+            <w:r>
+              <w:rPr>
+                <w:sz w:val="24"/>
+                <w:szCs w:val="24"/>
+              </w:rPr>
+              <w:t xml:space="preserve">l’User </w:t>
+            </w:r>
+            <w:r>
+              <w:rPr>
+                <w:sz w:val="24"/>
+                <w:szCs w:val="24"/>
+              </w:rPr>
+              <w:t>vuole accede</w:t>
+            </w:r>
+            <w:r>
+              <w:rPr>
+                <w:sz w:val="24"/>
+                <w:szCs w:val="24"/>
+              </w:rPr>
+              <w:t>re al sistema</w:t>
+            </w:r>
+          </w:p>
+          <w:p>
+            <w:pPr>
+              <w:pStyle w:val="Nessunaspaziatura"/>
+              <w:rPr>
+                <w:sz w:val="24"/>
+                <w:szCs w:val="24"/>
+              </w:rPr>
+            </w:pPr>
+            <w:r>
+              <w:rPr>
+                <w:sz w:val="24"/>
+                <w:szCs w:val="24"/>
+              </w:rPr>
+              <w:t>2.L’User inserisce il nome utente</w:t>
+            </w:r>
+            <w:r>
+              <w:rPr>
+                <w:sz w:val="24"/>
+                <w:szCs w:val="24"/>
+              </w:rPr>
+              <w:t xml:space="preserve"> e la password</w:t>
+            </w:r>
+          </w:p>
+          <w:p>
+            <w:pPr>
+              <w:pStyle w:val="Nessunaspaziatura"/>
+              <w:rPr>
+                <w:sz w:val="24"/>
+                <w:szCs w:val="24"/>
+              </w:rPr>
+            </w:pPr>
+            <w:r>
+              <w:rPr>
+                <w:sz w:val="24"/>
+                <w:szCs w:val="24"/>
+              </w:rPr>
+              <w:t>3.Il Sistema controlla nome utente e password</w:t>
+            </w:r>
+          </w:p>
+          <w:p>
+            <w:pPr>
+              <w:pStyle w:val="Nessunaspaziatura"/>
+              <w:rPr>
+                <w:sz w:val="24"/>
+                <w:szCs w:val="24"/>
+              </w:rPr>
+            </w:pPr>
+            <w:r>
+              <w:rPr>
+                <w:sz w:val="24"/>
+                <w:szCs w:val="24"/>
+              </w:rPr>
+              <w:t>3</w:t>
+            </w:r>
+            <w:r>
+              <w:rPr>
+                <w:sz w:val="24"/>
+                <w:szCs w:val="24"/>
+              </w:rPr>
+              <w:t>.</w:t>
+            </w:r>
+            <w:r>
+              <w:rPr>
+                <w:sz w:val="24"/>
+                <w:szCs w:val="24"/>
+              </w:rPr>
+              <w:t>Login</w:t>
+            </w:r>
+          </w:p>
+          <w:p>
+            <w:pPr>
+              <w:pStyle w:val="Nessunaspaziatura"/>
+              <w:rPr>
+                <w:color w:val="767171" w:themeColor="background2" w:themeShade="80"/>
+                <w:sz w:val="24"/>
+                <w:szCs w:val="24"/>
+              </w:rPr>
+            </w:pPr>
+          </w:p>
+        </w:tc>
+      </w:tr>
+      <w:tr>
+        <w:trPr>
+          <w:trHeight w:val="502"/>
+        </w:trPr>
+        <w:tc>
+          <w:tcPr>
+            <w:tcW w:w="6948" w:type="dxa"/>
+          </w:tcPr>
+          <w:p>
+            <w:pPr>
+              <w:pStyle w:val="Nessunaspaziatura"/>
+              <w:rPr>
+                <w:sz w:val="24"/>
+                <w:szCs w:val="24"/>
+              </w:rPr>
+            </w:pPr>
+            <w:r>
+              <w:rPr>
+                <w:color w:val="767171" w:themeColor="background2" w:themeShade="80"/>
+                <w:sz w:val="24"/>
+                <w:szCs w:val="24"/>
+              </w:rPr>
+              <w:t>Postcondizioni:</w:t>
+            </w:r>
+            <w:r>
+              <w:rPr>
+                <w:color w:val="767171" w:themeColor="background2" w:themeShade="80"/>
+                <w:sz w:val="24"/>
+                <w:szCs w:val="24"/>
+              </w:rPr>
+              <w:t xml:space="preserve"> </w:t>
+            </w:r>
+            <w:r>
+              <w:rPr>
+                <w:sz w:val="24"/>
+                <w:szCs w:val="24"/>
+              </w:rPr>
+              <w:t>L’user è loggato</w:t>
+            </w:r>
+          </w:p>
+          <w:p>
+            <w:pPr>
+              <w:pStyle w:val="Nessunaspaziatura"/>
+              <w:rPr>
+                <w:color w:val="767171" w:themeColor="background2" w:themeShade="80"/>
+                <w:sz w:val="24"/>
+                <w:szCs w:val="24"/>
+              </w:rPr>
+            </w:pPr>
+          </w:p>
+        </w:tc>
+      </w:tr>
+      <w:tr>
+        <w:trPr>
+          <w:trHeight w:val="523"/>
+        </w:trPr>
+        <w:tc>
+          <w:tcPr>
+            <w:tcW w:w="6948" w:type="dxa"/>
+          </w:tcPr>
+          <w:p>
+            <w:pPr>
+              <w:pStyle w:val="Nessunaspaziatura"/>
+              <w:rPr>
+                <w:color w:val="767171" w:themeColor="background2" w:themeShade="80"/>
+                <w:sz w:val="24"/>
+                <w:szCs w:val="24"/>
+              </w:rPr>
+            </w:pPr>
+            <w:r>
+              <w:rPr>
+                <w:color w:val="767171" w:themeColor="background2" w:themeShade="80"/>
+                <w:sz w:val="24"/>
+                <w:szCs w:val="24"/>
+              </w:rPr>
+              <w:t>Sequenza degli eventi alternativa:</w:t>
+            </w:r>
+          </w:p>
+          <w:p>
+            <w:pPr>
+              <w:pStyle w:val="Nessunaspaziatura"/>
+              <w:rPr>
+                <w:sz w:val="24"/>
+                <w:szCs w:val="24"/>
+              </w:rPr>
+            </w:pPr>
+            <w:r>
+              <w:rPr>
+                <w:sz w:val="24"/>
+                <w:szCs w:val="24"/>
+              </w:rPr>
+              <w:t xml:space="preserve">La sequenza degli eventi alternativa inizia dal punto </w:t>
+            </w:r>
+            <w:r>
+              <w:rPr>
+                <w:sz w:val="24"/>
+                <w:szCs w:val="24"/>
+              </w:rPr>
+              <w:t>3</w:t>
+            </w:r>
+          </w:p>
+          <w:p>
+            <w:pPr>
+              <w:pStyle w:val="Nessunaspaziatura"/>
+              <w:rPr>
+                <w:sz w:val="24"/>
+                <w:szCs w:val="24"/>
+              </w:rPr>
+            </w:pPr>
+            <w:r>
+              <w:rPr>
+                <w:sz w:val="24"/>
+                <w:szCs w:val="24"/>
+              </w:rPr>
+              <w:t>4.Il nome utente e la password non esistono o non combaciano</w:t>
+            </w:r>
+          </w:p>
+          <w:p>
+            <w:pPr>
+              <w:pStyle w:val="Nessunaspaziatura"/>
+              <w:rPr>
+                <w:color w:val="FF0000"/>
+                <w:sz w:val="24"/>
+                <w:szCs w:val="24"/>
+              </w:rPr>
+            </w:pPr>
+            <w:r>
+              <w:rPr>
+                <w:color w:val="FF0000"/>
+                <w:sz w:val="24"/>
+                <w:szCs w:val="24"/>
+              </w:rPr>
+              <w:t>5.</w:t>
+            </w:r>
+            <w:r>
+              <w:rPr>
+                <w:color w:val="FF0000"/>
+                <w:sz w:val="24"/>
+                <w:szCs w:val="24"/>
+              </w:rPr>
+              <w:t>{</w:t>
+            </w:r>
+            <w:r>
+              <w:rPr>
+                <w:color w:val="FF0000"/>
+                <w:sz w:val="24"/>
+                <w:szCs w:val="24"/>
+              </w:rPr>
+              <w:t>Incrementa il contatore tentativo(?)</w:t>
+            </w:r>
+            <w:r>
+              <w:rPr>
+                <w:color w:val="FF0000"/>
+                <w:sz w:val="24"/>
+                <w:szCs w:val="24"/>
+              </w:rPr>
+              <w:t>}</w:t>
+            </w:r>
+          </w:p>
+          <w:p>
+            <w:pPr>
+              <w:pStyle w:val="Nessunaspaziatura"/>
+              <w:rPr>
+                <w:sz w:val="24"/>
+                <w:szCs w:val="24"/>
+              </w:rPr>
+            </w:pPr>
+            <w:r>
+              <w:rPr>
+                <w:sz w:val="24"/>
+                <w:szCs w:val="24"/>
+              </w:rPr>
+              <w:t>6</w:t>
+            </w:r>
+            <w:r>
+              <w:rPr>
+                <w:sz w:val="24"/>
+                <w:szCs w:val="24"/>
+              </w:rPr>
+              <w:t>.Il sistema restituisce un messaggio di errore</w:t>
+            </w:r>
+          </w:p>
+          <w:p>
+            <w:pPr>
+              <w:pStyle w:val="Nessunaspaziatura"/>
+              <w:rPr>
+                <w:color w:val="FF0000"/>
+                <w:sz w:val="24"/>
+                <w:szCs w:val="24"/>
+              </w:rPr>
+            </w:pPr>
+          </w:p>
+          <w:p>
+            <w:pPr>
+              <w:pStyle w:val="Nessunaspaziatura"/>
+              <w:rPr>
+                <w:color w:val="767171" w:themeColor="background2" w:themeShade="80"/>
+                <w:sz w:val="24"/>
+                <w:szCs w:val="24"/>
+              </w:rPr>
+            </w:pPr>
+          </w:p>
+        </w:tc>
+      </w:tr>
+    </w:tbl>
+    <w:p>
+      <w:pPr>
+        <w:pStyle w:val="Nessunaspaziatura"/>
+      </w:pPr>
+    </w:p>
+    <w:p>
+      <w:pPr>
+        <w:pStyle w:val="Nessunaspaziatura"/>
+      </w:pPr>
+    </w:p>
     <w:p/>
     <w:p>
       <w:pPr>
@@ -4994,6 +5475,7 @@
         <w:rPr>
           <w:noProof/>
         </w:rPr>
+        <w:lastRenderedPageBreak/>
         <mc:AlternateContent>
           <mc:Choice Requires="wpi">
             <w:drawing>
@@ -5988,23 +6470,13 @@
                 <w:szCs w:val="24"/>
               </w:rPr>
             </w:pPr>
-            <w:proofErr w:type="spellStart"/>
-            <w:r>
-              <w:rPr>
-                <w:color w:val="767171" w:themeColor="background2" w:themeShade="80"/>
-                <w:sz w:val="24"/>
-                <w:szCs w:val="24"/>
-              </w:rPr>
-              <w:t>Postcondizioni</w:t>
-            </w:r>
-            <w:proofErr w:type="spellEnd"/>
-            <w:r>
-              <w:rPr>
-                <w:color w:val="767171" w:themeColor="background2" w:themeShade="80"/>
-                <w:sz w:val="24"/>
-                <w:szCs w:val="24"/>
-              </w:rPr>
-              <w:t>:</w:t>
+            <w:r>
+              <w:rPr>
+                <w:color w:val="767171" w:themeColor="background2" w:themeShade="80"/>
+                <w:sz w:val="24"/>
+                <w:szCs w:val="24"/>
+              </w:rPr>
+              <w:t>Postcondizioni:</w:t>
             </w:r>
           </w:p>
           <w:p>
@@ -6076,7 +6548,6 @@
         <w:rPr>
           <w:noProof/>
         </w:rPr>
-        <w:lastRenderedPageBreak/>
         <w:drawing>
           <wp:inline distT="0" distB="0" distL="0" distR="0" wp14:anchorId="50AF0602" wp14:editId="5B6FD8A7">
             <wp:extent cx="6120130" cy="3319780"/>
@@ -6913,6 +7384,95 @@
     </w:lvl>
   </w:abstractNum>
   <w:abstractNum w:abstractNumId="8" w15:restartNumberingAfterBreak="0">
+    <w:nsid w:val="3A022792"/>
+    <w:multiLevelType w:val="hybridMultilevel"/>
+    <w:tmpl w:val="F4E2402C"/>
+    <w:lvl w:ilvl="0" w:tplc="6EAC57F0">
+      <w:start w:val="1"/>
+      <w:numFmt w:val="decimal"/>
+      <w:lvlText w:val="%1."/>
+      <w:lvlJc w:val="left"/>
+      <w:pPr>
+        <w:ind w:left="720" w:hanging="360"/>
+      </w:pPr>
+      <w:rPr>
+        <w:rFonts w:hint="default"/>
+      </w:rPr>
+    </w:lvl>
+    <w:lvl w:ilvl="1" w:tplc="04100019" w:tentative="1">
+      <w:start w:val="1"/>
+      <w:numFmt w:val="lowerLetter"/>
+      <w:lvlText w:val="%2."/>
+      <w:lvlJc w:val="left"/>
+      <w:pPr>
+        <w:ind w:left="1440" w:hanging="360"/>
+      </w:pPr>
+    </w:lvl>
+    <w:lvl w:ilvl="2" w:tplc="0410001B" w:tentative="1">
+      <w:start w:val="1"/>
+      <w:numFmt w:val="lowerRoman"/>
+      <w:lvlText w:val="%3."/>
+      <w:lvlJc w:val="right"/>
+      <w:pPr>
+        <w:ind w:left="2160" w:hanging="180"/>
+      </w:pPr>
+    </w:lvl>
+    <w:lvl w:ilvl="3" w:tplc="0410000F" w:tentative="1">
+      <w:start w:val="1"/>
+      <w:numFmt w:val="decimal"/>
+      <w:lvlText w:val="%4."/>
+      <w:lvlJc w:val="left"/>
+      <w:pPr>
+        <w:ind w:left="2880" w:hanging="360"/>
+      </w:pPr>
+    </w:lvl>
+    <w:lvl w:ilvl="4" w:tplc="04100019" w:tentative="1">
+      <w:start w:val="1"/>
+      <w:numFmt w:val="lowerLetter"/>
+      <w:lvlText w:val="%5."/>
+      <w:lvlJc w:val="left"/>
+      <w:pPr>
+        <w:ind w:left="3600" w:hanging="360"/>
+      </w:pPr>
+    </w:lvl>
+    <w:lvl w:ilvl="5" w:tplc="0410001B" w:tentative="1">
+      <w:start w:val="1"/>
+      <w:numFmt w:val="lowerRoman"/>
+      <w:lvlText w:val="%6."/>
+      <w:lvlJc w:val="right"/>
+      <w:pPr>
+        <w:ind w:left="4320" w:hanging="180"/>
+      </w:pPr>
+    </w:lvl>
+    <w:lvl w:ilvl="6" w:tplc="0410000F" w:tentative="1">
+      <w:start w:val="1"/>
+      <w:numFmt w:val="decimal"/>
+      <w:lvlText w:val="%7."/>
+      <w:lvlJc w:val="left"/>
+      <w:pPr>
+        <w:ind w:left="5040" w:hanging="360"/>
+      </w:pPr>
+    </w:lvl>
+    <w:lvl w:ilvl="7" w:tplc="04100019" w:tentative="1">
+      <w:start w:val="1"/>
+      <w:numFmt w:val="lowerLetter"/>
+      <w:lvlText w:val="%8."/>
+      <w:lvlJc w:val="left"/>
+      <w:pPr>
+        <w:ind w:left="5760" w:hanging="360"/>
+      </w:pPr>
+    </w:lvl>
+    <w:lvl w:ilvl="8" w:tplc="0410001B" w:tentative="1">
+      <w:start w:val="1"/>
+      <w:numFmt w:val="lowerRoman"/>
+      <w:lvlText w:val="%9."/>
+      <w:lvlJc w:val="right"/>
+      <w:pPr>
+        <w:ind w:left="6480" w:hanging="180"/>
+      </w:pPr>
+    </w:lvl>
+  </w:abstractNum>
+  <w:abstractNum w:abstractNumId="9" w15:restartNumberingAfterBreak="0">
     <w:nsid w:val="3B8A6949"/>
     <w:multiLevelType w:val="hybridMultilevel"/>
     <w:tmpl w:val="9F46CB42"/>
@@ -7001,7 +7561,7 @@
       </w:pPr>
     </w:lvl>
   </w:abstractNum>
-  <w:abstractNum w:abstractNumId="9" w15:restartNumberingAfterBreak="0">
+  <w:abstractNum w:abstractNumId="10" w15:restartNumberingAfterBreak="0">
     <w:nsid w:val="430300F5"/>
     <w:multiLevelType w:val="hybridMultilevel"/>
     <w:tmpl w:val="B30C52D8"/>
@@ -7090,7 +7650,7 @@
       </w:pPr>
     </w:lvl>
   </w:abstractNum>
-  <w:abstractNum w:abstractNumId="10" w15:restartNumberingAfterBreak="0">
+  <w:abstractNum w:abstractNumId="11" w15:restartNumberingAfterBreak="0">
     <w:nsid w:val="5E745023"/>
     <w:multiLevelType w:val="hybridMultilevel"/>
     <w:tmpl w:val="315CDCCC"/>
@@ -7179,7 +7739,7 @@
       </w:pPr>
     </w:lvl>
   </w:abstractNum>
-  <w:abstractNum w:abstractNumId="11" w15:restartNumberingAfterBreak="0">
+  <w:abstractNum w:abstractNumId="12" w15:restartNumberingAfterBreak="0">
     <w:nsid w:val="67475EAA"/>
     <w:multiLevelType w:val="hybridMultilevel"/>
     <w:tmpl w:val="CDB4ECBA"/>
@@ -7268,7 +7828,7 @@
       </w:pPr>
     </w:lvl>
   </w:abstractNum>
-  <w:abstractNum w:abstractNumId="12" w15:restartNumberingAfterBreak="0">
+  <w:abstractNum w:abstractNumId="13" w15:restartNumberingAfterBreak="0">
     <w:nsid w:val="73B369A6"/>
     <w:multiLevelType w:val="hybridMultilevel"/>
     <w:tmpl w:val="D810763C"/>
@@ -7364,10 +7924,10 @@
     <w:abstractNumId w:val="7"/>
   </w:num>
   <w:num w:numId="3" w16cid:durableId="65150999">
-    <w:abstractNumId w:val="8"/>
+    <w:abstractNumId w:val="9"/>
   </w:num>
   <w:num w:numId="4" w16cid:durableId="265235734">
-    <w:abstractNumId w:val="12"/>
+    <w:abstractNumId w:val="13"/>
   </w:num>
   <w:num w:numId="5" w16cid:durableId="760297847">
     <w:abstractNumId w:val="1"/>
@@ -7379,10 +7939,10 @@
     <w:abstractNumId w:val="0"/>
   </w:num>
   <w:num w:numId="8" w16cid:durableId="466705761">
-    <w:abstractNumId w:val="9"/>
+    <w:abstractNumId w:val="10"/>
   </w:num>
   <w:num w:numId="9" w16cid:durableId="1267082241">
-    <w:abstractNumId w:val="11"/>
+    <w:abstractNumId w:val="12"/>
   </w:num>
   <w:num w:numId="10" w16cid:durableId="828331502">
     <w:abstractNumId w:val="4"/>
@@ -7394,7 +7954,10 @@
     <w:abstractNumId w:val="2"/>
   </w:num>
   <w:num w:numId="13" w16cid:durableId="2099328133">
-    <w:abstractNumId w:val="10"/>
+    <w:abstractNumId w:val="11"/>
+  </w:num>
+  <w:num w:numId="14" w16cid:durableId="883709528">
+    <w:abstractNumId w:val="8"/>
   </w:num>
 </w:numbering>
 </file>

</xml_diff>

<commit_message>
diagramma delle classi di analisi
</commit_message>
<xml_diff>
--- a/Componenti Progetto/CASI D'USO - Peraz .docx
+++ b/Componenti Progetto/CASI D'USO - Peraz .docx
@@ -650,14 +650,30 @@
                 <w:sz w:val="24"/>
                 <w:szCs w:val="24"/>
               </w:rPr>
-              <w:t>2. il sistema invia una ema</w:t>
-            </w:r>
-            <w:r>
-              <w:rPr>
-                <w:sz w:val="24"/>
-                <w:szCs w:val="24"/>
-              </w:rPr>
-              <w:t xml:space="preserve">il al </w:t>
+              <w:t xml:space="preserve">2. il sistema invia una </w:t>
+            </w:r>
+            <w:proofErr w:type="gramStart"/>
+            <w:r>
+              <w:rPr>
+                <w:sz w:val="24"/>
+                <w:szCs w:val="24"/>
+              </w:rPr>
+              <w:t>ema</w:t>
+            </w:r>
+            <w:r>
+              <w:rPr>
+                <w:sz w:val="24"/>
+                <w:szCs w:val="24"/>
+              </w:rPr>
+              <w:t>il</w:t>
+            </w:r>
+            <w:proofErr w:type="gramEnd"/>
+            <w:r>
+              <w:rPr>
+                <w:sz w:val="24"/>
+                <w:szCs w:val="24"/>
+              </w:rPr>
+              <w:t xml:space="preserve"> al </w:t>
             </w:r>
             <w:r>
               <w:rPr>
@@ -784,6 +800,7 @@
               </w:rPr>
               <w:t xml:space="preserve">2. </w:t>
             </w:r>
+            <w:proofErr w:type="spellStart"/>
             <w:r>
               <w:rPr>
                 <w:b/>
@@ -793,6 +810,7 @@
               </w:rPr>
               <w:t>if</w:t>
             </w:r>
+            <w:proofErr w:type="spellEnd"/>
             <w:r>
               <w:rPr>
                 <w:sz w:val="24"/>
@@ -821,7 +839,23 @@
                 <w:sz w:val="24"/>
                 <w:szCs w:val="24"/>
               </w:rPr>
-              <w:t xml:space="preserve"> il sistema invia una email al cliente proprietario con l’esito                                 della vendita</w:t>
+              <w:t xml:space="preserve"> il sistema invia una </w:t>
+            </w:r>
+            <w:proofErr w:type="gramStart"/>
+            <w:r>
+              <w:rPr>
+                <w:sz w:val="24"/>
+                <w:szCs w:val="24"/>
+              </w:rPr>
+              <w:t>email</w:t>
+            </w:r>
+            <w:proofErr w:type="gramEnd"/>
+            <w:r>
+              <w:rPr>
+                <w:sz w:val="24"/>
+                <w:szCs w:val="24"/>
+              </w:rPr>
+              <w:t xml:space="preserve"> al cliente proprietario con l’esito                                 della vendita</w:t>
             </w:r>
           </w:p>
           <w:p>
@@ -848,6 +882,7 @@
               </w:rPr>
               <w:t xml:space="preserve">else </w:t>
             </w:r>
+            <w:proofErr w:type="spellStart"/>
             <w:r>
               <w:rPr>
                 <w:b/>
@@ -857,6 +892,7 @@
               </w:rPr>
               <w:t>if</w:t>
             </w:r>
+            <w:proofErr w:type="spellEnd"/>
             <w:r>
               <w:rPr>
                 <w:sz w:val="24"/>
@@ -878,7 +914,23 @@
                 <w:sz w:val="24"/>
                 <w:szCs w:val="24"/>
               </w:rPr>
-              <w:t xml:space="preserve">    3.1 il sistema invia una email al cliente proprietario indicando </w:t>
+              <w:t xml:space="preserve">    3.1 il sistema invia una </w:t>
+            </w:r>
+            <w:proofErr w:type="gramStart"/>
+            <w:r>
+              <w:rPr>
+                <w:sz w:val="24"/>
+                <w:szCs w:val="24"/>
+              </w:rPr>
+              <w:t>email</w:t>
+            </w:r>
+            <w:proofErr w:type="gramEnd"/>
+            <w:r>
+              <w:rPr>
+                <w:sz w:val="24"/>
+                <w:szCs w:val="24"/>
+              </w:rPr>
+              <w:t xml:space="preserve"> al cliente proprietario indicando </w:t>
             </w:r>
             <w:r>
               <w:rPr>
@@ -934,13 +986,23 @@
                 <w:szCs w:val="24"/>
               </w:rPr>
             </w:pPr>
-            <w:r>
-              <w:rPr>
-                <w:color w:val="767171" w:themeColor="background2" w:themeShade="80"/>
-                <w:sz w:val="24"/>
-                <w:szCs w:val="24"/>
-              </w:rPr>
-              <w:t>Postcondizioni:</w:t>
+            <w:proofErr w:type="spellStart"/>
+            <w:r>
+              <w:rPr>
+                <w:color w:val="767171" w:themeColor="background2" w:themeShade="80"/>
+                <w:sz w:val="24"/>
+                <w:szCs w:val="24"/>
+              </w:rPr>
+              <w:t>Postcondizioni</w:t>
+            </w:r>
+            <w:proofErr w:type="spellEnd"/>
+            <w:r>
+              <w:rPr>
+                <w:color w:val="767171" w:themeColor="background2" w:themeShade="80"/>
+                <w:sz w:val="24"/>
+                <w:szCs w:val="24"/>
+              </w:rPr>
+              <w:t>:</w:t>
             </w:r>
             <w:r>
               <w:rPr>
@@ -1080,6 +1142,7 @@
               </w:rPr>
               <w:t xml:space="preserve"> </w:t>
             </w:r>
+            <w:proofErr w:type="spellStart"/>
             <w:r>
               <w:rPr>
                 <w:sz w:val="24"/>
@@ -1087,6 +1150,7 @@
               </w:rPr>
               <w:t>RicercaRicevute</w:t>
             </w:r>
+            <w:proofErr w:type="spellEnd"/>
           </w:p>
         </w:tc>
       </w:tr>
@@ -1419,13 +1483,23 @@
                 <w:szCs w:val="24"/>
               </w:rPr>
             </w:pPr>
-            <w:r>
-              <w:rPr>
-                <w:color w:val="767171" w:themeColor="background2" w:themeShade="80"/>
-                <w:sz w:val="24"/>
-                <w:szCs w:val="24"/>
-              </w:rPr>
-              <w:t>Postcondizioni:</w:t>
+            <w:proofErr w:type="spellStart"/>
+            <w:r>
+              <w:rPr>
+                <w:color w:val="767171" w:themeColor="background2" w:themeShade="80"/>
+                <w:sz w:val="24"/>
+                <w:szCs w:val="24"/>
+              </w:rPr>
+              <w:t>Postcondizioni</w:t>
+            </w:r>
+            <w:proofErr w:type="spellEnd"/>
+            <w:r>
+              <w:rPr>
+                <w:color w:val="767171" w:themeColor="background2" w:themeShade="80"/>
+                <w:sz w:val="24"/>
+                <w:szCs w:val="24"/>
+              </w:rPr>
+              <w:t>:</w:t>
             </w:r>
             <w:r>
               <w:rPr>
@@ -1645,6 +1719,7 @@
               </w:rPr>
               <w:t xml:space="preserve"> </w:t>
             </w:r>
+            <w:proofErr w:type="spellStart"/>
             <w:r>
               <w:rPr>
                 <w:sz w:val="24"/>
@@ -1652,6 +1727,7 @@
               </w:rPr>
               <w:t>VendutiPropri</w:t>
             </w:r>
+            <w:proofErr w:type="spellEnd"/>
           </w:p>
         </w:tc>
       </w:tr>
@@ -1963,7 +2039,15 @@
                 <w:sz w:val="24"/>
                 <w:szCs w:val="24"/>
               </w:rPr>
-              <w:t>2.include(</w:t>
+              <w:t>2.include</w:t>
+            </w:r>
+            <w:proofErr w:type="gramStart"/>
+            <w:r>
+              <w:rPr>
+                <w:sz w:val="24"/>
+                <w:szCs w:val="24"/>
+              </w:rPr>
+              <w:t>(</w:t>
             </w:r>
             <w:r>
               <w:rPr>
@@ -1972,12 +2056,22 @@
               </w:rPr>
               <w:t>:</w:t>
             </w:r>
-            <w:r>
-              <w:rPr>
-                <w:sz w:val="24"/>
-                <w:szCs w:val="24"/>
-              </w:rPr>
-              <w:t>RicercaProdotto)</w:t>
+            <w:proofErr w:type="spellStart"/>
+            <w:r>
+              <w:rPr>
+                <w:sz w:val="24"/>
+                <w:szCs w:val="24"/>
+              </w:rPr>
+              <w:t>RicercaProdotto</w:t>
+            </w:r>
+            <w:proofErr w:type="spellEnd"/>
+            <w:proofErr w:type="gramEnd"/>
+            <w:r>
+              <w:rPr>
+                <w:sz w:val="24"/>
+                <w:szCs w:val="24"/>
+              </w:rPr>
+              <w:t>)</w:t>
             </w:r>
           </w:p>
           <w:p>
@@ -2009,7 +2103,15 @@
                 <w:sz w:val="24"/>
                 <w:szCs w:val="24"/>
               </w:rPr>
-              <w:t>4.include(</w:t>
+              <w:t>4.include</w:t>
+            </w:r>
+            <w:proofErr w:type="gramStart"/>
+            <w:r>
+              <w:rPr>
+                <w:sz w:val="24"/>
+                <w:szCs w:val="24"/>
+              </w:rPr>
+              <w:t>(</w:t>
             </w:r>
             <w:r>
               <w:rPr>
@@ -2018,12 +2120,22 @@
               </w:rPr>
               <w:t>:</w:t>
             </w:r>
-            <w:r>
-              <w:rPr>
-                <w:sz w:val="24"/>
-                <w:szCs w:val="24"/>
-              </w:rPr>
-              <w:t>CalcolaProfitti)</w:t>
+            <w:proofErr w:type="spellStart"/>
+            <w:r>
+              <w:rPr>
+                <w:sz w:val="24"/>
+                <w:szCs w:val="24"/>
+              </w:rPr>
+              <w:t>CalcolaProfitti</w:t>
+            </w:r>
+            <w:proofErr w:type="spellEnd"/>
+            <w:proofErr w:type="gramEnd"/>
+            <w:r>
+              <w:rPr>
+                <w:sz w:val="24"/>
+                <w:szCs w:val="24"/>
+              </w:rPr>
+              <w:t>)</w:t>
             </w:r>
           </w:p>
           <w:p>
@@ -2070,13 +2182,23 @@
                 <w:szCs w:val="24"/>
               </w:rPr>
             </w:pPr>
-            <w:r>
-              <w:rPr>
-                <w:color w:val="767171" w:themeColor="background2" w:themeShade="80"/>
-                <w:sz w:val="24"/>
-                <w:szCs w:val="24"/>
-              </w:rPr>
-              <w:t>Postcondizioni:</w:t>
+            <w:proofErr w:type="spellStart"/>
+            <w:r>
+              <w:rPr>
+                <w:color w:val="767171" w:themeColor="background2" w:themeShade="80"/>
+                <w:sz w:val="24"/>
+                <w:szCs w:val="24"/>
+              </w:rPr>
+              <w:t>Postcondizioni</w:t>
+            </w:r>
+            <w:proofErr w:type="spellEnd"/>
+            <w:r>
+              <w:rPr>
+                <w:color w:val="767171" w:themeColor="background2" w:themeShade="80"/>
+                <w:sz w:val="24"/>
+                <w:szCs w:val="24"/>
+              </w:rPr>
+              <w:t>:</w:t>
             </w:r>
             <w:r>
               <w:rPr>
@@ -2698,13 +2820,23 @@
                 <w:szCs w:val="24"/>
               </w:rPr>
             </w:pPr>
-            <w:r>
-              <w:rPr>
-                <w:color w:val="767171" w:themeColor="background2" w:themeShade="80"/>
-                <w:sz w:val="24"/>
-                <w:szCs w:val="24"/>
-              </w:rPr>
-              <w:t>Postcondizioni:</w:t>
+            <w:proofErr w:type="spellStart"/>
+            <w:r>
+              <w:rPr>
+                <w:color w:val="767171" w:themeColor="background2" w:themeShade="80"/>
+                <w:sz w:val="24"/>
+                <w:szCs w:val="24"/>
+              </w:rPr>
+              <w:t>Postcondizioni</w:t>
+            </w:r>
+            <w:proofErr w:type="spellEnd"/>
+            <w:r>
+              <w:rPr>
+                <w:color w:val="767171" w:themeColor="background2" w:themeShade="80"/>
+                <w:sz w:val="24"/>
+                <w:szCs w:val="24"/>
+              </w:rPr>
+              <w:t>:</w:t>
             </w:r>
             <w:r>
               <w:rPr>
@@ -2849,6 +2981,7 @@
               </w:rPr>
               <w:t xml:space="preserve"> </w:t>
             </w:r>
+            <w:proofErr w:type="spellStart"/>
             <w:r>
               <w:rPr>
                 <w:sz w:val="24"/>
@@ -2856,6 +2989,7 @@
               </w:rPr>
               <w:t>ScontaProdotto</w:t>
             </w:r>
+            <w:proofErr w:type="spellEnd"/>
           </w:p>
         </w:tc>
       </w:tr>
@@ -3474,13 +3608,23 @@
                 <w:szCs w:val="24"/>
               </w:rPr>
             </w:pPr>
-            <w:r>
-              <w:rPr>
-                <w:color w:val="767171" w:themeColor="background2" w:themeShade="80"/>
-                <w:sz w:val="24"/>
-                <w:szCs w:val="24"/>
-              </w:rPr>
-              <w:t>Postcondizioni:</w:t>
+            <w:proofErr w:type="spellStart"/>
+            <w:r>
+              <w:rPr>
+                <w:color w:val="767171" w:themeColor="background2" w:themeShade="80"/>
+                <w:sz w:val="24"/>
+                <w:szCs w:val="24"/>
+              </w:rPr>
+              <w:t>Postcondizioni</w:t>
+            </w:r>
+            <w:proofErr w:type="spellEnd"/>
+            <w:r>
+              <w:rPr>
+                <w:color w:val="767171" w:themeColor="background2" w:themeShade="80"/>
+                <w:sz w:val="24"/>
+                <w:szCs w:val="24"/>
+              </w:rPr>
+              <w:t>:</w:t>
             </w:r>
             <w:r>
               <w:rPr>
@@ -3624,6 +3768,7 @@
               </w:rPr>
               <w:t xml:space="preserve"> </w:t>
             </w:r>
+            <w:proofErr w:type="spellStart"/>
             <w:r>
               <w:rPr>
                 <w:sz w:val="24"/>
@@ -3631,6 +3776,7 @@
               </w:rPr>
               <w:t>ProdottoScaduto</w:t>
             </w:r>
+            <w:proofErr w:type="spellEnd"/>
           </w:p>
         </w:tc>
       </w:tr>
@@ -3921,7 +4067,32 @@
                 <w:sz w:val="24"/>
                 <w:szCs w:val="24"/>
               </w:rPr>
-              <w:t>2.include(SpostaProdotto)</w:t>
+              <w:t>2.</w:t>
+            </w:r>
+            <w:proofErr w:type="gramStart"/>
+            <w:r>
+              <w:rPr>
+                <w:sz w:val="24"/>
+                <w:szCs w:val="24"/>
+              </w:rPr>
+              <w:t>include(</w:t>
+            </w:r>
+            <w:proofErr w:type="spellStart"/>
+            <w:proofErr w:type="gramEnd"/>
+            <w:r>
+              <w:rPr>
+                <w:sz w:val="24"/>
+                <w:szCs w:val="24"/>
+              </w:rPr>
+              <w:t>SpostaProdotto</w:t>
+            </w:r>
+            <w:proofErr w:type="spellEnd"/>
+            <w:r>
+              <w:rPr>
+                <w:sz w:val="24"/>
+                <w:szCs w:val="24"/>
+              </w:rPr>
+              <w:t>)</w:t>
             </w:r>
           </w:p>
           <w:p>
@@ -3945,7 +4116,23 @@
                 <w:sz w:val="24"/>
                 <w:szCs w:val="24"/>
               </w:rPr>
-              <w:t>. include(Notifica)</w:t>
+              <w:t xml:space="preserve">. </w:t>
+            </w:r>
+            <w:proofErr w:type="gramStart"/>
+            <w:r>
+              <w:rPr>
+                <w:sz w:val="24"/>
+                <w:szCs w:val="24"/>
+              </w:rPr>
+              <w:t>include(</w:t>
+            </w:r>
+            <w:proofErr w:type="gramEnd"/>
+            <w:r>
+              <w:rPr>
+                <w:sz w:val="24"/>
+                <w:szCs w:val="24"/>
+              </w:rPr>
+              <w:t>Notifica)</w:t>
             </w:r>
           </w:p>
         </w:tc>
@@ -3966,13 +4153,23 @@
                 <w:szCs w:val="24"/>
               </w:rPr>
             </w:pPr>
-            <w:r>
-              <w:rPr>
-                <w:color w:val="767171" w:themeColor="background2" w:themeShade="80"/>
-                <w:sz w:val="24"/>
-                <w:szCs w:val="24"/>
-              </w:rPr>
-              <w:t>Postcondizioni:</w:t>
+            <w:proofErr w:type="spellStart"/>
+            <w:r>
+              <w:rPr>
+                <w:color w:val="767171" w:themeColor="background2" w:themeShade="80"/>
+                <w:sz w:val="24"/>
+                <w:szCs w:val="24"/>
+              </w:rPr>
+              <w:t>Postcondizioni</w:t>
+            </w:r>
+            <w:proofErr w:type="spellEnd"/>
+            <w:r>
+              <w:rPr>
+                <w:color w:val="767171" w:themeColor="background2" w:themeShade="80"/>
+                <w:sz w:val="24"/>
+                <w:szCs w:val="24"/>
+              </w:rPr>
+              <w:t>:</w:t>
             </w:r>
             <w:r>
               <w:rPr>
@@ -4117,6 +4314,7 @@
               </w:rPr>
               <w:t xml:space="preserve"> </w:t>
             </w:r>
+            <w:proofErr w:type="spellStart"/>
             <w:r>
               <w:rPr>
                 <w:sz w:val="24"/>
@@ -4124,6 +4322,7 @@
               </w:rPr>
               <w:t>GeneraStatistiche</w:t>
             </w:r>
+            <w:proofErr w:type="spellEnd"/>
           </w:p>
         </w:tc>
       </w:tr>
@@ -4531,13 +4730,23 @@
                 <w:szCs w:val="24"/>
               </w:rPr>
             </w:pPr>
-            <w:r>
-              <w:rPr>
-                <w:color w:val="767171" w:themeColor="background2" w:themeShade="80"/>
-                <w:sz w:val="24"/>
-                <w:szCs w:val="24"/>
-              </w:rPr>
-              <w:t>Postcondizioni:</w:t>
+            <w:proofErr w:type="spellStart"/>
+            <w:r>
+              <w:rPr>
+                <w:color w:val="767171" w:themeColor="background2" w:themeShade="80"/>
+                <w:sz w:val="24"/>
+                <w:szCs w:val="24"/>
+              </w:rPr>
+              <w:t>Postcondizioni</w:t>
+            </w:r>
+            <w:proofErr w:type="spellEnd"/>
+            <w:r>
+              <w:rPr>
+                <w:color w:val="767171" w:themeColor="background2" w:themeShade="80"/>
+                <w:sz w:val="24"/>
+                <w:szCs w:val="24"/>
+              </w:rPr>
+              <w:t>:</w:t>
             </w:r>
             <w:r>
               <w:rPr>
@@ -4910,7 +5119,7 @@
       </w:tr>
       <w:tr>
         <w:trPr>
-          <w:trHeight w:val="502"/>
+          <w:trHeight w:val="771"/>
         </w:trPr>
         <w:tc>
           <w:tcPr>
@@ -4996,11 +5205,10 @@
             </w:r>
             <w:r>
               <w:rPr>
-                <w:color w:val="FF0000"/>
-                <w:sz w:val="24"/>
-                <w:szCs w:val="24"/>
-              </w:rPr>
-              <w:t>Non devono essere stati effettuati x tentativi (?)</w:t>
+                <w:sz w:val="24"/>
+                <w:szCs w:val="24"/>
+              </w:rPr>
+              <w:t>Nessuna</w:t>
             </w:r>
           </w:p>
           <w:p>
@@ -5086,6 +5294,89 @@
                 <w:szCs w:val="24"/>
               </w:rPr>
             </w:pPr>
+          </w:p>
+          <w:p>
+            <w:pPr>
+              <w:pStyle w:val="Nessunaspaziatura"/>
+              <w:rPr>
+                <w:color w:val="FF0000"/>
+                <w:sz w:val="24"/>
+                <w:szCs w:val="24"/>
+              </w:rPr>
+            </w:pPr>
+            <w:r>
+              <w:rPr>
+                <w:color w:val="FF0000"/>
+                <w:sz w:val="24"/>
+                <w:szCs w:val="24"/>
+              </w:rPr>
+              <w:t xml:space="preserve">Implementare </w:t>
+            </w:r>
+            <w:proofErr w:type="spellStart"/>
+            <w:r>
+              <w:rPr>
+                <w:color w:val="FF0000"/>
+                <w:sz w:val="24"/>
+                <w:szCs w:val="24"/>
+              </w:rPr>
+              <w:t>while</w:t>
+            </w:r>
+            <w:proofErr w:type="spellEnd"/>
+            <w:r>
+              <w:rPr>
+                <w:color w:val="FF0000"/>
+                <w:sz w:val="24"/>
+                <w:szCs w:val="24"/>
+              </w:rPr>
+              <w:t xml:space="preserve"> con </w:t>
+            </w:r>
+            <w:proofErr w:type="spellStart"/>
+            <w:r>
+              <w:rPr>
+                <w:color w:val="FF0000"/>
+                <w:sz w:val="24"/>
+                <w:szCs w:val="24"/>
+              </w:rPr>
+              <w:t>timeout</w:t>
+            </w:r>
+            <w:proofErr w:type="spellEnd"/>
+            <w:r>
+              <w:rPr>
+                <w:color w:val="FF0000"/>
+                <w:sz w:val="24"/>
+                <w:szCs w:val="24"/>
+              </w:rPr>
+              <w:t xml:space="preserve"> di 30 </w:t>
+            </w:r>
+            <w:proofErr w:type="gramStart"/>
+            <w:r>
+              <w:rPr>
+                <w:color w:val="FF0000"/>
+                <w:sz w:val="24"/>
+                <w:szCs w:val="24"/>
+              </w:rPr>
+              <w:t>min..</w:t>
+            </w:r>
+            <w:proofErr w:type="gramEnd"/>
+          </w:p>
+          <w:p>
+            <w:pPr>
+              <w:pStyle w:val="Nessunaspaziatura"/>
+              <w:rPr>
+                <w:color w:val="FF0000"/>
+                <w:sz w:val="24"/>
+                <w:szCs w:val="24"/>
+              </w:rPr>
+            </w:pPr>
+          </w:p>
+          <w:p>
+            <w:pPr>
+              <w:pStyle w:val="Nessunaspaziatura"/>
+              <w:rPr>
+                <w:sz w:val="24"/>
+                <w:szCs w:val="24"/>
+              </w:rPr>
+            </w:pPr>
             <w:r>
               <w:rPr>
                 <w:sz w:val="24"/>
@@ -5175,13 +5466,23 @@
                 <w:szCs w:val="24"/>
               </w:rPr>
             </w:pPr>
-            <w:r>
-              <w:rPr>
-                <w:color w:val="767171" w:themeColor="background2" w:themeShade="80"/>
-                <w:sz w:val="24"/>
-                <w:szCs w:val="24"/>
-              </w:rPr>
-              <w:t>Postcondizioni:</w:t>
+            <w:proofErr w:type="spellStart"/>
+            <w:r>
+              <w:rPr>
+                <w:color w:val="767171" w:themeColor="background2" w:themeShade="80"/>
+                <w:sz w:val="24"/>
+                <w:szCs w:val="24"/>
+              </w:rPr>
+              <w:t>Postcondizioni</w:t>
+            </w:r>
+            <w:proofErr w:type="spellEnd"/>
+            <w:r>
+              <w:rPr>
+                <w:color w:val="767171" w:themeColor="background2" w:themeShade="80"/>
+                <w:sz w:val="24"/>
+                <w:szCs w:val="24"/>
+              </w:rPr>
+              <w:t>:</w:t>
             </w:r>
             <w:r>
               <w:rPr>
@@ -5280,48 +5581,6 @@
             <w:pPr>
               <w:pStyle w:val="Nessunaspaziatura"/>
               <w:rPr>
-                <w:color w:val="FF0000"/>
-                <w:sz w:val="24"/>
-                <w:szCs w:val="24"/>
-              </w:rPr>
-            </w:pPr>
-            <w:r>
-              <w:rPr>
-                <w:color w:val="FF0000"/>
-                <w:sz w:val="24"/>
-                <w:szCs w:val="24"/>
-              </w:rPr>
-              <w:t>5.</w:t>
-            </w:r>
-            <w:r>
-              <w:rPr>
-                <w:color w:val="FF0000"/>
-                <w:sz w:val="24"/>
-                <w:szCs w:val="24"/>
-              </w:rPr>
-              <w:t>{</w:t>
-            </w:r>
-            <w:r>
-              <w:rPr>
-                <w:color w:val="FF0000"/>
-                <w:sz w:val="24"/>
-                <w:szCs w:val="24"/>
-              </w:rPr>
-              <w:t>Incrementa il contatore tentativo(?)</w:t>
-            </w:r>
-            <w:r>
-              <w:rPr>
-                <w:color w:val="FF0000"/>
-                <w:sz w:val="24"/>
-                <w:szCs w:val="24"/>
-              </w:rPr>
-              <w:t>}</w:t>
-            </w:r>
-          </w:p>
-          <w:p>
-            <w:pPr>
-              <w:pStyle w:val="Nessunaspaziatura"/>
-              <w:rPr>
                 <w:sz w:val="24"/>
                 <w:szCs w:val="24"/>
               </w:rPr>
@@ -5475,7 +5734,6 @@
         <w:rPr>
           <w:noProof/>
         </w:rPr>
-        <w:lastRenderedPageBreak/>
         <mc:AlternateContent>
           <mc:Choice Requires="wpi">
             <w:drawing>
@@ -6470,13 +6728,23 @@
                 <w:szCs w:val="24"/>
               </w:rPr>
             </w:pPr>
-            <w:r>
-              <w:rPr>
-                <w:color w:val="767171" w:themeColor="background2" w:themeShade="80"/>
-                <w:sz w:val="24"/>
-                <w:szCs w:val="24"/>
-              </w:rPr>
-              <w:t>Postcondizioni:</w:t>
+            <w:proofErr w:type="spellStart"/>
+            <w:r>
+              <w:rPr>
+                <w:color w:val="767171" w:themeColor="background2" w:themeShade="80"/>
+                <w:sz w:val="24"/>
+                <w:szCs w:val="24"/>
+              </w:rPr>
+              <w:t>Postcondizioni</w:t>
+            </w:r>
+            <w:proofErr w:type="spellEnd"/>
+            <w:r>
+              <w:rPr>
+                <w:color w:val="767171" w:themeColor="background2" w:themeShade="80"/>
+                <w:sz w:val="24"/>
+                <w:szCs w:val="24"/>
+              </w:rPr>
+              <w:t>:</w:t>
             </w:r>
           </w:p>
           <w:p>

</xml_diff>